<commit_message>
Updated date format & removed component
</commit_message>
<xml_diff>
--- a/templates/DAJGUA_Form.docx
+++ b/templates/DAJGUA_Form.docx
@@ -1,6 +1,6 @@
 
 <file path=word/document.xml><?xml version="1.0" encoding="utf-8"?>
-<w:document xmlns:wpc="http://schemas.microsoft.com/office/word/2010/wordprocessingCanvas" xmlns:cx="http://schemas.microsoft.com/office/drawing/2014/chartex" xmlns:mc="http://schemas.openxmlformats.org/markup-compatibility/2006" xmlns:o="urn:schemas-microsoft-com:office:office" xmlns:r="http://schemas.openxmlformats.org/officeDocument/2006/relationships" xmlns:m="http://schemas.openxmlformats.org/officeDocument/2006/math" xmlns:v="urn:schemas-microsoft-com:vml" xmlns:wp14="http://schemas.microsoft.com/office/word/2010/wordprocessingDrawing" xmlns:wp="http://schemas.openxmlformats.org/drawingml/2006/wordprocessingDrawing" xmlns:w10="urn:schemas-microsoft-com:office:word" xmlns:w="http://schemas.openxmlformats.org/wordprocessingml/2006/main" xmlns:w14="http://schemas.microsoft.com/office/word/2010/wordml" xmlns:w15="http://schemas.microsoft.com/office/word/2012/wordml" xmlns:w16se="http://schemas.microsoft.com/office/word/2015/wordml/symex" xmlns:wpg="http://schemas.microsoft.com/office/word/2010/wordprocessingGroup" xmlns:wpi="http://schemas.microsoft.com/office/word/2010/wordprocessingInk" xmlns:wne="http://schemas.microsoft.com/office/word/2006/wordml" xmlns:wps="http://schemas.microsoft.com/office/word/2010/wordprocessingShape" mc:Ignorable="w14 w15 w16se wp14">
+<w:document xmlns:wpc="http://schemas.microsoft.com/office/word/2010/wordprocessingCanvas" xmlns:cx="http://schemas.microsoft.com/office/drawing/2014/chartex" xmlns:cx1="http://schemas.microsoft.com/office/drawing/2015/9/8/chartex" xmlns:cx2="http://schemas.microsoft.com/office/drawing/2015/10/21/chartex" xmlns:cx3="http://schemas.microsoft.com/office/drawing/2016/5/9/chartex" xmlns:cx4="http://schemas.microsoft.com/office/drawing/2016/5/10/chartex" xmlns:cx5="http://schemas.microsoft.com/office/drawing/2016/5/11/chartex" xmlns:cx6="http://schemas.microsoft.com/office/drawing/2016/5/12/chartex" xmlns:cx7="http://schemas.microsoft.com/office/drawing/2016/5/13/chartex" xmlns:cx8="http://schemas.microsoft.com/office/drawing/2016/5/14/chartex" xmlns:mc="http://schemas.openxmlformats.org/markup-compatibility/2006" xmlns:aink="http://schemas.microsoft.com/office/drawing/2016/ink" xmlns:am3d="http://schemas.microsoft.com/office/drawing/2017/model3d" xmlns:o="urn:schemas-microsoft-com:office:office" xmlns:oel="http://schemas.microsoft.com/office/2019/extlst" xmlns:r="http://schemas.openxmlformats.org/officeDocument/2006/relationships" xmlns:m="http://schemas.openxmlformats.org/officeDocument/2006/math" xmlns:v="urn:schemas-microsoft-com:vml" xmlns:wp14="http://schemas.microsoft.com/office/word/2010/wordprocessingDrawing" xmlns:wp="http://schemas.openxmlformats.org/drawingml/2006/wordprocessingDrawing" xmlns:w10="urn:schemas-microsoft-com:office:word" xmlns:w="http://schemas.openxmlformats.org/wordprocessingml/2006/main" xmlns:w14="http://schemas.microsoft.com/office/word/2010/wordml" xmlns:w15="http://schemas.microsoft.com/office/word/2012/wordml" xmlns:w16cex="http://schemas.microsoft.com/office/word/2018/wordml/cex" xmlns:w16cid="http://schemas.microsoft.com/office/word/2016/wordml/cid" xmlns:w16="http://schemas.microsoft.com/office/word/2018/wordml" xmlns:w16du="http://schemas.microsoft.com/office/word/2023/wordml/word16du" xmlns:w16sdtdh="http://schemas.microsoft.com/office/word/2020/wordml/sdtdatahash" xmlns:w16sdtfl="http://schemas.microsoft.com/office/word/2024/wordml/sdtformatlock" xmlns:w16se="http://schemas.microsoft.com/office/word/2015/wordml/symex" xmlns:wpg="http://schemas.microsoft.com/office/word/2010/wordprocessingGroup" xmlns:wpi="http://schemas.microsoft.com/office/word/2010/wordprocessingInk" xmlns:wne="http://schemas.microsoft.com/office/word/2006/wordml" xmlns:wps="http://schemas.microsoft.com/office/word/2010/wordprocessingShape" mc:Ignorable="w14 w15 w16se w16cid w16 w16cex w16sdtdh w16sdtfl w16du wp14">
   <w:body>
     <w:sdt>
       <w:sdtPr>
@@ -176,9 +176,10 @@
                                     <w:color w:val="7030A0"/>
                                     <w:sz w:val="36"/>
                                     <w:szCs w:val="36"/>
+                                    <w:cs/>
                                     <w:lang w:bidi="mr-IN"/>
                                   </w:rPr>
-                                  <w:t>{{ component_marathi }}</w:t>
+                                  <w:t>भूजलाशयीन पिंजरा मत्स्यसंवर्धन प्रकल्प</w:t>
                                 </w:r>
                               </w:p>
                             </w:txbxContent>
@@ -204,7 +205,7 @@
                     <v:stroke joinstyle="miter"/>
                     <v:path gradientshapeok="t" o:connecttype="rect"/>
                   </v:shapetype>
-                  <v:shape id="Text Box 2" o:spid="_x0000_s1026" type="#_x0000_t202" style="position:absolute;margin-left:72.05pt;margin-top:323pt;width:454pt;height:110.6pt;z-index:251667456;visibility:visible;mso-wrap-style:square;mso-width-percent:0;mso-height-percent:200;mso-wrap-distance-left:9pt;mso-wrap-distance-top:3.6pt;mso-wrap-distance-right:9pt;mso-wrap-distance-bottom:3.6pt;mso-position-horizontal:absolute;mso-position-horizontal-relative:text;mso-position-vertical:absolute;mso-position-vertical-relative:text;mso-width-percent:0;mso-height-percent:200;mso-width-relative:margin;mso-height-relative:margin;v-text-anchor:top" o:gfxdata="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" stroked="f">
+                  <v:shape id="Text Box 2" o:spid="_x0000_s1026" type="#_x0000_t202" style="position:absolute;margin-left:72.05pt;margin-top:323pt;width:454pt;height:110.6pt;z-index:251667456;visibility:visible;mso-wrap-style:square;mso-width-percent:0;mso-height-percent:200;mso-wrap-distance-left:9pt;mso-wrap-distance-top:3.6pt;mso-wrap-distance-right:9pt;mso-wrap-distance-bottom:3.6pt;mso-position-horizontal:absolute;mso-position-horizontal-relative:text;mso-position-vertical:absolute;mso-position-vertical-relative:text;mso-width-percent:0;mso-height-percent:200;mso-width-relative:margin;mso-height-relative:margin;v-text-anchor:top" o:gfxdata="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" stroked="f">
                     <v:textbox style="mso-fit-shape-to-text:t">
                       <w:txbxContent>
                         <w:p>
@@ -290,9 +291,10 @@
                               <w:color w:val="7030A0"/>
                               <w:sz w:val="36"/>
                               <w:szCs w:val="36"/>
+                              <w:cs/>
                               <w:lang w:bidi="mr-IN"/>
                             </w:rPr>
-                            <w:t>{{ component_marathi }}</w:t>
+                            <w:t>भूजलाशयीन पिंजरा मत्स्यसंवर्धन प्रकल्प</w:t>
                           </w:r>
                         </w:p>
                       </w:txbxContent>
@@ -767,9 +769,9 @@
                                     <w:rFonts w:ascii="DVOT-SurekhMR" w:hAnsi="DVOT-SurekhMR" w:cs="DVOT-SurekhMR"/>
                                     <w:b/>
                                     <w:bCs/>
-                                    <w:sz w:val="21"/>
-                                    <w:szCs w:val="21"/>
-                                    <w:lang w:bidi="mr-IN"/>
+                                    <w:color w:val="7030A0"/>
+                                    <w:szCs w:val="22"/>
+                                    <w:lang w:val="en-IN"/>
                                   </w:rPr>
                                   <w:t>{{ applicant_name_marathi }}</w:t>
                                 </w:r>
@@ -843,9 +845,9 @@
                                     <w:rFonts w:ascii="DVOT-SurekhMR" w:hAnsi="DVOT-SurekhMR" w:cs="DVOT-SurekhMR"/>
                                     <w:b/>
                                     <w:bCs/>
-                                    <w:sz w:val="21"/>
-                                    <w:szCs w:val="21"/>
-                                    <w:lang w:bidi="mr-IN"/>
+                                    <w:color w:val="7030A0"/>
+                                    <w:szCs w:val="22"/>
+                                    <w:lang w:val="en-IN"/>
                                   </w:rPr>
                                   <w:t>{{ applicant_address_marathi }}</w:t>
                                 </w:r>
@@ -864,6 +866,31 @@
                                     <w:lang w:val="en-IN"/>
                                   </w:rPr>
                                 </w:pPr>
+                                <w:r>
+                                  <w:rPr>
+                                    <w:rFonts w:ascii="DVOT-SurekhMR" w:hAnsi="DVOT-SurekhMR" w:cs="DVOT-SurekhMR"/>
+                                    <w:b/>
+                                    <w:bCs/>
+                                    <w:color w:val="7030A0"/>
+                                    <w:sz w:val="26"/>
+                                    <w:szCs w:val="26"/>
+                                    <w:lang w:val="en-IN"/>
+                                  </w:rPr>
+                                  <w:tab/>
+                                </w:r>
+                                <w:r>
+                                  <w:rPr>
+                                    <w:rFonts w:ascii="DVOT-SurekhMR" w:hAnsi="DVOT-SurekhMR" w:cs="DVOT-SurekhMR"/>
+                                    <w:b/>
+                                    <w:bCs/>
+                                    <w:color w:val="7030A0"/>
+                                    <w:sz w:val="26"/>
+                                    <w:szCs w:val="26"/>
+                                    <w:lang w:val="en-IN"/>
+                                  </w:rPr>
+                                  <w:tab/>
+                                  <w:t xml:space="preserve">  </w:t>
+                                </w:r>
                               </w:p>
                               <w:p>
                                 <w:pPr>
@@ -935,8 +962,7 @@
                                     <w:b/>
                                     <w:bCs/>
                                     <w:color w:val="7030A0"/>
-                                    <w:sz w:val="26"/>
-                                    <w:szCs w:val="26"/>
+                                    <w:szCs w:val="22"/>
                                     <w:cs/>
                                     <w:lang w:val="en-IN"/>
                                   </w:rPr>
@@ -948,8 +974,7 @@
                                     <w:b/>
                                     <w:bCs/>
                                     <w:color w:val="7030A0"/>
-                                    <w:sz w:val="26"/>
-                                    <w:szCs w:val="26"/>
+                                    <w:szCs w:val="22"/>
                                     <w:lang w:val="en-IN"/>
                                   </w:rPr>
                                   <w:t>.</w:t>
@@ -960,8 +985,7 @@
                                     <w:b/>
                                     <w:bCs/>
                                     <w:color w:val="7030A0"/>
-                                    <w:sz w:val="26"/>
-                                    <w:szCs w:val="26"/>
+                                    <w:szCs w:val="22"/>
                                     <w:cs/>
                                     <w:lang w:val="en-IN"/>
                                   </w:rPr>
@@ -1057,17 +1081,53 @@
                                   <w:tab/>
                                   <w:t xml:space="preserve">- </w:t>
                                 </w:r>
+                                <w:proofErr w:type="gramStart"/>
                                 <w:r>
                                   <w:rPr>
                                     <w:rFonts w:ascii="DVOT-SurekhMR" w:hAnsi="DVOT-SurekhMR" w:cs="DVOT-SurekhMR"/>
                                     <w:b/>
                                     <w:bCs/>
                                     <w:color w:val="7030A0"/>
-                                    <w:sz w:val="26"/>
-                                    <w:szCs w:val="26"/>
+                                    <w:szCs w:val="22"/>
                                     <w:lang w:val="en-IN"/>
                                   </w:rPr>
-                                  <w:t>{{ mobile_no }}</w:t>
+                                  <w:t>{{ mobile</w:t>
+                                </w:r>
+                                <w:proofErr w:type="gramEnd"/>
+                                <w:r>
+                                  <w:rPr>
+                                    <w:rFonts w:ascii="DVOT-SurekhMR" w:hAnsi="DVOT-SurekhMR" w:cs="DVOT-SurekhMR"/>
+                                    <w:b/>
+                                    <w:bCs/>
+                                    <w:color w:val="7030A0"/>
+                                    <w:szCs w:val="22"/>
+                                    <w:lang w:val="en-IN"/>
+                                  </w:rPr>
+                                  <w:t>_</w:t>
+                                </w:r>
+                                <w:proofErr w:type="gramStart"/>
+                                <w:r>
+                                  <w:rPr>
+                                    <w:rFonts w:ascii="DVOT-SurekhMR" w:hAnsi="DVOT-SurekhMR" w:cs="DVOT-SurekhMR"/>
+                                    <w:b/>
+                                    <w:bCs/>
+                                    <w:color w:val="7030A0"/>
+                                    <w:szCs w:val="22"/>
+                                    <w:lang w:val="en-IN"/>
+                                  </w:rPr>
+                                  <w:t>no }</w:t>
+                                </w:r>
+                                <w:proofErr w:type="gramEnd"/>
+                                <w:r>
+                                  <w:rPr>
+                                    <w:rFonts w:ascii="DVOT-SurekhMR" w:hAnsi="DVOT-SurekhMR" w:cs="DVOT-SurekhMR"/>
+                                    <w:b/>
+                                    <w:bCs/>
+                                    <w:color w:val="7030A0"/>
+                                    <w:szCs w:val="22"/>
+                                    <w:lang w:val="en-IN"/>
+                                  </w:rPr>
+                                  <w:t>}</w:t>
                                 </w:r>
                               </w:p>
                             </w:txbxContent>
@@ -1092,7 +1152,7 @@
               </mc:Choice>
               <mc:Fallback>
                 <w:pict>
-                  <v:shape w14:anchorId="41FAB33D" id="Text Box 32" o:spid="_x0000_s1028" type="#_x0000_t202" style="position:absolute;margin-left:192.05pt;margin-top:593.4pt;width:352.1pt;height:28.8pt;z-index:251663360;visibility:visible;mso-wrap-style:square;mso-width-percent:0;mso-height-percent:0;mso-wrap-distance-left:9pt;mso-wrap-distance-top:0;mso-wrap-distance-right:9pt;mso-wrap-distance-bottom:0;mso-position-horizontal:absolute;mso-position-horizontal-relative:page;mso-position-vertical:absolute;mso-position-vertical-relative:page;mso-width-percent:0;mso-height-percent:0;mso-width-relative:page;mso-height-relative:margin;v-text-anchor:bottom" o:gfxdata="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" filled="f" stroked="f" strokeweight=".5pt">
+                  <v:shape w14:anchorId="41FAB33D" id="Text Box 32" o:spid="_x0000_s1028" type="#_x0000_t202" style="position:absolute;margin-left:192.05pt;margin-top:593.4pt;width:352.1pt;height:28.8pt;z-index:251663360;visibility:visible;mso-wrap-style:square;mso-width-percent:0;mso-height-percent:0;mso-wrap-distance-left:9pt;mso-wrap-distance-top:0;mso-wrap-distance-right:9pt;mso-wrap-distance-bottom:0;mso-position-horizontal:absolute;mso-position-horizontal-relative:page;mso-position-vertical:absolute;mso-position-vertical-relative:page;mso-width-percent:0;mso-height-percent:0;mso-width-relative:page;mso-height-relative:margin;v-text-anchor:bottom" o:gfxdata="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" filled="f" stroked="f" strokeweight=".5pt">
                     <v:textbox style="mso-fit-shape-to-text:t" inset="0,0,0,0">
                       <w:txbxContent>
                         <w:p>
@@ -1175,9 +1235,9 @@
                               <w:rFonts w:ascii="DVOT-SurekhMR" w:hAnsi="DVOT-SurekhMR" w:cs="DVOT-SurekhMR"/>
                               <w:b/>
                               <w:bCs/>
-                              <w:sz w:val="21"/>
-                              <w:szCs w:val="21"/>
-                              <w:lang w:bidi="mr-IN"/>
+                              <w:color w:val="7030A0"/>
+                              <w:szCs w:val="22"/>
+                              <w:lang w:val="en-IN"/>
                             </w:rPr>
                             <w:t>{{ applicant_name_marathi }}</w:t>
                           </w:r>
@@ -1251,9 +1311,9 @@
                               <w:rFonts w:ascii="DVOT-SurekhMR" w:hAnsi="DVOT-SurekhMR" w:cs="DVOT-SurekhMR"/>
                               <w:b/>
                               <w:bCs/>
-                              <w:sz w:val="21"/>
-                              <w:szCs w:val="21"/>
-                              <w:lang w:bidi="mr-IN"/>
+                              <w:color w:val="7030A0"/>
+                              <w:szCs w:val="22"/>
+                              <w:lang w:val="en-IN"/>
                             </w:rPr>
                             <w:t>{{ applicant_address_marathi }}</w:t>
                           </w:r>
@@ -1272,6 +1332,31 @@
                               <w:lang w:val="en-IN"/>
                             </w:rPr>
                           </w:pPr>
+                          <w:r>
+                            <w:rPr>
+                              <w:rFonts w:ascii="DVOT-SurekhMR" w:hAnsi="DVOT-SurekhMR" w:cs="DVOT-SurekhMR"/>
+                              <w:b/>
+                              <w:bCs/>
+                              <w:color w:val="7030A0"/>
+                              <w:sz w:val="26"/>
+                              <w:szCs w:val="26"/>
+                              <w:lang w:val="en-IN"/>
+                            </w:rPr>
+                            <w:tab/>
+                          </w:r>
+                          <w:r>
+                            <w:rPr>
+                              <w:rFonts w:ascii="DVOT-SurekhMR" w:hAnsi="DVOT-SurekhMR" w:cs="DVOT-SurekhMR"/>
+                              <w:b/>
+                              <w:bCs/>
+                              <w:color w:val="7030A0"/>
+                              <w:sz w:val="26"/>
+                              <w:szCs w:val="26"/>
+                              <w:lang w:val="en-IN"/>
+                            </w:rPr>
+                            <w:tab/>
+                            <w:t xml:space="preserve">  </w:t>
+                          </w:r>
                         </w:p>
                         <w:p>
                           <w:pPr>
@@ -1343,8 +1428,7 @@
                               <w:b/>
                               <w:bCs/>
                               <w:color w:val="7030A0"/>
-                              <w:sz w:val="26"/>
-                              <w:szCs w:val="26"/>
+                              <w:szCs w:val="22"/>
                               <w:cs/>
                               <w:lang w:val="en-IN"/>
                             </w:rPr>
@@ -1356,8 +1440,7 @@
                               <w:b/>
                               <w:bCs/>
                               <w:color w:val="7030A0"/>
-                              <w:sz w:val="26"/>
-                              <w:szCs w:val="26"/>
+                              <w:szCs w:val="22"/>
                               <w:lang w:val="en-IN"/>
                             </w:rPr>
                             <w:t>.</w:t>
@@ -1368,8 +1451,7 @@
                               <w:b/>
                               <w:bCs/>
                               <w:color w:val="7030A0"/>
-                              <w:sz w:val="26"/>
-                              <w:szCs w:val="26"/>
+                              <w:szCs w:val="22"/>
                               <w:cs/>
                               <w:lang w:val="en-IN"/>
                             </w:rPr>
@@ -1465,17 +1547,53 @@
                             <w:tab/>
                             <w:t xml:space="preserve">- </w:t>
                           </w:r>
+                          <w:proofErr w:type="gramStart"/>
                           <w:r>
                             <w:rPr>
                               <w:rFonts w:ascii="DVOT-SurekhMR" w:hAnsi="DVOT-SurekhMR" w:cs="DVOT-SurekhMR"/>
                               <w:b/>
                               <w:bCs/>
                               <w:color w:val="7030A0"/>
-                              <w:sz w:val="26"/>
-                              <w:szCs w:val="26"/>
+                              <w:szCs w:val="22"/>
                               <w:lang w:val="en-IN"/>
                             </w:rPr>
-                            <w:t>{{ mobile_no }}</w:t>
+                            <w:t>{{ mobile</w:t>
+                          </w:r>
+                          <w:proofErr w:type="gramEnd"/>
+                          <w:r>
+                            <w:rPr>
+                              <w:rFonts w:ascii="DVOT-SurekhMR" w:hAnsi="DVOT-SurekhMR" w:cs="DVOT-SurekhMR"/>
+                              <w:b/>
+                              <w:bCs/>
+                              <w:color w:val="7030A0"/>
+                              <w:szCs w:val="22"/>
+                              <w:lang w:val="en-IN"/>
+                            </w:rPr>
+                            <w:t>_</w:t>
+                          </w:r>
+                          <w:proofErr w:type="gramStart"/>
+                          <w:r>
+                            <w:rPr>
+                              <w:rFonts w:ascii="DVOT-SurekhMR" w:hAnsi="DVOT-SurekhMR" w:cs="DVOT-SurekhMR"/>
+                              <w:b/>
+                              <w:bCs/>
+                              <w:color w:val="7030A0"/>
+                              <w:szCs w:val="22"/>
+                              <w:lang w:val="en-IN"/>
+                            </w:rPr>
+                            <w:t>no }</w:t>
+                          </w:r>
+                          <w:proofErr w:type="gramEnd"/>
+                          <w:r>
+                            <w:rPr>
+                              <w:rFonts w:ascii="DVOT-SurekhMR" w:hAnsi="DVOT-SurekhMR" w:cs="DVOT-SurekhMR"/>
+                              <w:b/>
+                              <w:bCs/>
+                              <w:color w:val="7030A0"/>
+                              <w:szCs w:val="22"/>
+                              <w:lang w:val="en-IN"/>
+                            </w:rPr>
+                            <w:t>}</w:t>
                           </w:r>
                         </w:p>
                       </w:txbxContent>
@@ -5472,6 +5590,7 @@
           <w:lang w:bidi="mr-IN"/>
         </w:rPr>
       </w:pPr>
+      <w:proofErr w:type="gramStart"/>
       <w:r>
         <w:rPr>
           <w:rFonts w:ascii="DVOT-SurekhMR" w:hAnsi="DVOT-SurekhMR" w:cs="DVOT-SurekhMR"/>
@@ -5481,7 +5600,54 @@
           <w:szCs w:val="21"/>
           <w:lang w:bidi="mr-IN"/>
         </w:rPr>
-        <w:t>{{ district }}</w:t>
+        <w:t>{{ district</w:t>
+      </w:r>
+      <w:proofErr w:type="gramEnd"/>
+      <w:r>
+        <w:rPr>
+          <w:rFonts w:ascii="DVOT-SurekhMR" w:hAnsi="DVOT-SurekhMR" w:cs="DVOT-SurekhMR"/>
+          <w:b/>
+          <w:bCs/>
+          <w:sz w:val="21"/>
+          <w:szCs w:val="21"/>
+          <w:lang w:bidi="mr-IN"/>
+        </w:rPr>
+        <w:t>_</w:t>
+      </w:r>
+      <w:proofErr w:type="gramStart"/>
+      <w:r>
+        <w:rPr>
+          <w:rFonts w:ascii="DVOT-SurekhMR" w:hAnsi="DVOT-SurekhMR" w:cs="DVOT-SurekhMR"/>
+          <w:b/>
+          <w:bCs/>
+          <w:sz w:val="21"/>
+          <w:szCs w:val="21"/>
+          <w:lang w:bidi="mr-IN"/>
+        </w:rPr>
+        <w:t>marathi</w:t>
+      </w:r>
+      <w:r>
+        <w:rPr>
+          <w:rFonts w:ascii="DVOT-SurekhMR" w:hAnsi="DVOT-SurekhMR" w:cs="DVOT-SurekhMR"/>
+          <w:b/>
+          <w:bCs/>
+          <w:sz w:val="21"/>
+          <w:szCs w:val="21"/>
+          <w:lang w:bidi="mr-IN"/>
+        </w:rPr>
+        <w:t xml:space="preserve"> }</w:t>
+      </w:r>
+      <w:proofErr w:type="gramEnd"/>
+      <w:r>
+        <w:rPr>
+          <w:rFonts w:ascii="DVOT-SurekhMR" w:hAnsi="DVOT-SurekhMR" w:cs="DVOT-SurekhMR"/>
+          <w:b/>
+          <w:bCs/>
+          <w:sz w:val="21"/>
+          <w:szCs w:val="21"/>
+          <w:lang w:bidi="mr-IN"/>
+        </w:rPr>
+        <w:t>}</w:t>
       </w:r>
     </w:p>
     <w:p>
@@ -5771,7 +5937,7 @@
           <w:cs/>
           <w:lang w:bidi="mr-IN"/>
         </w:rPr>
-        <w:t xml:space="preserve"> नांव </w:t>
+        <w:t xml:space="preserve"> नांव</w:t>
       </w:r>
       <w:r>
         <w:rPr>
@@ -5782,7 +5948,30 @@
           <w:szCs w:val="21"/>
           <w:lang w:bidi="mr-IN"/>
         </w:rPr>
-        <w:t xml:space="preserve"> {{ component_marathi }}  </w:t>
+        <w:t xml:space="preserve"> - </w:t>
+      </w:r>
+      <w:r>
+        <w:rPr>
+          <w:rFonts w:ascii="DVOT-SurekhMR" w:hAnsi="DVOT-SurekhMR" w:cs="DVOT-SurekhMR"/>
+          <w:b/>
+          <w:bCs/>
+          <w:sz w:val="21"/>
+          <w:szCs w:val="21"/>
+          <w:cs/>
+          <w:lang w:bidi="mr-IN"/>
+        </w:rPr>
+        <w:t>भूजलाशयीन पिंजरा मत्स्यसंवर्धन प्रकल्प</w:t>
+      </w:r>
+      <w:r>
+        <w:rPr>
+          <w:rFonts w:ascii="DVOT-SurekhMR" w:hAnsi="DVOT-SurekhMR" w:cs="DVOT-SurekhMR"/>
+          <w:b/>
+          <w:bCs/>
+          <w:sz w:val="21"/>
+          <w:szCs w:val="21"/>
+          <w:lang w:bidi="mr-IN"/>
+        </w:rPr>
+        <w:t xml:space="preserve">  </w:t>
       </w:r>
     </w:p>
     <w:p>
@@ -5904,11 +6093,59 @@
           <w:szCs w:val="21"/>
           <w:lang w:bidi="mr-IN"/>
         </w:rPr>
-        <w:t xml:space="preserve"> {{ applicant_name_marathi }} </w:t>
-      </w:r>
+        <w:t xml:space="preserve"> </w:t>
+      </w:r>
+      <w:proofErr w:type="gramStart"/>
       <w:r>
         <w:rPr>
           <w:rFonts w:ascii="DVOT-SurekhMR" w:hAnsi="DVOT-SurekhMR" w:cs="DVOT-SurekhMR"/>
+          <w:b/>
+          <w:bCs/>
+          <w:sz w:val="21"/>
+          <w:szCs w:val="21"/>
+          <w:lang w:bidi="mr-IN"/>
+        </w:rPr>
+        <w:t>{{ applicant</w:t>
+      </w:r>
+      <w:proofErr w:type="gramEnd"/>
+      <w:r>
+        <w:rPr>
+          <w:rFonts w:ascii="DVOT-SurekhMR" w:hAnsi="DVOT-SurekhMR" w:cs="DVOT-SurekhMR"/>
+          <w:b/>
+          <w:bCs/>
+          <w:sz w:val="21"/>
+          <w:szCs w:val="21"/>
+          <w:lang w:bidi="mr-IN"/>
+        </w:rPr>
+        <w:t>_name_</w:t>
+      </w:r>
+      <w:proofErr w:type="gramStart"/>
+      <w:r>
+        <w:rPr>
+          <w:rFonts w:ascii="DVOT-SurekhMR" w:hAnsi="DVOT-SurekhMR" w:cs="DVOT-SurekhMR"/>
+          <w:b/>
+          <w:bCs/>
+          <w:sz w:val="21"/>
+          <w:szCs w:val="21"/>
+          <w:lang w:bidi="mr-IN"/>
+        </w:rPr>
+        <w:t>marathi }</w:t>
+      </w:r>
+      <w:proofErr w:type="gramEnd"/>
+      <w:r>
+        <w:rPr>
+          <w:rFonts w:ascii="DVOT-SurekhMR" w:hAnsi="DVOT-SurekhMR" w:cs="DVOT-SurekhMR"/>
+          <w:b/>
+          <w:bCs/>
+          <w:sz w:val="21"/>
+          <w:szCs w:val="21"/>
+          <w:lang w:bidi="mr-IN"/>
+        </w:rPr>
+        <w:t xml:space="preserve">} </w:t>
+      </w:r>
+      <w:r>
+        <w:rPr>
+          <w:rFonts w:ascii="DVOT-SurekhMR" w:hAnsi="DVOT-SurekhMR" w:cs="DVOT-SurekhMR"/>
           <w:sz w:val="21"/>
           <w:szCs w:val="21"/>
           <w:cs/>
@@ -5926,6 +6163,7 @@
         </w:rPr>
         <w:t xml:space="preserve"> </w:t>
       </w:r>
+      <w:proofErr w:type="gramStart"/>
       <w:r>
         <w:rPr>
           <w:rFonts w:ascii="DVOT-SurekhMR" w:hAnsi="DVOT-SurekhMR" w:cs="DVOT-SurekhMR"/>
@@ -5933,17 +6171,27 @@
           <w:szCs w:val="21"/>
           <w:lang w:bidi="mr-IN"/>
         </w:rPr>
-        <w:t xml:space="preserve"> {{ age }}  </w:t>
-      </w:r>
+        <w:t>{{ age</w:t>
+      </w:r>
+      <w:proofErr w:type="gramEnd"/>
       <w:r>
         <w:rPr>
           <w:rFonts w:ascii="DVOT-SurekhMR" w:hAnsi="DVOT-SurekhMR" w:cs="DVOT-SurekhMR"/>
           <w:sz w:val="21"/>
           <w:szCs w:val="21"/>
+          <w:lang w:bidi="mr-IN"/>
+        </w:rPr>
+        <w:t xml:space="preserve"> }} </w:t>
+      </w:r>
+      <w:r>
+        <w:rPr>
+          <w:rFonts w:ascii="DVOT-SurekhMR" w:hAnsi="DVOT-SurekhMR" w:cs="DVOT-SurekhMR"/>
+          <w:sz w:val="21"/>
+          <w:szCs w:val="21"/>
           <w:cs/>
           <w:lang w:bidi="mr-IN"/>
         </w:rPr>
-        <w:t xml:space="preserve"> वर्षे </w:t>
+        <w:t xml:space="preserve">वर्षे </w:t>
       </w:r>
       <w:r>
         <w:rPr>
@@ -5964,6 +6212,7 @@
         </w:rPr>
         <w:t xml:space="preserve"> </w:t>
       </w:r>
+      <w:proofErr w:type="gramStart"/>
       <w:r>
         <w:rPr>
           <w:rFonts w:ascii="DVOT-SurekhMR" w:hAnsi="DVOT-SurekhMR" w:cs="DVOT-SurekhMR"/>
@@ -5973,11 +6222,47 @@
           <w:szCs w:val="21"/>
           <w:lang w:bidi="mr-IN"/>
         </w:rPr>
-        <w:t xml:space="preserve">{{ applicant_address_marathi }} </w:t>
-      </w:r>
+        <w:t>{{ applicant</w:t>
+      </w:r>
+      <w:proofErr w:type="gramEnd"/>
       <w:r>
         <w:rPr>
           <w:rFonts w:ascii="DVOT-SurekhMR" w:hAnsi="DVOT-SurekhMR" w:cs="DVOT-SurekhMR"/>
+          <w:b/>
+          <w:bCs/>
+          <w:sz w:val="21"/>
+          <w:szCs w:val="21"/>
+          <w:lang w:bidi="mr-IN"/>
+        </w:rPr>
+        <w:t>_address_</w:t>
+      </w:r>
+      <w:proofErr w:type="gramStart"/>
+      <w:r>
+        <w:rPr>
+          <w:rFonts w:ascii="DVOT-SurekhMR" w:hAnsi="DVOT-SurekhMR" w:cs="DVOT-SurekhMR"/>
+          <w:b/>
+          <w:bCs/>
+          <w:sz w:val="21"/>
+          <w:szCs w:val="21"/>
+          <w:lang w:bidi="mr-IN"/>
+        </w:rPr>
+        <w:t>marathi }</w:t>
+      </w:r>
+      <w:proofErr w:type="gramEnd"/>
+      <w:r>
+        <w:rPr>
+          <w:rFonts w:ascii="DVOT-SurekhMR" w:hAnsi="DVOT-SurekhMR" w:cs="DVOT-SurekhMR"/>
+          <w:b/>
+          <w:bCs/>
+          <w:sz w:val="21"/>
+          <w:szCs w:val="21"/>
+          <w:lang w:bidi="mr-IN"/>
+        </w:rPr>
+        <w:t xml:space="preserve">} </w:t>
+      </w:r>
+      <w:r>
+        <w:rPr>
+          <w:rFonts w:ascii="DVOT-SurekhMR" w:hAnsi="DVOT-SurekhMR" w:cs="DVOT-SurekhMR"/>
           <w:sz w:val="21"/>
           <w:szCs w:val="21"/>
           <w:cs/>
@@ -6092,13 +6377,25 @@
           <w:bCs/>
           <w:sz w:val="21"/>
           <w:szCs w:val="21"/>
-          <w:lang w:bidi="mr-IN"/>
-        </w:rPr>
-        <w:t xml:space="preserve">{{ component_marathi }}  </w:t>
+          <w:cs/>
+          <w:lang w:bidi="mr-IN"/>
+        </w:rPr>
+        <w:t>भूजलाशयीन पिंजरा मत्स्यसंवर्धन प्रकल्प</w:t>
       </w:r>
       <w:r>
         <w:rPr>
           <w:rFonts w:ascii="DVOT-SurekhMR" w:hAnsi="DVOT-SurekhMR" w:cs="DVOT-SurekhMR"/>
+          <w:b/>
+          <w:bCs/>
+          <w:sz w:val="21"/>
+          <w:szCs w:val="21"/>
+          <w:lang w:bidi="mr-IN"/>
+        </w:rPr>
+        <w:t xml:space="preserve"> </w:t>
+      </w:r>
+      <w:r>
+        <w:rPr>
+          <w:rFonts w:ascii="DVOT-SurekhMR" w:hAnsi="DVOT-SurekhMR" w:cs="DVOT-SurekhMR"/>
           <w:sz w:val="21"/>
           <w:szCs w:val="21"/>
           <w:cs/>
@@ -6136,6 +6433,7 @@
         </w:rPr>
         <w:t xml:space="preserve"> </w:t>
       </w:r>
+      <w:proofErr w:type="gramStart"/>
       <w:r>
         <w:rPr>
           <w:rFonts w:ascii="DVOT-SurekhMR" w:hAnsi="DVOT-SurekhMR" w:cs="DVOT-SurekhMR"/>
@@ -6171,6 +6469,7 @@
         </w:rPr>
         <w:t>जमाती</w:t>
       </w:r>
+      <w:proofErr w:type="gramEnd"/>
       <w:r>
         <w:rPr>
           <w:rFonts w:ascii="DVOT-SurekhMR" w:hAnsi="DVOT-SurekhMR" w:cs="DVOT-SurekhMR"/>
@@ -6512,7 +6811,7 @@
         <w:spacing w:line="360" w:lineRule="auto"/>
         <w:ind w:left="5760" w:firstLine="720"/>
         <w:rPr>
-          <w:rFonts w:ascii="DVOT-SurekhMR" w:hAnsi="DVOT-SurekhMR" w:cs="DVOT-SurekhMR" w:hint="cs"/>
+          <w:rFonts w:ascii="DVOT-SurekhMR" w:hAnsi="DVOT-SurekhMR" w:cs="DVOT-SurekhMR"/>
           <w:b/>
           <w:bCs/>
           <w:sz w:val="21"/>
@@ -6558,29 +6857,7 @@
           <w:szCs w:val="21"/>
           <w:lang w:bidi="mr-IN"/>
         </w:rPr>
-        <w:t xml:space="preserve"> </w:t>
-      </w:r>
-      <w:r>
-        <w:rPr>
-          <w:rFonts w:ascii="DVOT-SurekhMR" w:hAnsi="DVOT-SurekhMR" w:cs="DVOT-SurekhMR"/>
-          <w:b/>
-          <w:bCs/>
-          <w:sz w:val="21"/>
-          <w:szCs w:val="21"/>
-          <w:lang w:bidi="mr-IN"/>
-        </w:rPr>
-        <w:t>{{ applicant_name_marathi }}</w:t>
-      </w:r>
-      <w:r>
-        <w:rPr>
-          <w:rFonts w:ascii="DVOT-SurekhMR" w:hAnsi="DVOT-SurekhMR" w:cs="DVOT-SurekhMR"/>
-          <w:b/>
-          <w:bCs/>
-          <w:sz w:val="21"/>
-          <w:szCs w:val="21"/>
-          <w:lang w:bidi="mr-IN"/>
-        </w:rPr>
-        <w:t xml:space="preserve"> </w:t>
+        <w:t xml:space="preserve"> {{ applicant_name_marathi }} </w:t>
       </w:r>
       <w:r>
         <w:rPr>
@@ -7035,18 +7312,7 @@
           <w:szCs w:val="21"/>
           <w:lang w:bidi="mr-IN"/>
         </w:rPr>
-        <w:t>{{ applicant_address_</w:t>
-      </w:r>
-      <w:r>
-        <w:rPr>
-          <w:rFonts w:ascii="DVOT-SurekhMR" w:hAnsi="DVOT-SurekhMR" w:cs="DVOT-SurekhMR"/>
-          <w:b/>
-          <w:bCs/>
-          <w:sz w:val="21"/>
-          <w:szCs w:val="21"/>
-          <w:lang w:bidi="mr-IN"/>
-        </w:rPr>
-        <w:t xml:space="preserve">marathi }} </w:t>
+        <w:t xml:space="preserve">{{ applicant_address_marathi }} </w:t>
       </w:r>
     </w:p>
     <w:p>
@@ -7123,9 +7389,10 @@
           <w:bCs/>
           <w:sz w:val="21"/>
           <w:szCs w:val="21"/>
-          <w:lang w:bidi="mr-IN"/>
-        </w:rPr>
-        <w:t>{{ component_marathi }}</w:t>
+          <w:cs/>
+          <w:lang w:bidi="mr-IN"/>
+        </w:rPr>
+        <w:t>भूजलाशयीन पिंजरा मत्स्यसंवर्धन प्रकल्प</w:t>
       </w:r>
     </w:p>
     <w:p>
@@ -7192,7 +7459,27 @@
           <w:sz w:val="21"/>
           <w:szCs w:val="21"/>
         </w:rPr>
-        <w:t>{{ project_address }}</w:t>
+        <w:t>{{ project_address</w:t>
+      </w:r>
+      <w:r>
+        <w:rPr>
+          <w:rFonts w:ascii="DVOT-SurekhMR" w:hAnsi="DVOT-SurekhMR" w:cs="DVOT-SurekhMR"/>
+          <w:b/>
+          <w:bCs/>
+          <w:sz w:val="21"/>
+          <w:szCs w:val="21"/>
+        </w:rPr>
+        <w:t>_marathi</w:t>
+      </w:r>
+      <w:r>
+        <w:rPr>
+          <w:rFonts w:ascii="DVOT-SurekhMR" w:hAnsi="DVOT-SurekhMR" w:cs="DVOT-SurekhMR"/>
+          <w:b/>
+          <w:bCs/>
+          <w:sz w:val="21"/>
+          <w:szCs w:val="21"/>
+        </w:rPr>
+        <w:t xml:space="preserve"> }}</w:t>
       </w:r>
     </w:p>
     <w:p>
@@ -11755,6 +12042,7 @@
         </w:rPr>
         <w:t xml:space="preserve"> </w:t>
       </w:r>
+      <w:proofErr w:type="gramStart"/>
       <w:r>
         <w:rPr>
           <w:rFonts w:ascii="DVOT-SurekhMR" w:hAnsi="DVOT-SurekhMR" w:cs="DVOT-SurekhMR"/>
@@ -11764,8 +12052,9 @@
           <w:szCs w:val="21"/>
           <w:lang w:bidi="mr-IN"/>
         </w:rPr>
-        <w:t>{{ applicant_name_marathi }}</w:t>
-      </w:r>
+        <w:t>{{ applicant</w:t>
+      </w:r>
+      <w:proofErr w:type="gramEnd"/>
       <w:r>
         <w:rPr>
           <w:rFonts w:ascii="DVOT-SurekhMR" w:hAnsi="DVOT-SurekhMR" w:cs="DVOT-SurekhMR"/>
@@ -11773,6 +12062,41 @@
           <w:bCs/>
           <w:sz w:val="21"/>
           <w:szCs w:val="21"/>
+          <w:lang w:bidi="mr-IN"/>
+        </w:rPr>
+        <w:t>_name_</w:t>
+      </w:r>
+      <w:proofErr w:type="gramStart"/>
+      <w:r>
+        <w:rPr>
+          <w:rFonts w:ascii="DVOT-SurekhMR" w:hAnsi="DVOT-SurekhMR" w:cs="DVOT-SurekhMR"/>
+          <w:b/>
+          <w:bCs/>
+          <w:sz w:val="21"/>
+          <w:szCs w:val="21"/>
+          <w:lang w:bidi="mr-IN"/>
+        </w:rPr>
+        <w:t>marathi }</w:t>
+      </w:r>
+      <w:proofErr w:type="gramEnd"/>
+      <w:r>
+        <w:rPr>
+          <w:rFonts w:ascii="DVOT-SurekhMR" w:hAnsi="DVOT-SurekhMR" w:cs="DVOT-SurekhMR"/>
+          <w:b/>
+          <w:bCs/>
+          <w:sz w:val="21"/>
+          <w:szCs w:val="21"/>
+          <w:lang w:bidi="mr-IN"/>
+        </w:rPr>
+        <w:t>}</w:t>
+      </w:r>
+      <w:r>
+        <w:rPr>
+          <w:rFonts w:ascii="DVOT-SurekhMR" w:hAnsi="DVOT-SurekhMR" w:cs="DVOT-SurekhMR"/>
+          <w:b/>
+          <w:bCs/>
+          <w:sz w:val="21"/>
+          <w:szCs w:val="21"/>
         </w:rPr>
         <w:t xml:space="preserve"> </w:t>
       </w:r>
@@ -11797,6 +12121,7 @@
         </w:rPr>
         <w:t xml:space="preserve"> </w:t>
       </w:r>
+      <w:proofErr w:type="gramStart"/>
       <w:r>
         <w:rPr>
           <w:rFonts w:ascii="DVOT-SurekhMR" w:hAnsi="DVOT-SurekhMR" w:cs="DVOT-SurekhMR"/>
@@ -11806,8 +12131,9 @@
           <w:szCs w:val="21"/>
           <w:lang w:bidi="mr-IN"/>
         </w:rPr>
-        <w:t>{{ applicant_address_marathi }}</w:t>
-      </w:r>
+        <w:t>{{ applicant</w:t>
+      </w:r>
+      <w:proofErr w:type="gramEnd"/>
       <w:r>
         <w:rPr>
           <w:rFonts w:ascii="DVOT-SurekhMR" w:hAnsi="DVOT-SurekhMR" w:cs="DVOT-SurekhMR"/>
@@ -11815,6 +12141,41 @@
           <w:bCs/>
           <w:sz w:val="21"/>
           <w:szCs w:val="21"/>
+          <w:lang w:bidi="mr-IN"/>
+        </w:rPr>
+        <w:t>_address_</w:t>
+      </w:r>
+      <w:proofErr w:type="gramStart"/>
+      <w:r>
+        <w:rPr>
+          <w:rFonts w:ascii="DVOT-SurekhMR" w:hAnsi="DVOT-SurekhMR" w:cs="DVOT-SurekhMR"/>
+          <w:b/>
+          <w:bCs/>
+          <w:sz w:val="21"/>
+          <w:szCs w:val="21"/>
+          <w:lang w:bidi="mr-IN"/>
+        </w:rPr>
+        <w:t>marathi }</w:t>
+      </w:r>
+      <w:proofErr w:type="gramEnd"/>
+      <w:r>
+        <w:rPr>
+          <w:rFonts w:ascii="DVOT-SurekhMR" w:hAnsi="DVOT-SurekhMR" w:cs="DVOT-SurekhMR"/>
+          <w:b/>
+          <w:bCs/>
+          <w:sz w:val="21"/>
+          <w:szCs w:val="21"/>
+          <w:lang w:bidi="mr-IN"/>
+        </w:rPr>
+        <w:t>}</w:t>
+      </w:r>
+      <w:r>
+        <w:rPr>
+          <w:rFonts w:ascii="DVOT-SurekhMR" w:hAnsi="DVOT-SurekhMR" w:cs="DVOT-SurekhMR"/>
+          <w:b/>
+          <w:bCs/>
+          <w:sz w:val="21"/>
+          <w:szCs w:val="21"/>
         </w:rPr>
         <w:t xml:space="preserve"> </w:t>
       </w:r>
@@ -11839,6 +12200,7 @@
         </w:rPr>
         <w:t xml:space="preserve"> </w:t>
       </w:r>
+      <w:proofErr w:type="gramStart"/>
       <w:r>
         <w:rPr>
           <w:rFonts w:ascii="DVOT-SurekhMR" w:hAnsi="DVOT-SurekhMR" w:cs="DVOT-SurekhMR" w:hint="cs"/>
@@ -11848,7 +12210,19 @@
           <w:szCs w:val="21"/>
           <w:cs/>
         </w:rPr>
-        <w:t xml:space="preserve">अनु.जमाती </w:t>
+        <w:t>अनु.जमाती</w:t>
+      </w:r>
+      <w:proofErr w:type="gramEnd"/>
+      <w:r>
+        <w:rPr>
+          <w:rFonts w:ascii="DVOT-SurekhMR" w:hAnsi="DVOT-SurekhMR" w:cs="DVOT-SurekhMR" w:hint="cs"/>
+          <w:b/>
+          <w:bCs/>
+          <w:sz w:val="21"/>
+          <w:szCs w:val="21"/>
+          <w:cs/>
+        </w:rPr>
+        <w:t xml:space="preserve"> </w:t>
       </w:r>
       <w:r>
         <w:rPr>
@@ -11998,6 +12372,16 @@
           <w:bCs/>
           <w:sz w:val="21"/>
           <w:szCs w:val="21"/>
+        </w:rPr>
+        <w:t>.00</w:t>
+      </w:r>
+      <w:r>
+        <w:rPr>
+          <w:rFonts w:ascii="DVOT-SurekhMR" w:hAnsi="DVOT-SurekhMR" w:cs="DVOT-SurekhMR"/>
+          <w:b/>
+          <w:bCs/>
+          <w:sz w:val="21"/>
+          <w:szCs w:val="21"/>
           <w:cs/>
         </w:rPr>
         <w:t xml:space="preserve"> </w:t>
@@ -12019,6 +12403,7 @@
         </w:rPr>
         <w:t xml:space="preserve"> </w:t>
       </w:r>
+      <w:proofErr w:type="gramStart"/>
       <w:r>
         <w:rPr>
           <w:rFonts w:ascii="DVOT-SurekhMR" w:hAnsi="DVOT-SurekhMR" w:cs="DVOT-SurekhMR" w:hint="cs"/>
@@ -12035,7 +12420,17 @@
           <w:szCs w:val="21"/>
           <w:cs/>
         </w:rPr>
-        <w:t xml:space="preserve"> अनुदानाची रक्कम मंजुर करण्यास आम्ही शिफारस करीत आहोत.</w:t>
+        <w:t xml:space="preserve"> अनुदानाची</w:t>
+      </w:r>
+      <w:proofErr w:type="gramEnd"/>
+      <w:r>
+        <w:rPr>
+          <w:rFonts w:ascii="DVOT-SurekhMR" w:hAnsi="DVOT-SurekhMR" w:cs="DVOT-SurekhMR"/>
+          <w:sz w:val="21"/>
+          <w:szCs w:val="21"/>
+          <w:cs/>
+        </w:rPr>
+        <w:t xml:space="preserve"> रक्कम मंजुर करण्यास आम्ही शिफारस करीत आहोत.</w:t>
       </w:r>
       <w:r>
         <w:rPr>
@@ -12083,7 +12478,7 @@
         <w:pStyle w:val="NoSpacing"/>
         <w:jc w:val="both"/>
         <w:rPr>
-          <w:rFonts w:ascii="DVOT-SurekhMR" w:hAnsi="DVOT-SurekhMR" w:cs="DVOT-SurekhMR" w:hint="cs"/>
+          <w:rFonts w:ascii="DVOT-SurekhMR" w:hAnsi="DVOT-SurekhMR" w:cs="DVOT-SurekhMR"/>
           <w:sz w:val="21"/>
           <w:szCs w:val="21"/>
           <w:cs/>
@@ -12155,6 +12550,7 @@
                 <w:szCs w:val="21"/>
               </w:rPr>
             </w:pPr>
+            <w:proofErr w:type="gramStart"/>
             <w:r>
               <w:rPr>
                 <w:rFonts w:ascii="DVOT-SurekhMR" w:hAnsi="DVOT-SurekhMR" w:cs="DVOT-SurekhMR"/>
@@ -12164,7 +12560,30 @@
                 <w:szCs w:val="21"/>
                 <w:lang w:bidi="mr-IN"/>
               </w:rPr>
-              <w:t>{{ district }}</w:t>
+              <w:t>{{ district</w:t>
+            </w:r>
+            <w:proofErr w:type="gramEnd"/>
+            <w:r>
+              <w:rPr>
+                <w:rFonts w:ascii="DVOT-SurekhMR" w:hAnsi="DVOT-SurekhMR" w:cs="DVOT-SurekhMR"/>
+                <w:b/>
+                <w:bCs/>
+                <w:sz w:val="21"/>
+                <w:szCs w:val="21"/>
+                <w:lang w:bidi="mr-IN"/>
+              </w:rPr>
+              <w:t>_marathi</w:t>
+            </w:r>
+            <w:r>
+              <w:rPr>
+                <w:rFonts w:ascii="DVOT-SurekhMR" w:hAnsi="DVOT-SurekhMR" w:cs="DVOT-SurekhMR"/>
+                <w:b/>
+                <w:bCs/>
+                <w:sz w:val="21"/>
+                <w:szCs w:val="21"/>
+                <w:lang w:bidi="mr-IN"/>
+              </w:rPr>
+              <w:t xml:space="preserve"> }}</w:t>
             </w:r>
           </w:p>
         </w:tc>
@@ -12210,6 +12629,7 @@
                 <w:szCs w:val="21"/>
               </w:rPr>
             </w:pPr>
+            <w:proofErr w:type="gramStart"/>
             <w:r>
               <w:rPr>
                 <w:rFonts w:ascii="DVOT-SurekhMR" w:hAnsi="DVOT-SurekhMR" w:cs="DVOT-SurekhMR"/>
@@ -12219,7 +12639,30 @@
                 <w:szCs w:val="21"/>
                 <w:lang w:bidi="mr-IN"/>
               </w:rPr>
-              <w:t>{{ district }}</w:t>
+              <w:t>{{ district</w:t>
+            </w:r>
+            <w:proofErr w:type="gramEnd"/>
+            <w:r>
+              <w:rPr>
+                <w:rFonts w:ascii="DVOT-SurekhMR" w:hAnsi="DVOT-SurekhMR" w:cs="DVOT-SurekhMR"/>
+                <w:b/>
+                <w:bCs/>
+                <w:sz w:val="21"/>
+                <w:szCs w:val="21"/>
+                <w:lang w:bidi="mr-IN"/>
+              </w:rPr>
+              <w:t>_marathi</w:t>
+            </w:r>
+            <w:r>
+              <w:rPr>
+                <w:rFonts w:ascii="DVOT-SurekhMR" w:hAnsi="DVOT-SurekhMR" w:cs="DVOT-SurekhMR"/>
+                <w:b/>
+                <w:bCs/>
+                <w:sz w:val="21"/>
+                <w:szCs w:val="21"/>
+                <w:lang w:bidi="mr-IN"/>
+              </w:rPr>
+              <w:t xml:space="preserve"> }}</w:t>
             </w:r>
           </w:p>
         </w:tc>
@@ -12753,9 +13196,10 @@
           <w:bCs/>
           <w:sz w:val="21"/>
           <w:szCs w:val="21"/>
-          <w:lang w:bidi="mr-IN"/>
-        </w:rPr>
-        <w:t>{{ component_marathi }}</w:t>
+          <w:cs/>
+          <w:lang w:bidi="mr-IN"/>
+        </w:rPr>
+        <w:t>भूजलाशयीन पिंजरा मत्स्यसंवर्धन प्रकल्प</w:t>
       </w:r>
       <w:r>
         <w:rPr>
@@ -12927,6 +13371,7 @@
               </w:rPr>
               <w:t xml:space="preserve"> </w:t>
             </w:r>
+            <w:proofErr w:type="gramStart"/>
             <w:r>
               <w:rPr>
                 <w:rFonts w:ascii="DVOT-SurekhMR" w:hAnsi="DVOT-SurekhMR" w:cs="DVOT-SurekhMR"/>
@@ -12936,8 +13381,9 @@
                 <w:szCs w:val="21"/>
                 <w:lang w:bidi="mr-IN"/>
               </w:rPr>
-              <w:t>{{ applicant_name_marathi }}</w:t>
-            </w:r>
+              <w:t>{{ applicant</w:t>
+            </w:r>
+            <w:proofErr w:type="gramEnd"/>
             <w:r>
               <w:rPr>
                 <w:rFonts w:ascii="DVOT-SurekhMR" w:hAnsi="DVOT-SurekhMR" w:cs="DVOT-SurekhMR"/>
@@ -12947,30 +13393,9 @@
                 <w:szCs w:val="21"/>
                 <w:lang w:bidi="mr-IN"/>
               </w:rPr>
-              <w:t xml:space="preserve"> </w:t>
-            </w:r>
-          </w:p>
-          <w:p>
-            <w:pPr>
-              <w:pStyle w:val="NoSpacing"/>
-              <w:rPr>
-                <w:rFonts w:ascii="DVOT-SurekhMR" w:hAnsi="DVOT-SurekhMR" w:cs="DVOT-SurekhMR"/>
-                <w:sz w:val="21"/>
-                <w:szCs w:val="21"/>
-                <w:lang w:bidi="mr-IN"/>
-              </w:rPr>
-            </w:pPr>
-          </w:p>
-          <w:p>
-            <w:pPr>
-              <w:pStyle w:val="NoSpacing"/>
-              <w:rPr>
-                <w:rFonts w:ascii="DVOT-SurekhMR" w:hAnsi="DVOT-SurekhMR" w:cs="DVOT-SurekhMR"/>
-                <w:sz w:val="21"/>
-                <w:szCs w:val="21"/>
-                <w:lang w:bidi="mr-IN"/>
-              </w:rPr>
-            </w:pPr>
+              <w:t>_name_</w:t>
+            </w:r>
+            <w:proofErr w:type="gramStart"/>
             <w:r>
               <w:rPr>
                 <w:rFonts w:ascii="DVOT-SurekhMR" w:hAnsi="DVOT-SurekhMR" w:cs="DVOT-SurekhMR"/>
@@ -12980,8 +13405,9 @@
                 <w:szCs w:val="21"/>
                 <w:lang w:bidi="mr-IN"/>
               </w:rPr>
-              <w:t xml:space="preserve"> </w:t>
-            </w:r>
+              <w:t>marathi }</w:t>
+            </w:r>
+            <w:proofErr w:type="gramEnd"/>
             <w:r>
               <w:rPr>
                 <w:rFonts w:ascii="DVOT-SurekhMR" w:hAnsi="DVOT-SurekhMR" w:cs="DVOT-SurekhMR"/>
@@ -12991,8 +13417,30 @@
                 <w:szCs w:val="21"/>
                 <w:lang w:bidi="mr-IN"/>
               </w:rPr>
-              <w:t>{{ applicant_address_marathi }}</w:t>
-            </w:r>
+              <w:t xml:space="preserve">} </w:t>
+            </w:r>
+          </w:p>
+          <w:p>
+            <w:pPr>
+              <w:pStyle w:val="NoSpacing"/>
+              <w:rPr>
+                <w:rFonts w:ascii="DVOT-SurekhMR" w:hAnsi="DVOT-SurekhMR" w:cs="DVOT-SurekhMR"/>
+                <w:sz w:val="21"/>
+                <w:szCs w:val="21"/>
+                <w:lang w:bidi="mr-IN"/>
+              </w:rPr>
+            </w:pPr>
+          </w:p>
+          <w:p>
+            <w:pPr>
+              <w:pStyle w:val="NoSpacing"/>
+              <w:rPr>
+                <w:rFonts w:ascii="DVOT-SurekhMR" w:hAnsi="DVOT-SurekhMR" w:cs="DVOT-SurekhMR"/>
+                <w:sz w:val="21"/>
+                <w:szCs w:val="21"/>
+                <w:lang w:bidi="mr-IN"/>
+              </w:rPr>
+            </w:pPr>
             <w:r>
               <w:rPr>
                 <w:rFonts w:ascii="DVOT-SurekhMR" w:hAnsi="DVOT-SurekhMR" w:cs="DVOT-SurekhMR"/>
@@ -13003,6 +13451,54 @@
                 <w:lang w:bidi="mr-IN"/>
               </w:rPr>
               <w:t xml:space="preserve"> </w:t>
+            </w:r>
+            <w:proofErr w:type="gramStart"/>
+            <w:r>
+              <w:rPr>
+                <w:rFonts w:ascii="DVOT-SurekhMR" w:hAnsi="DVOT-SurekhMR" w:cs="DVOT-SurekhMR"/>
+                <w:b/>
+                <w:bCs/>
+                <w:sz w:val="21"/>
+                <w:szCs w:val="21"/>
+                <w:lang w:bidi="mr-IN"/>
+              </w:rPr>
+              <w:t>{{ applicant</w:t>
+            </w:r>
+            <w:proofErr w:type="gramEnd"/>
+            <w:r>
+              <w:rPr>
+                <w:rFonts w:ascii="DVOT-SurekhMR" w:hAnsi="DVOT-SurekhMR" w:cs="DVOT-SurekhMR"/>
+                <w:b/>
+                <w:bCs/>
+                <w:sz w:val="21"/>
+                <w:szCs w:val="21"/>
+                <w:lang w:bidi="mr-IN"/>
+              </w:rPr>
+              <w:t>_address_</w:t>
+            </w:r>
+            <w:proofErr w:type="gramStart"/>
+            <w:r>
+              <w:rPr>
+                <w:rFonts w:ascii="DVOT-SurekhMR" w:hAnsi="DVOT-SurekhMR" w:cs="DVOT-SurekhMR"/>
+                <w:b/>
+                <w:bCs/>
+                <w:sz w:val="21"/>
+                <w:szCs w:val="21"/>
+                <w:lang w:bidi="mr-IN"/>
+              </w:rPr>
+              <w:t>marathi }</w:t>
+            </w:r>
+            <w:proofErr w:type="gramEnd"/>
+            <w:r>
+              <w:rPr>
+                <w:rFonts w:ascii="DVOT-SurekhMR" w:hAnsi="DVOT-SurekhMR" w:cs="DVOT-SurekhMR"/>
+                <w:b/>
+                <w:bCs/>
+                <w:sz w:val="21"/>
+                <w:szCs w:val="21"/>
+                <w:lang w:bidi="mr-IN"/>
+              </w:rPr>
+              <w:t xml:space="preserve">} </w:t>
             </w:r>
           </w:p>
           <w:p>
@@ -13113,7 +13609,27 @@
                 <w:szCs w:val="21"/>
                 <w:lang w:bidi="mr-IN"/>
               </w:rPr>
-              <w:t xml:space="preserve"> {{ mobile_no }}</w:t>
+              <w:t xml:space="preserve"> </w:t>
+            </w:r>
+            <w:proofErr w:type="gramStart"/>
+            <w:r>
+              <w:rPr>
+                <w:rFonts w:ascii="DVOT-SurekhMR" w:hAnsi="DVOT-SurekhMR" w:cs="DVOT-SurekhMR"/>
+                <w:sz w:val="21"/>
+                <w:szCs w:val="21"/>
+                <w:lang w:bidi="mr-IN"/>
+              </w:rPr>
+              <w:t>{{ mobile</w:t>
+            </w:r>
+            <w:proofErr w:type="gramEnd"/>
+            <w:r>
+              <w:rPr>
+                <w:rFonts w:ascii="DVOT-SurekhMR" w:hAnsi="DVOT-SurekhMR" w:cs="DVOT-SurekhMR"/>
+                <w:sz w:val="21"/>
+                <w:szCs w:val="21"/>
+                <w:lang w:bidi="mr-IN"/>
+              </w:rPr>
+              <w:t>_no }}</w:t>
             </w:r>
           </w:p>
         </w:tc>
@@ -13202,7 +13718,27 @@
                 <w:szCs w:val="21"/>
                 <w:lang w:bidi="mr-IN"/>
               </w:rPr>
-              <w:t xml:space="preserve"> {{ email }}</w:t>
+              <w:t xml:space="preserve"> </w:t>
+            </w:r>
+            <w:proofErr w:type="gramStart"/>
+            <w:r>
+              <w:rPr>
+                <w:rFonts w:ascii="DVOT-SurekhMR" w:hAnsi="DVOT-SurekhMR" w:cs="DVOT-SurekhMR"/>
+                <w:sz w:val="21"/>
+                <w:szCs w:val="21"/>
+                <w:lang w:bidi="mr-IN"/>
+              </w:rPr>
+              <w:t>{{ email</w:t>
+            </w:r>
+            <w:proofErr w:type="gramEnd"/>
+            <w:r>
+              <w:rPr>
+                <w:rFonts w:ascii="DVOT-SurekhMR" w:hAnsi="DVOT-SurekhMR" w:cs="DVOT-SurekhMR"/>
+                <w:sz w:val="21"/>
+                <w:szCs w:val="21"/>
+                <w:lang w:bidi="mr-IN"/>
+              </w:rPr>
+              <w:t xml:space="preserve"> }}</w:t>
             </w:r>
           </w:p>
         </w:tc>
@@ -13482,6 +14018,7 @@
               </w:rPr>
               <w:t xml:space="preserve"> </w:t>
             </w:r>
+            <w:proofErr w:type="gramStart"/>
             <w:r>
               <w:rPr>
                 <w:rFonts w:ascii="DVOT-SurekhMR" w:hAnsi="DVOT-SurekhMR" w:cs="DVOT-SurekhMR"/>
@@ -13490,7 +14027,60 @@
                 <w:sz w:val="21"/>
                 <w:szCs w:val="21"/>
               </w:rPr>
-              <w:t>{{ project_address }}</w:t>
+              <w:t>{{ project</w:t>
+            </w:r>
+            <w:proofErr w:type="gramEnd"/>
+            <w:r>
+              <w:rPr>
+                <w:rFonts w:ascii="DVOT-SurekhMR" w:hAnsi="DVOT-SurekhMR" w:cs="DVOT-SurekhMR"/>
+                <w:b/>
+                <w:bCs/>
+                <w:sz w:val="21"/>
+                <w:szCs w:val="21"/>
+              </w:rPr>
+              <w:t>_address</w:t>
+            </w:r>
+            <w:r>
+              <w:rPr>
+                <w:rFonts w:ascii="DVOT-SurekhMR" w:hAnsi="DVOT-SurekhMR" w:cs="DVOT-SurekhMR"/>
+                <w:b/>
+                <w:bCs/>
+                <w:sz w:val="21"/>
+                <w:szCs w:val="21"/>
+              </w:rPr>
+              <w:t>_</w:t>
+            </w:r>
+            <w:proofErr w:type="gramStart"/>
+            <w:r>
+              <w:rPr>
+                <w:rFonts w:ascii="DVOT-SurekhMR" w:hAnsi="DVOT-SurekhMR" w:cs="DVOT-SurekhMR"/>
+                <w:b/>
+                <w:bCs/>
+                <w:sz w:val="21"/>
+                <w:szCs w:val="21"/>
+              </w:rPr>
+              <w:t>marathi</w:t>
+            </w:r>
+            <w:r>
+              <w:rPr>
+                <w:rFonts w:ascii="DVOT-SurekhMR" w:hAnsi="DVOT-SurekhMR" w:cs="DVOT-SurekhMR"/>
+                <w:b/>
+                <w:bCs/>
+                <w:sz w:val="21"/>
+                <w:szCs w:val="21"/>
+              </w:rPr>
+              <w:t xml:space="preserve"> }</w:t>
+            </w:r>
+            <w:proofErr w:type="gramEnd"/>
+            <w:r>
+              <w:rPr>
+                <w:rFonts w:ascii="DVOT-SurekhMR" w:hAnsi="DVOT-SurekhMR" w:cs="DVOT-SurekhMR"/>
+                <w:b/>
+                <w:bCs/>
+                <w:sz w:val="21"/>
+                <w:szCs w:val="21"/>
+              </w:rPr>
+              <w:t>}</w:t>
             </w:r>
           </w:p>
           <w:p>
@@ -13739,7 +14329,27 @@
                 <w:szCs w:val="21"/>
                 <w:lang w:bidi="mr-IN"/>
               </w:rPr>
-              <w:t xml:space="preserve"> {{ Aadhar_no }}</w:t>
+              <w:t xml:space="preserve"> </w:t>
+            </w:r>
+            <w:proofErr w:type="gramStart"/>
+            <w:r>
+              <w:rPr>
+                <w:rFonts w:ascii="DVOT-SurekhMR" w:hAnsi="DVOT-SurekhMR" w:cs="DVOT-SurekhMR"/>
+                <w:sz w:val="21"/>
+                <w:szCs w:val="21"/>
+                <w:lang w:bidi="mr-IN"/>
+              </w:rPr>
+              <w:t>{{ Aadhar</w:t>
+            </w:r>
+            <w:proofErr w:type="gramEnd"/>
+            <w:r>
+              <w:rPr>
+                <w:rFonts w:ascii="DVOT-SurekhMR" w:hAnsi="DVOT-SurekhMR" w:cs="DVOT-SurekhMR"/>
+                <w:sz w:val="21"/>
+                <w:szCs w:val="21"/>
+                <w:lang w:bidi="mr-IN"/>
+              </w:rPr>
+              <w:t>_no }}</w:t>
             </w:r>
           </w:p>
         </w:tc>
@@ -13826,7 +14436,27 @@
                 <w:szCs w:val="21"/>
                 <w:lang w:bidi="mr-IN"/>
               </w:rPr>
-              <w:t xml:space="preserve"> {{ pancard }}</w:t>
+              <w:t xml:space="preserve"> </w:t>
+            </w:r>
+            <w:proofErr w:type="gramStart"/>
+            <w:r>
+              <w:rPr>
+                <w:rFonts w:ascii="DVOT-SurekhMR" w:hAnsi="DVOT-SurekhMR" w:cs="DVOT-SurekhMR"/>
+                <w:sz w:val="21"/>
+                <w:szCs w:val="21"/>
+                <w:lang w:bidi="mr-IN"/>
+              </w:rPr>
+              <w:t>{{ pancard</w:t>
+            </w:r>
+            <w:proofErr w:type="gramEnd"/>
+            <w:r>
+              <w:rPr>
+                <w:rFonts w:ascii="DVOT-SurekhMR" w:hAnsi="DVOT-SurekhMR" w:cs="DVOT-SurekhMR"/>
+                <w:sz w:val="21"/>
+                <w:szCs w:val="21"/>
+                <w:lang w:bidi="mr-IN"/>
+              </w:rPr>
+              <w:t xml:space="preserve"> }}</w:t>
             </w:r>
           </w:p>
         </w:tc>
@@ -13913,7 +14543,27 @@
                 <w:szCs w:val="21"/>
                 <w:lang w:bidi="mr-IN"/>
               </w:rPr>
-              <w:t xml:space="preserve"> {{ bank_name }}</w:t>
+              <w:t xml:space="preserve"> </w:t>
+            </w:r>
+            <w:proofErr w:type="gramStart"/>
+            <w:r>
+              <w:rPr>
+                <w:rFonts w:ascii="DVOT-SurekhMR" w:hAnsi="DVOT-SurekhMR" w:cs="DVOT-SurekhMR"/>
+                <w:sz w:val="21"/>
+                <w:szCs w:val="21"/>
+                <w:lang w:bidi="mr-IN"/>
+              </w:rPr>
+              <w:t>{{ bank</w:t>
+            </w:r>
+            <w:proofErr w:type="gramEnd"/>
+            <w:r>
+              <w:rPr>
+                <w:rFonts w:ascii="DVOT-SurekhMR" w:hAnsi="DVOT-SurekhMR" w:cs="DVOT-SurekhMR"/>
+                <w:sz w:val="21"/>
+                <w:szCs w:val="21"/>
+                <w:lang w:bidi="mr-IN"/>
+              </w:rPr>
+              <w:t>_name }}</w:t>
             </w:r>
           </w:p>
         </w:tc>
@@ -14000,7 +14650,27 @@
                 <w:szCs w:val="21"/>
                 <w:lang w:bidi="mr-IN"/>
               </w:rPr>
-              <w:t xml:space="preserve"> {{ account_no }}</w:t>
+              <w:t xml:space="preserve"> </w:t>
+            </w:r>
+            <w:proofErr w:type="gramStart"/>
+            <w:r>
+              <w:rPr>
+                <w:rFonts w:ascii="DVOT-SurekhMR" w:hAnsi="DVOT-SurekhMR" w:cs="DVOT-SurekhMR"/>
+                <w:sz w:val="21"/>
+                <w:szCs w:val="21"/>
+                <w:lang w:bidi="mr-IN"/>
+              </w:rPr>
+              <w:t>{{ account</w:t>
+            </w:r>
+            <w:proofErr w:type="gramEnd"/>
+            <w:r>
+              <w:rPr>
+                <w:rFonts w:ascii="DVOT-SurekhMR" w:hAnsi="DVOT-SurekhMR" w:cs="DVOT-SurekhMR"/>
+                <w:sz w:val="21"/>
+                <w:szCs w:val="21"/>
+                <w:lang w:bidi="mr-IN"/>
+              </w:rPr>
+              <w:t>_no }}</w:t>
             </w:r>
           </w:p>
         </w:tc>
@@ -14107,7 +14777,27 @@
                 <w:szCs w:val="21"/>
                 <w:lang w:bidi="mr-IN"/>
               </w:rPr>
-              <w:t xml:space="preserve"> {{ ifsc_code }}</w:t>
+              <w:t xml:space="preserve"> </w:t>
+            </w:r>
+            <w:proofErr w:type="gramStart"/>
+            <w:r>
+              <w:rPr>
+                <w:rFonts w:ascii="DVOT-SurekhMR" w:hAnsi="DVOT-SurekhMR" w:cs="DVOT-SurekhMR"/>
+                <w:sz w:val="21"/>
+                <w:szCs w:val="21"/>
+                <w:lang w:bidi="mr-IN"/>
+              </w:rPr>
+              <w:t>{{ ifsc</w:t>
+            </w:r>
+            <w:proofErr w:type="gramEnd"/>
+            <w:r>
+              <w:rPr>
+                <w:rFonts w:ascii="DVOT-SurekhMR" w:hAnsi="DVOT-SurekhMR" w:cs="DVOT-SurekhMR"/>
+                <w:sz w:val="21"/>
+                <w:szCs w:val="21"/>
+                <w:lang w:bidi="mr-IN"/>
+              </w:rPr>
+              <w:t>_code }}</w:t>
             </w:r>
           </w:p>
         </w:tc>
@@ -14282,15 +14972,6 @@
                 <w:lang w:bidi="mr-IN"/>
               </w:rPr>
               <w:t xml:space="preserve"> </w:t>
-            </w:r>
-            <w:r>
-              <w:rPr>
-                <w:rFonts w:ascii="Rupee Foradian" w:hAnsi="Rupee Foradian" w:cs="DVOT-SurekhMR"/>
-                <w:sz w:val="21"/>
-                <w:szCs w:val="21"/>
-                <w:lang w:bidi="mr-IN"/>
-              </w:rPr>
-              <w:t xml:space="preserve">` </w:t>
             </w:r>
             <w:r>
               <w:rPr>
@@ -14422,6 +15103,8 @@
       <w:r>
         <w:rPr>
           <w:rFonts w:ascii="Times New Roman" w:hAnsi="Times New Roman" w:cs="Times New Roman"/>
+          <w:b/>
+          <w:bCs/>
           <w:spacing w:val="-2"/>
           <w:sz w:val="20"/>
         </w:rPr>
@@ -14474,7 +15157,29 @@
           <w:szCs w:val="21"/>
           <w:lang w:bidi="mr-IN"/>
         </w:rPr>
-        <w:t>{{ district }}</w:t>
+        <w:t>{{ district</w:t>
+      </w:r>
+      <w:r>
+        <w:rPr>
+          <w:rFonts w:ascii="DVOT-SurekhMR" w:hAnsi="DVOT-SurekhMR" w:cs="DVOT-SurekhMR"/>
+          <w:b/>
+          <w:bCs/>
+          <w:sz w:val="21"/>
+          <w:szCs w:val="21"/>
+          <w:lang w:bidi="mr-IN"/>
+        </w:rPr>
+        <w:t>_marathi</w:t>
+      </w:r>
+      <w:r>
+        <w:rPr>
+          <w:rFonts w:ascii="DVOT-SurekhMR" w:hAnsi="DVOT-SurekhMR" w:cs="DVOT-SurekhMR"/>
+          <w:b/>
+          <w:bCs/>
+          <w:sz w:val="21"/>
+          <w:szCs w:val="21"/>
+          <w:lang w:bidi="mr-IN"/>
+        </w:rPr>
+        <w:t xml:space="preserve"> }}</w:t>
       </w:r>
     </w:p>
     <w:p>
@@ -14705,8 +15410,48 @@
           <w:cs/>
           <w:lang w:bidi="mr-IN"/>
         </w:rPr>
-        <w:t xml:space="preserve"> ( प्रपत्र-ब मधील अट क्र.10 नूसार )</w:t>
-      </w:r>
+        <w:t xml:space="preserve"> </w:t>
+      </w:r>
+      <w:proofErr w:type="gramStart"/>
+      <w:r>
+        <w:rPr>
+          <w:rFonts w:ascii="DVOT-SurekhMR" w:hAnsi="DVOT-SurekhMR" w:cs="DVOT-SurekhMR" w:hint="cs"/>
+          <w:b/>
+          <w:bCs/>
+          <w:sz w:val="21"/>
+          <w:szCs w:val="21"/>
+          <w:cs/>
+          <w:lang w:bidi="mr-IN"/>
+        </w:rPr>
+        <w:t>( प्रपत्र</w:t>
+      </w:r>
+      <w:proofErr w:type="gramEnd"/>
+      <w:r>
+        <w:rPr>
+          <w:rFonts w:ascii="DVOT-SurekhMR" w:hAnsi="DVOT-SurekhMR" w:cs="DVOT-SurekhMR" w:hint="cs"/>
+          <w:b/>
+          <w:bCs/>
+          <w:sz w:val="21"/>
+          <w:szCs w:val="21"/>
+          <w:cs/>
+          <w:lang w:bidi="mr-IN"/>
+        </w:rPr>
+        <w:t xml:space="preserve">-ब मधील अट क्र.10 </w:t>
+      </w:r>
+      <w:proofErr w:type="gramStart"/>
+      <w:r>
+        <w:rPr>
+          <w:rFonts w:ascii="DVOT-SurekhMR" w:hAnsi="DVOT-SurekhMR" w:cs="DVOT-SurekhMR" w:hint="cs"/>
+          <w:b/>
+          <w:bCs/>
+          <w:sz w:val="21"/>
+          <w:szCs w:val="21"/>
+          <w:cs/>
+          <w:lang w:bidi="mr-IN"/>
+        </w:rPr>
+        <w:t>नूसार )</w:t>
+      </w:r>
+      <w:proofErr w:type="gramEnd"/>
     </w:p>
     <w:p>
       <w:pPr>
@@ -14819,6 +15564,7 @@
         </w:rPr>
         <w:t xml:space="preserve"> </w:t>
       </w:r>
+      <w:proofErr w:type="gramStart"/>
       <w:r>
         <w:rPr>
           <w:rFonts w:ascii="DVOT-SurekhMR" w:hAnsi="DVOT-SurekhMR" w:cs="DVOT-SurekhMR"/>
@@ -14828,8 +15574,9 @@
           <w:szCs w:val="21"/>
           <w:lang w:bidi="mr-IN"/>
         </w:rPr>
-        <w:t>{{ applicant_name_marathi }}</w:t>
-      </w:r>
+        <w:t>{{ applicant</w:t>
+      </w:r>
+      <w:proofErr w:type="gramEnd"/>
       <w:r>
         <w:rPr>
           <w:rFonts w:ascii="DVOT-SurekhMR" w:hAnsi="DVOT-SurekhMR" w:cs="DVOT-SurekhMR"/>
@@ -14839,8 +15586,71 @@
           <w:szCs w:val="21"/>
           <w:lang w:bidi="mr-IN"/>
         </w:rPr>
+        <w:t>_name_</w:t>
+      </w:r>
+      <w:proofErr w:type="gramStart"/>
+      <w:r>
+        <w:rPr>
+          <w:rFonts w:ascii="DVOT-SurekhMR" w:hAnsi="DVOT-SurekhMR" w:cs="DVOT-SurekhMR"/>
+          <w:b/>
+          <w:bCs/>
+          <w:sz w:val="21"/>
+          <w:szCs w:val="21"/>
+          <w:lang w:bidi="mr-IN"/>
+        </w:rPr>
+        <w:t>marathi }</w:t>
+      </w:r>
+      <w:proofErr w:type="gramEnd"/>
+      <w:r>
+        <w:rPr>
+          <w:rFonts w:ascii="DVOT-SurekhMR" w:hAnsi="DVOT-SurekhMR" w:cs="DVOT-SurekhMR"/>
+          <w:b/>
+          <w:bCs/>
+          <w:sz w:val="21"/>
+          <w:szCs w:val="21"/>
+          <w:lang w:bidi="mr-IN"/>
+        </w:rPr>
+        <w:t xml:space="preserve">} </w:t>
+      </w:r>
+      <w:r>
+        <w:rPr>
+          <w:rFonts w:ascii="DVOT-SurekhMR" w:hAnsi="DVOT-SurekhMR" w:cs="DVOT-SurekhMR" w:hint="cs"/>
+          <w:sz w:val="21"/>
+          <w:szCs w:val="21"/>
+          <w:cs/>
+          <w:lang w:bidi="mr-IN"/>
+        </w:rPr>
+        <w:t>वय</w:t>
+      </w:r>
+      <w:r>
+        <w:rPr>
+          <w:rFonts w:ascii="DVOT-SurekhMR" w:hAnsi="DVOT-SurekhMR" w:cs="DVOT-SurekhMR"/>
+          <w:sz w:val="21"/>
+          <w:szCs w:val="21"/>
+          <w:lang w:bidi="mr-IN"/>
+        </w:rPr>
         <w:t xml:space="preserve"> </w:t>
       </w:r>
+      <w:proofErr w:type="gramStart"/>
+      <w:r>
+        <w:rPr>
+          <w:rFonts w:ascii="DVOT-SurekhMR" w:hAnsi="DVOT-SurekhMR" w:cs="DVOT-SurekhMR"/>
+          <w:sz w:val="21"/>
+          <w:szCs w:val="21"/>
+          <w:lang w:bidi="mr-IN"/>
+        </w:rPr>
+        <w:t>{{ age</w:t>
+      </w:r>
+      <w:proofErr w:type="gramEnd"/>
+      <w:r>
+        <w:rPr>
+          <w:rFonts w:ascii="DVOT-SurekhMR" w:hAnsi="DVOT-SurekhMR" w:cs="DVOT-SurekhMR"/>
+          <w:sz w:val="21"/>
+          <w:szCs w:val="21"/>
+          <w:lang w:bidi="mr-IN"/>
+        </w:rPr>
+        <w:t xml:space="preserve"> }}</w:t>
+      </w:r>
       <w:r>
         <w:rPr>
           <w:rFonts w:ascii="DVOT-SurekhMR" w:hAnsi="DVOT-SurekhMR" w:cs="DVOT-SurekhMR" w:hint="cs"/>
@@ -14849,25 +15659,87 @@
           <w:cs/>
           <w:lang w:bidi="mr-IN"/>
         </w:rPr>
-        <w:t>वय</w:t>
-      </w:r>
+        <w:t xml:space="preserve"> वर्षे, राहणार </w:t>
+      </w:r>
+      <w:proofErr w:type="gramStart"/>
       <w:r>
         <w:rPr>
           <w:rFonts w:ascii="DVOT-SurekhMR" w:hAnsi="DVOT-SurekhMR" w:cs="DVOT-SurekhMR"/>
-          <w:sz w:val="21"/>
-          <w:szCs w:val="21"/>
+          <w:b/>
+          <w:bCs/>
+          <w:sz w:val="21"/>
+          <w:szCs w:val="21"/>
+          <w:lang w:bidi="mr-IN"/>
+        </w:rPr>
+        <w:t>{{ applicant</w:t>
+      </w:r>
+      <w:proofErr w:type="gramEnd"/>
+      <w:r>
+        <w:rPr>
+          <w:rFonts w:ascii="DVOT-SurekhMR" w:hAnsi="DVOT-SurekhMR" w:cs="DVOT-SurekhMR"/>
+          <w:b/>
+          <w:bCs/>
+          <w:sz w:val="21"/>
+          <w:szCs w:val="21"/>
+          <w:lang w:bidi="mr-IN"/>
+        </w:rPr>
+        <w:t>_address_</w:t>
+      </w:r>
+      <w:proofErr w:type="gramStart"/>
+      <w:r>
+        <w:rPr>
+          <w:rFonts w:ascii="DVOT-SurekhMR" w:hAnsi="DVOT-SurekhMR" w:cs="DVOT-SurekhMR"/>
+          <w:b/>
+          <w:bCs/>
+          <w:sz w:val="21"/>
+          <w:szCs w:val="21"/>
+          <w:lang w:bidi="mr-IN"/>
+        </w:rPr>
+        <w:t>marathi }</w:t>
+      </w:r>
+      <w:proofErr w:type="gramEnd"/>
+      <w:r>
+        <w:rPr>
+          <w:rFonts w:ascii="DVOT-SurekhMR" w:hAnsi="DVOT-SurekhMR" w:cs="DVOT-SurekhMR"/>
+          <w:b/>
+          <w:bCs/>
+          <w:sz w:val="21"/>
+          <w:szCs w:val="21"/>
+          <w:lang w:bidi="mr-IN"/>
+        </w:rPr>
+        <w:t xml:space="preserve">} </w:t>
+      </w:r>
+      <w:r>
+        <w:rPr>
+          <w:rFonts w:ascii="DVOT-SurekhMR" w:hAnsi="DVOT-SurekhMR" w:cs="DVOT-SurekhMR" w:hint="cs"/>
+          <w:b/>
+          <w:bCs/>
+          <w:sz w:val="21"/>
+          <w:szCs w:val="21"/>
+          <w:cs/>
           <w:lang w:bidi="mr-IN"/>
         </w:rPr>
         <w:t xml:space="preserve"> </w:t>
       </w:r>
       <w:r>
         <w:rPr>
+          <w:rFonts w:ascii="DVOT-SurekhMR" w:hAnsi="DVOT-SurekhMR" w:cs="DVOT-SurekhMR" w:hint="cs"/>
+          <w:sz w:val="21"/>
+          <w:szCs w:val="21"/>
+          <w:cs/>
+          <w:lang w:bidi="mr-IN"/>
+        </w:rPr>
+        <w:t xml:space="preserve">प्रतिज्ञापुर्वक लिहून देतो / देते की, </w:t>
+      </w:r>
+      <w:r>
+        <w:rPr>
           <w:rFonts w:ascii="DVOT-SurekhMR" w:hAnsi="DVOT-SurekhMR" w:cs="DVOT-SurekhMR"/>
           <w:sz w:val="21"/>
           <w:szCs w:val="21"/>
-          <w:lang w:bidi="mr-IN"/>
-        </w:rPr>
-        <w:t>{{ age }}</w:t>
+          <w:cs/>
+          <w:lang w:bidi="mr-IN"/>
+        </w:rPr>
+        <w:t>धरती आबा जनजातीय ग्राम उत्कर्ष अभियान</w:t>
       </w:r>
       <w:r>
         <w:rPr>
@@ -14877,18 +15749,74 @@
           <w:cs/>
           <w:lang w:bidi="mr-IN"/>
         </w:rPr>
-        <w:t xml:space="preserve"> वर्षे, राहणार </w:t>
+        <w:t xml:space="preserve"> 20</w:t>
       </w:r>
       <w:r>
         <w:rPr>
           <w:rFonts w:ascii="DVOT-SurekhMR" w:hAnsi="DVOT-SurekhMR" w:cs="DVOT-SurekhMR"/>
+          <w:sz w:val="21"/>
+          <w:szCs w:val="21"/>
+          <w:lang w:bidi="mr-IN"/>
+        </w:rPr>
+        <w:t>2</w:t>
+      </w:r>
+      <w:r>
+        <w:rPr>
+          <w:rFonts w:ascii="DVOT-SurekhMR" w:hAnsi="DVOT-SurekhMR" w:cs="DVOT-SurekhMR" w:hint="cs"/>
+          <w:sz w:val="21"/>
+          <w:szCs w:val="21"/>
+          <w:lang w:bidi="mr-IN"/>
+        </w:rPr>
+        <w:t>5</w:t>
+      </w:r>
+      <w:r>
+        <w:rPr>
+          <w:rFonts w:ascii="DVOT-SurekhMR" w:hAnsi="DVOT-SurekhMR" w:cs="DVOT-SurekhMR"/>
+          <w:sz w:val="21"/>
+          <w:szCs w:val="21"/>
+          <w:lang w:bidi="mr-IN"/>
+        </w:rPr>
+        <w:t>-2</w:t>
+      </w:r>
+      <w:r>
+        <w:rPr>
+          <w:rFonts w:ascii="DVOT-SurekhMR" w:hAnsi="DVOT-SurekhMR" w:cs="DVOT-SurekhMR" w:hint="cs"/>
+          <w:sz w:val="21"/>
+          <w:szCs w:val="21"/>
+          <w:lang w:bidi="mr-IN"/>
+        </w:rPr>
+        <w:t>6</w:t>
+      </w:r>
+      <w:r>
+        <w:rPr>
+          <w:rFonts w:ascii="DVOT-SurekhMR" w:hAnsi="DVOT-SurekhMR" w:cs="DVOT-SurekhMR" w:hint="cs"/>
+          <w:sz w:val="21"/>
+          <w:szCs w:val="21"/>
+          <w:cs/>
+          <w:lang w:bidi="mr-IN"/>
+        </w:rPr>
+        <w:t xml:space="preserve"> अंतर्गत</w:t>
+      </w:r>
+      <w:r>
+        <w:rPr>
+          <w:rFonts w:ascii="DVOT-SurekhMR" w:hAnsi="DVOT-SurekhMR" w:cs="DVOT-SurekhMR"/>
+          <w:sz w:val="21"/>
+          <w:szCs w:val="21"/>
+          <w:lang w:bidi="mr-IN"/>
+        </w:rPr>
+        <w:t xml:space="preserve"> </w:t>
+      </w:r>
+      <w:r>
+        <w:rPr>
+          <w:rFonts w:ascii="DVOT-SurekhMR" w:hAnsi="DVOT-SurekhMR" w:cs="DVOT-SurekhMR"/>
           <w:b/>
           <w:bCs/>
           <w:sz w:val="21"/>
           <w:szCs w:val="21"/>
-          <w:lang w:bidi="mr-IN"/>
-        </w:rPr>
-        <w:t>{{ applicant_address_marathi }}</w:t>
+          <w:cs/>
+          <w:lang w:bidi="mr-IN"/>
+        </w:rPr>
+        <w:t>भूजलाशयीन पिंजरा मत्स्यसंवर्धन प्रकल्प</w:t>
       </w:r>
       <w:r>
         <w:rPr>
@@ -14904,173 +15832,91 @@
       <w:r>
         <w:rPr>
           <w:rFonts w:ascii="DVOT-SurekhMR" w:hAnsi="DVOT-SurekhMR" w:cs="DVOT-SurekhMR" w:hint="cs"/>
+          <w:sz w:val="21"/>
+          <w:szCs w:val="21"/>
+          <w:cs/>
+          <w:lang w:bidi="mr-IN"/>
+        </w:rPr>
+        <w:t>या योजनेअंतर्गत अनुदान मंजूरीसाठी मी प्रस्ताव सहाय्यक आयुक्त मत्स्यव्यवसाय</w:t>
+      </w:r>
+      <w:r>
+        <w:rPr>
+          <w:rFonts w:ascii="DVOT-SurekhMR" w:hAnsi="DVOT-SurekhMR" w:cs="DVOT-SurekhMR" w:hint="cs"/>
+          <w:sz w:val="21"/>
+          <w:szCs w:val="21"/>
+          <w:cs/>
+          <w:lang w:bidi="mr-IN"/>
+        </w:rPr>
+        <w:t xml:space="preserve"> </w:t>
+      </w:r>
+      <w:r>
+        <w:rPr>
+          <w:rFonts w:ascii="DVOT-SurekhMR" w:hAnsi="DVOT-SurekhMR" w:cs="DVOT-SurekhMR" w:hint="cs"/>
+          <w:sz w:val="21"/>
+          <w:szCs w:val="21"/>
+          <w:cs/>
+          <w:lang w:bidi="mr-IN"/>
+        </w:rPr>
+        <w:t xml:space="preserve">(तां), </w:t>
+      </w:r>
+      <w:proofErr w:type="gramStart"/>
+      <w:r>
+        <w:rPr>
+          <w:rFonts w:ascii="DVOT-SurekhMR" w:hAnsi="DVOT-SurekhMR" w:cs="DVOT-SurekhMR"/>
           <w:b/>
           <w:bCs/>
           <w:sz w:val="21"/>
           <w:szCs w:val="21"/>
-          <w:cs/>
-          <w:lang w:bidi="mr-IN"/>
-        </w:rPr>
-        <w:t xml:space="preserve"> </w:t>
-      </w:r>
-      <w:r>
-        <w:rPr>
-          <w:rFonts w:ascii="DVOT-SurekhMR" w:hAnsi="DVOT-SurekhMR" w:cs="DVOT-SurekhMR" w:hint="cs"/>
-          <w:sz w:val="21"/>
-          <w:szCs w:val="21"/>
-          <w:cs/>
-          <w:lang w:bidi="mr-IN"/>
-        </w:rPr>
-        <w:t xml:space="preserve">प्रतिज्ञापुर्वक लिहून देतो / देते की, </w:t>
-      </w:r>
+          <w:lang w:bidi="mr-IN"/>
+        </w:rPr>
+        <w:t>{{ district</w:t>
+      </w:r>
+      <w:proofErr w:type="gramEnd"/>
       <w:r>
         <w:rPr>
           <w:rFonts w:ascii="DVOT-SurekhMR" w:hAnsi="DVOT-SurekhMR" w:cs="DVOT-SurekhMR"/>
-          <w:sz w:val="21"/>
-          <w:szCs w:val="21"/>
-          <w:cs/>
-          <w:lang w:bidi="mr-IN"/>
-        </w:rPr>
-        <w:t>धरती आबा जनजातीय ग्राम उत्कर्ष अभियान</w:t>
-      </w:r>
-      <w:r>
-        <w:rPr>
-          <w:rFonts w:ascii="DVOT-SurekhMR" w:hAnsi="DVOT-SurekhMR" w:cs="DVOT-SurekhMR" w:hint="cs"/>
-          <w:sz w:val="21"/>
-          <w:szCs w:val="21"/>
-          <w:cs/>
-          <w:lang w:bidi="mr-IN"/>
-        </w:rPr>
-        <w:t xml:space="preserve"> 20</w:t>
-      </w:r>
+          <w:b/>
+          <w:bCs/>
+          <w:sz w:val="21"/>
+          <w:szCs w:val="21"/>
+          <w:lang w:bidi="mr-IN"/>
+        </w:rPr>
+        <w:t>_</w:t>
+      </w:r>
+      <w:proofErr w:type="gramStart"/>
       <w:r>
         <w:rPr>
           <w:rFonts w:ascii="DVOT-SurekhMR" w:hAnsi="DVOT-SurekhMR" w:cs="DVOT-SurekhMR"/>
-          <w:sz w:val="21"/>
-          <w:szCs w:val="21"/>
-          <w:lang w:bidi="mr-IN"/>
-        </w:rPr>
-        <w:t>2</w:t>
-      </w:r>
-      <w:r>
-        <w:rPr>
-          <w:rFonts w:ascii="DVOT-SurekhMR" w:hAnsi="DVOT-SurekhMR" w:cs="DVOT-SurekhMR" w:hint="cs"/>
-          <w:sz w:val="21"/>
-          <w:szCs w:val="21"/>
-          <w:lang w:bidi="mr-IN"/>
-        </w:rPr>
-        <w:t>5</w:t>
+          <w:b/>
+          <w:bCs/>
+          <w:sz w:val="21"/>
+          <w:szCs w:val="21"/>
+          <w:lang w:bidi="mr-IN"/>
+        </w:rPr>
+        <w:t>marathi</w:t>
       </w:r>
       <w:r>
         <w:rPr>
           <w:rFonts w:ascii="DVOT-SurekhMR" w:hAnsi="DVOT-SurekhMR" w:cs="DVOT-SurekhMR"/>
-          <w:sz w:val="21"/>
-          <w:szCs w:val="21"/>
-          <w:lang w:bidi="mr-IN"/>
-        </w:rPr>
-        <w:t>-2</w:t>
-      </w:r>
-      <w:r>
-        <w:rPr>
-          <w:rFonts w:ascii="DVOT-SurekhMR" w:hAnsi="DVOT-SurekhMR" w:cs="DVOT-SurekhMR" w:hint="cs"/>
-          <w:sz w:val="21"/>
-          <w:szCs w:val="21"/>
-          <w:lang w:bidi="mr-IN"/>
-        </w:rPr>
-        <w:t>6</w:t>
-      </w:r>
-      <w:r>
-        <w:rPr>
-          <w:rFonts w:ascii="DVOT-SurekhMR" w:hAnsi="DVOT-SurekhMR" w:cs="DVOT-SurekhMR" w:hint="cs"/>
-          <w:sz w:val="21"/>
-          <w:szCs w:val="21"/>
-          <w:cs/>
-          <w:lang w:bidi="mr-IN"/>
-        </w:rPr>
-        <w:t xml:space="preserve"> अंतर्गत</w:t>
-      </w:r>
+          <w:b/>
+          <w:bCs/>
+          <w:sz w:val="21"/>
+          <w:szCs w:val="21"/>
+          <w:lang w:bidi="mr-IN"/>
+        </w:rPr>
+        <w:t xml:space="preserve"> }</w:t>
+      </w:r>
+      <w:proofErr w:type="gramEnd"/>
       <w:r>
         <w:rPr>
           <w:rFonts w:ascii="DVOT-SurekhMR" w:hAnsi="DVOT-SurekhMR" w:cs="DVOT-SurekhMR"/>
-          <w:sz w:val="21"/>
-          <w:szCs w:val="21"/>
-          <w:lang w:bidi="mr-IN"/>
-        </w:rPr>
-        <w:t xml:space="preserve"> </w:t>
-      </w:r>
-      <w:r>
-        <w:rPr>
-          <w:rFonts w:ascii="DVOT-SurekhMR" w:hAnsi="DVOT-SurekhMR" w:cs="DVOT-SurekhMR"/>
           <w:b/>
           <w:bCs/>
           <w:sz w:val="21"/>
           <w:szCs w:val="21"/>
           <w:lang w:bidi="mr-IN"/>
         </w:rPr>
-        <w:t>{{ component_marathi }}</w:t>
-      </w:r>
-      <w:r>
-        <w:rPr>
-          <w:rFonts w:ascii="DVOT-SurekhMR" w:hAnsi="DVOT-SurekhMR" w:cs="DVOT-SurekhMR"/>
-          <w:b/>
-          <w:bCs/>
-          <w:sz w:val="21"/>
-          <w:szCs w:val="21"/>
-          <w:lang w:bidi="mr-IN"/>
-        </w:rPr>
-        <w:t xml:space="preserve"> </w:t>
-      </w:r>
-      <w:r>
-        <w:rPr>
-          <w:rFonts w:ascii="DVOT-SurekhMR" w:hAnsi="DVOT-SurekhMR" w:cs="DVOT-SurekhMR" w:hint="cs"/>
-          <w:sz w:val="21"/>
-          <w:szCs w:val="21"/>
-          <w:cs/>
-          <w:lang w:bidi="mr-IN"/>
-        </w:rPr>
-        <w:t xml:space="preserve"> या योजनेअंतर्गत अनुदान मंजूरीसाठी मी प्रस्ताव सहाय्यक आयुक्त मत्स्यव्यवसाय</w:t>
-      </w:r>
-      <w:r>
-        <w:rPr>
-          <w:rFonts w:ascii="DVOT-SurekhMR" w:hAnsi="DVOT-SurekhMR" w:cs="DVOT-SurekhMR" w:hint="cs"/>
-          <w:sz w:val="21"/>
-          <w:szCs w:val="21"/>
-          <w:cs/>
-          <w:lang w:bidi="mr-IN"/>
-        </w:rPr>
-        <w:t xml:space="preserve"> </w:t>
-      </w:r>
-      <w:r>
-        <w:rPr>
-          <w:rFonts w:ascii="DVOT-SurekhMR" w:hAnsi="DVOT-SurekhMR" w:cs="DVOT-SurekhMR" w:hint="cs"/>
-          <w:sz w:val="21"/>
-          <w:szCs w:val="21"/>
-          <w:cs/>
-          <w:lang w:bidi="mr-IN"/>
-        </w:rPr>
-        <w:t xml:space="preserve">(तां), </w:t>
-      </w:r>
-      <w:r>
-        <w:rPr>
-          <w:rFonts w:ascii="DVOT-SurekhMR" w:hAnsi="DVOT-SurekhMR" w:cs="DVOT-SurekhMR"/>
-          <w:b/>
-          <w:bCs/>
-          <w:sz w:val="21"/>
-          <w:szCs w:val="21"/>
-          <w:lang w:bidi="mr-IN"/>
-        </w:rPr>
-        <w:t>{{ district }}</w:t>
-      </w:r>
-      <w:r>
-        <w:rPr>
-          <w:rFonts w:ascii="DVOT-SurekhMR" w:hAnsi="DVOT-SurekhMR" w:cs="DVOT-SurekhMR"/>
-          <w:b/>
-          <w:bCs/>
-          <w:sz w:val="21"/>
-          <w:szCs w:val="21"/>
-          <w:lang w:bidi="mr-IN"/>
-        </w:rPr>
-        <w:t xml:space="preserve"> </w:t>
+        <w:t xml:space="preserve">} </w:t>
       </w:r>
       <w:r>
         <w:rPr>
@@ -15143,9 +15989,10 @@
           <w:bCs/>
           <w:sz w:val="21"/>
           <w:szCs w:val="21"/>
-          <w:lang w:bidi="mr-IN"/>
-        </w:rPr>
-        <w:t>{{ component_marathi }}</w:t>
+          <w:cs/>
+          <w:lang w:bidi="mr-IN"/>
+        </w:rPr>
+        <w:t>भूजलाशयीन पिंजरा मत्स्यसंवर्धन प्रकल्प</w:t>
       </w:r>
       <w:r>
         <w:rPr>
@@ -15215,9 +16062,21 @@
           <w:bCs/>
           <w:sz w:val="21"/>
           <w:szCs w:val="21"/>
-          <w:lang w:bidi="mr-IN"/>
-        </w:rPr>
-        <w:t xml:space="preserve">{{ component_marathi }} </w:t>
+          <w:cs/>
+          <w:lang w:bidi="mr-IN"/>
+        </w:rPr>
+        <w:t>भूजलाशयीन पिंजरा मत्स्यसंवर्धन प्रकल्प</w:t>
+      </w:r>
+      <w:r>
+        <w:rPr>
+          <w:rFonts w:ascii="DVOT-SurekhMR" w:hAnsi="DVOT-SurekhMR" w:cs="DVOT-SurekhMR"/>
+          <w:b/>
+          <w:bCs/>
+          <w:sz w:val="21"/>
+          <w:szCs w:val="21"/>
+          <w:lang w:bidi="mr-IN"/>
+        </w:rPr>
+        <w:t xml:space="preserve"> </w:t>
       </w:r>
       <w:r>
         <w:rPr>
@@ -15500,19 +16359,8 @@
           <w:szCs w:val="21"/>
           <w:lang w:bidi="mr-IN"/>
         </w:rPr>
-        <w:t>{{ mobile_no }}</w:t>
-      </w:r>
-      <w:r>
-        <w:rPr>
-          <w:rFonts w:ascii="DVOT-SurekhMR" w:hAnsi="DVOT-SurekhMR" w:cs="DVOT-SurekhMR"/>
-          <w:sz w:val="21"/>
-          <w:szCs w:val="21"/>
-          <w:lang w:bidi="mr-IN"/>
-        </w:rPr>
-        <w:t xml:space="preserve"> </w:t>
-      </w:r>
-      <w:bookmarkStart w:id="4" w:name="_GoBack"/>
-      <w:bookmarkEnd w:id="4"/>
+        <w:t xml:space="preserve">{{ mobile_no }} </w:t>
+      </w:r>
     </w:p>
     <w:p>
       <w:pPr>
@@ -15598,7 +16446,29 @@
           <w:szCs w:val="21"/>
           <w:lang w:bidi="mr-IN"/>
         </w:rPr>
-        <w:t>{{ district }}</w:t>
+        <w:t>{{ district</w:t>
+      </w:r>
+      <w:r>
+        <w:rPr>
+          <w:rFonts w:ascii="DVOT-SurekhMR" w:hAnsi="DVOT-SurekhMR" w:cs="DVOT-SurekhMR"/>
+          <w:b/>
+          <w:bCs/>
+          <w:sz w:val="21"/>
+          <w:szCs w:val="21"/>
+          <w:lang w:bidi="mr-IN"/>
+        </w:rPr>
+        <w:t>_marathi</w:t>
+      </w:r>
+      <w:r>
+        <w:rPr>
+          <w:rFonts w:ascii="DVOT-SurekhMR" w:hAnsi="DVOT-SurekhMR" w:cs="DVOT-SurekhMR"/>
+          <w:b/>
+          <w:bCs/>
+          <w:sz w:val="21"/>
+          <w:szCs w:val="21"/>
+          <w:lang w:bidi="mr-IN"/>
+        </w:rPr>
+        <w:t xml:space="preserve"> }}</w:t>
       </w:r>
       <w:r>
         <w:rPr>
@@ -15920,6 +16790,7 @@
         </w:rPr>
         <w:t xml:space="preserve"> </w:t>
       </w:r>
+      <w:proofErr w:type="gramStart"/>
       <w:r>
         <w:rPr>
           <w:rFonts w:ascii="DVOT-SurekhMR" w:hAnsi="DVOT-SurekhMR" w:cs="DVOT-SurekhMR" w:hint="cs"/>
@@ -15930,8 +16801,35 @@
           <w:cs/>
           <w:lang w:bidi="mr-IN"/>
         </w:rPr>
-        <w:t>( प्रपत्र-ब मधील अट क्र.10 नूसार )</w:t>
-      </w:r>
+        <w:t>( प्रपत्र</w:t>
+      </w:r>
+      <w:proofErr w:type="gramEnd"/>
+      <w:r>
+        <w:rPr>
+          <w:rFonts w:ascii="DVOT-SurekhMR" w:hAnsi="DVOT-SurekhMR" w:cs="DVOT-SurekhMR" w:hint="cs"/>
+          <w:b/>
+          <w:bCs/>
+          <w:sz w:val="28"/>
+          <w:szCs w:val="28"/>
+          <w:cs/>
+          <w:lang w:bidi="mr-IN"/>
+        </w:rPr>
+        <w:t xml:space="preserve">-ब मधील अट क्र.10 </w:t>
+      </w:r>
+      <w:proofErr w:type="gramStart"/>
+      <w:r>
+        <w:rPr>
+          <w:rFonts w:ascii="DVOT-SurekhMR" w:hAnsi="DVOT-SurekhMR" w:cs="DVOT-SurekhMR" w:hint="cs"/>
+          <w:b/>
+          <w:bCs/>
+          <w:sz w:val="28"/>
+          <w:szCs w:val="28"/>
+          <w:cs/>
+          <w:lang w:bidi="mr-IN"/>
+        </w:rPr>
+        <w:t>नूसार )</w:t>
+      </w:r>
+      <w:proofErr w:type="gramEnd"/>
     </w:p>
     <w:p>
       <w:pPr>
@@ -16033,7 +16931,90 @@
           <w:szCs w:val="24"/>
           <w:lang w:bidi="mr-IN"/>
         </w:rPr>
-        <w:t xml:space="preserve"> / Mrs / Ms. {{ applicant_name_english }} </w:t>
+        <w:t xml:space="preserve"> / Mrs / Ms. </w:t>
+      </w:r>
+      <w:bookmarkStart w:id="4" w:name="_Hlk215954028"/>
+      <w:proofErr w:type="gramStart"/>
+      <w:r>
+        <w:rPr>
+          <w:rFonts w:ascii="Times New Roman" w:hAnsi="Times New Roman" w:cs="Mangal"/>
+          <w:b/>
+          <w:bCs/>
+          <w:sz w:val="24"/>
+          <w:szCs w:val="24"/>
+          <w:lang w:bidi="mr-IN"/>
+        </w:rPr>
+        <w:t>{{ applicant</w:t>
+      </w:r>
+      <w:proofErr w:type="gramEnd"/>
+      <w:r>
+        <w:rPr>
+          <w:rFonts w:ascii="Times New Roman" w:hAnsi="Times New Roman" w:cs="Mangal"/>
+          <w:b/>
+          <w:bCs/>
+          <w:sz w:val="24"/>
+          <w:szCs w:val="24"/>
+          <w:lang w:bidi="mr-IN"/>
+        </w:rPr>
+        <w:t>_name</w:t>
+      </w:r>
+      <w:r>
+        <w:rPr>
+          <w:rFonts w:ascii="Times New Roman" w:hAnsi="Times New Roman" w:cs="Mangal"/>
+          <w:b/>
+          <w:bCs/>
+          <w:sz w:val="24"/>
+          <w:szCs w:val="24"/>
+          <w:lang w:bidi="mr-IN"/>
+        </w:rPr>
+        <w:t>_</w:t>
+      </w:r>
+      <w:proofErr w:type="gramStart"/>
+      <w:r>
+        <w:rPr>
+          <w:rFonts w:ascii="Times New Roman" w:hAnsi="Times New Roman" w:cs="Mangal"/>
+          <w:b/>
+          <w:bCs/>
+          <w:sz w:val="24"/>
+          <w:szCs w:val="24"/>
+          <w:lang w:bidi="mr-IN"/>
+        </w:rPr>
+        <w:t xml:space="preserve">english </w:t>
+      </w:r>
+      <w:r>
+        <w:rPr>
+          <w:rFonts w:ascii="Times New Roman" w:hAnsi="Times New Roman" w:cs="Mangal"/>
+          <w:b/>
+          <w:bCs/>
+          <w:sz w:val="24"/>
+          <w:szCs w:val="24"/>
+          <w:lang w:bidi="mr-IN"/>
+        </w:rPr>
+        <w:t>}</w:t>
+      </w:r>
+      <w:proofErr w:type="gramEnd"/>
+      <w:r>
+        <w:rPr>
+          <w:rFonts w:ascii="Times New Roman" w:hAnsi="Times New Roman" w:cs="Mangal"/>
+          <w:b/>
+          <w:bCs/>
+          <w:sz w:val="24"/>
+          <w:szCs w:val="24"/>
+          <w:lang w:bidi="mr-IN"/>
+        </w:rPr>
+        <w:t>}</w:t>
+      </w:r>
+      <w:bookmarkEnd w:id="4"/>
+      <w:r>
+        <w:rPr>
+          <w:rFonts w:ascii="Times New Roman" w:hAnsi="Times New Roman" w:cs="Mangal"/>
+          <w:b/>
+          <w:bCs/>
+          <w:sz w:val="24"/>
+          <w:szCs w:val="24"/>
+          <w:lang w:bidi="mr-IN"/>
+        </w:rPr>
+        <w:t xml:space="preserve"> </w:t>
       </w:r>
       <w:r>
         <w:rPr>
@@ -16043,6 +17024,7 @@
         </w:rPr>
         <w:t xml:space="preserve">, Age </w:t>
       </w:r>
+      <w:proofErr w:type="gramStart"/>
       <w:r>
         <w:rPr>
           <w:rFonts w:ascii="Times New Roman" w:hAnsi="Times New Roman" w:cs="Times New Roman"/>
@@ -16051,8 +17033,9 @@
           <w:sz w:val="24"/>
           <w:szCs w:val="24"/>
         </w:rPr>
-        <w:t>{{ age }}</w:t>
-      </w:r>
+        <w:t>{{ age</w:t>
+      </w:r>
+      <w:proofErr w:type="gramEnd"/>
       <w:r>
         <w:rPr>
           <w:rFonts w:ascii="Times New Roman" w:hAnsi="Times New Roman" w:cs="Times New Roman"/>
@@ -16061,6 +17044,16 @@
           <w:sz w:val="24"/>
           <w:szCs w:val="24"/>
         </w:rPr>
+        <w:t xml:space="preserve"> }}</w:t>
+      </w:r>
+      <w:r>
+        <w:rPr>
+          <w:rFonts w:ascii="Times New Roman" w:hAnsi="Times New Roman" w:cs="Times New Roman"/>
+          <w:b/>
+          <w:bCs/>
+          <w:sz w:val="24"/>
+          <w:szCs w:val="24"/>
+        </w:rPr>
         <w:t xml:space="preserve"> </w:t>
       </w:r>
       <w:r>
@@ -16113,7 +17106,40 @@
           <w:sz w:val="24"/>
           <w:szCs w:val="24"/>
         </w:rPr>
-        <w:t xml:space="preserve"> {{ profession }} </w:t>
+        <w:t xml:space="preserve"> </w:t>
+      </w:r>
+      <w:proofErr w:type="gramStart"/>
+      <w:r>
+        <w:rPr>
+          <w:rFonts w:ascii="Times New Roman" w:hAnsi="Times New Roman" w:cs="Times New Roman"/>
+          <w:b/>
+          <w:bCs/>
+          <w:sz w:val="24"/>
+          <w:szCs w:val="24"/>
+        </w:rPr>
+        <w:t>{{ profession</w:t>
+      </w:r>
+      <w:proofErr w:type="gramEnd"/>
+      <w:r>
+        <w:rPr>
+          <w:rFonts w:ascii="Times New Roman" w:hAnsi="Times New Roman" w:cs="Times New Roman"/>
+          <w:b/>
+          <w:bCs/>
+          <w:sz w:val="24"/>
+          <w:szCs w:val="24"/>
+        </w:rPr>
+        <w:t xml:space="preserve"> }</w:t>
+      </w:r>
+      <w:proofErr w:type="gramStart"/>
+      <w:r>
+        <w:rPr>
+          <w:rFonts w:ascii="Times New Roman" w:hAnsi="Times New Roman" w:cs="Times New Roman"/>
+          <w:b/>
+          <w:bCs/>
+          <w:sz w:val="24"/>
+          <w:szCs w:val="24"/>
+        </w:rPr>
+        <w:t xml:space="preserve">} </w:t>
       </w:r>
       <w:r>
         <w:rPr>
@@ -16121,15 +17147,16 @@
           <w:sz w:val="24"/>
           <w:szCs w:val="24"/>
         </w:rPr>
-        <w:t>, Permanently Residential</w:t>
-      </w:r>
+        <w:t>,</w:t>
+      </w:r>
+      <w:proofErr w:type="gramEnd"/>
       <w:r>
         <w:rPr>
           <w:rFonts w:ascii="Times New Roman" w:hAnsi="Times New Roman" w:cs="Times New Roman"/>
           <w:sz w:val="24"/>
           <w:szCs w:val="24"/>
         </w:rPr>
-        <w:t xml:space="preserve"> </w:t>
+        <w:t xml:space="preserve"> Permanently Residential</w:t>
       </w:r>
       <w:r>
         <w:rPr>
@@ -16137,7 +17164,7 @@
           <w:sz w:val="24"/>
           <w:szCs w:val="24"/>
         </w:rPr>
-        <w:t xml:space="preserve">Address </w:t>
+        <w:t xml:space="preserve"> </w:t>
       </w:r>
       <w:r>
         <w:rPr>
@@ -16145,15 +17172,43 @@
           <w:sz w:val="24"/>
           <w:szCs w:val="24"/>
         </w:rPr>
-        <w:t>{{ applicant_address_english }}</w:t>
-      </w:r>
+        <w:t xml:space="preserve">Address </w:t>
+      </w:r>
+      <w:proofErr w:type="gramStart"/>
       <w:r>
         <w:rPr>
           <w:rFonts w:ascii="Times New Roman" w:hAnsi="Times New Roman" w:cs="Times New Roman"/>
           <w:sz w:val="24"/>
           <w:szCs w:val="24"/>
         </w:rPr>
-        <w:t xml:space="preserve"> .</w:t>
+        <w:t>{{ applicant</w:t>
+      </w:r>
+      <w:proofErr w:type="gramEnd"/>
+      <w:r>
+        <w:rPr>
+          <w:rFonts w:ascii="Times New Roman" w:hAnsi="Times New Roman" w:cs="Times New Roman"/>
+          <w:sz w:val="24"/>
+          <w:szCs w:val="24"/>
+        </w:rPr>
+        <w:t>_</w:t>
+      </w:r>
+      <w:proofErr w:type="gramStart"/>
+      <w:r>
+        <w:rPr>
+          <w:rFonts w:ascii="Times New Roman" w:hAnsi="Times New Roman" w:cs="Times New Roman"/>
+          <w:sz w:val="24"/>
+          <w:szCs w:val="24"/>
+        </w:rPr>
+        <w:t>address }</w:t>
+      </w:r>
+      <w:proofErr w:type="gramEnd"/>
+      <w:r>
+        <w:rPr>
+          <w:rFonts w:ascii="Times New Roman" w:hAnsi="Times New Roman" w:cs="Times New Roman"/>
+          <w:sz w:val="24"/>
+          <w:szCs w:val="24"/>
+        </w:rPr>
+        <w:t>} .</w:t>
       </w:r>
     </w:p>
     <w:p>
@@ -16228,7 +17283,7 @@
           <w:sz w:val="24"/>
           <w:szCs w:val="24"/>
         </w:rPr>
-        <w:t>__</w:t>
+        <w:t>_</w:t>
       </w:r>
       <w:r>
         <w:rPr>
@@ -16353,18 +17408,7 @@
           <w:szCs w:val="24"/>
           <w:u w:val="single"/>
         </w:rPr>
-        <w:t>Inland</w:t>
-      </w:r>
-      <w:r>
-        <w:rPr>
-          <w:rFonts w:ascii="Times New Roman" w:hAnsi="Times New Roman" w:cs="Times New Roman"/>
-          <w:b/>
-          <w:bCs/>
-          <w:sz w:val="24"/>
-          <w:szCs w:val="24"/>
-          <w:u w:val="single"/>
-        </w:rPr>
-        <w:t xml:space="preserve"> Cage Culture</w:t>
+        <w:t>Inland Cage Culture</w:t>
       </w:r>
       <w:r>
         <w:rPr>
@@ -16551,6 +17595,7 @@
         </w:rPr>
         <w:t xml:space="preserve"> </w:t>
       </w:r>
+      <w:proofErr w:type="gramStart"/>
       <w:r>
         <w:rPr>
           <w:rFonts w:ascii="Times New Roman" w:hAnsi="Times New Roman" w:cs="Mangal"/>
@@ -16560,7 +17605,43 @@
           <w:szCs w:val="24"/>
           <w:lang w:bidi="mr-IN"/>
         </w:rPr>
-        <w:t>{{ applicant_name_english }}</w:t>
+        <w:t>{{ applicant</w:t>
+      </w:r>
+      <w:proofErr w:type="gramEnd"/>
+      <w:r>
+        <w:rPr>
+          <w:rFonts w:ascii="Times New Roman" w:hAnsi="Times New Roman" w:cs="Mangal"/>
+          <w:b/>
+          <w:bCs/>
+          <w:sz w:val="24"/>
+          <w:szCs w:val="24"/>
+          <w:lang w:bidi="mr-IN"/>
+        </w:rPr>
+        <w:t>_name_</w:t>
+      </w:r>
+      <w:proofErr w:type="gramStart"/>
+      <w:r>
+        <w:rPr>
+          <w:rFonts w:ascii="Times New Roman" w:hAnsi="Times New Roman" w:cs="Mangal"/>
+          <w:b/>
+          <w:bCs/>
+          <w:sz w:val="24"/>
+          <w:szCs w:val="24"/>
+          <w:lang w:bidi="mr-IN"/>
+        </w:rPr>
+        <w:t>english }</w:t>
+      </w:r>
+      <w:proofErr w:type="gramEnd"/>
+      <w:r>
+        <w:rPr>
+          <w:rFonts w:ascii="Times New Roman" w:hAnsi="Times New Roman" w:cs="Mangal"/>
+          <w:b/>
+          <w:bCs/>
+          <w:sz w:val="24"/>
+          <w:szCs w:val="24"/>
+          <w:lang w:bidi="mr-IN"/>
+        </w:rPr>
+        <w:t>}</w:t>
       </w:r>
       <w:r>
         <w:rPr>
@@ -16641,6 +17722,7 @@
                 <w:lang w:val="en-IN"/>
               </w:rPr>
             </w:pPr>
+            <w:proofErr w:type="gramStart"/>
             <w:r>
               <w:rPr>
                 <w:rFonts w:ascii="Times New Roman" w:hAnsi="Times New Roman" w:cs="Times New Roman"/>
@@ -16664,9 +17746,18 @@
               <w:rPr>
                 <w:rFonts w:ascii="Times New Roman" w:hAnsi="Times New Roman" w:cs="Times New Roman"/>
                 <w:spacing w:val="-2"/>
-                <w:sz w:val="20"/>
-              </w:rPr>
-              <w:t>{{ date }}</w:t>
+                <w:szCs w:val="22"/>
+              </w:rPr>
+              <w:t>{{ date</w:t>
+            </w:r>
+            <w:proofErr w:type="gramEnd"/>
+            <w:r>
+              <w:rPr>
+                <w:rFonts w:ascii="Times New Roman" w:hAnsi="Times New Roman" w:cs="Times New Roman"/>
+                <w:spacing w:val="-2"/>
+                <w:szCs w:val="22"/>
+              </w:rPr>
+              <w:t xml:space="preserve"> }}</w:t>
             </w:r>
           </w:p>
           <w:p>
@@ -16679,6 +17770,7 @@
                 <w:lang w:val="en-IN"/>
               </w:rPr>
             </w:pPr>
+            <w:proofErr w:type="gramStart"/>
             <w:r>
               <w:rPr>
                 <w:rFonts w:ascii="Times New Roman" w:hAnsi="Times New Roman" w:cs="Times New Roman"/>
@@ -16686,8 +17778,9 @@
                 <w:szCs w:val="28"/>
                 <w:lang w:val="en-IN"/>
               </w:rPr>
-              <w:t xml:space="preserve">Place : </w:t>
-            </w:r>
+              <w:t>Place :</w:t>
+            </w:r>
+            <w:proofErr w:type="gramEnd"/>
             <w:r>
               <w:rPr>
                 <w:rFonts w:ascii="Times New Roman" w:hAnsi="Times New Roman" w:cs="Times New Roman"/>
@@ -16695,25 +17788,18 @@
                 <w:szCs w:val="28"/>
                 <w:lang w:val="en-IN"/>
               </w:rPr>
-              <w:t xml:space="preserve"> {{ district }}</w:t>
-            </w:r>
-          </w:p>
-        </w:tc>
-        <w:tc>
-          <w:tcPr>
-            <w:tcW w:w="4509" w:type="dxa"/>
-          </w:tcPr>
-          <w:p>
-            <w:pPr>
-              <w:pStyle w:val="NoSpacing"/>
-              <w:jc w:val="center"/>
+              <w:t xml:space="preserve"> </w:t>
+            </w:r>
+            <w:r>
               <w:rPr>
                 <w:rFonts w:ascii="Times New Roman" w:hAnsi="Times New Roman" w:cs="Times New Roman"/>
                 <w:sz w:val="28"/>
                 <w:szCs w:val="28"/>
                 <w:lang w:val="en-IN"/>
               </w:rPr>
-            </w:pPr>
+              <w:t xml:space="preserve"> </w:t>
+            </w:r>
+            <w:proofErr w:type="gramStart"/>
             <w:r>
               <w:rPr>
                 <w:rFonts w:ascii="Times New Roman" w:hAnsi="Times New Roman" w:cs="Times New Roman"/>
@@ -16721,8 +17807,9 @@
                 <w:szCs w:val="28"/>
                 <w:lang w:val="en-IN"/>
               </w:rPr>
-              <w:t>(</w:t>
-            </w:r>
+              <w:t>{{ district</w:t>
+            </w:r>
+            <w:proofErr w:type="gramEnd"/>
             <w:r>
               <w:rPr>
                 <w:rFonts w:ascii="Times New Roman" w:hAnsi="Times New Roman" w:cs="Times New Roman"/>
@@ -16730,8 +17817,35 @@
                 <w:szCs w:val="28"/>
                 <w:lang w:val="en-IN"/>
               </w:rPr>
-              <w:t xml:space="preserve"> </w:t>
-            </w:r>
+              <w:t xml:space="preserve"> }}</w:t>
+            </w:r>
+          </w:p>
+        </w:tc>
+        <w:tc>
+          <w:tcPr>
+            <w:tcW w:w="4509" w:type="dxa"/>
+          </w:tcPr>
+          <w:p>
+            <w:pPr>
+              <w:pStyle w:val="NoSpacing"/>
+              <w:jc w:val="center"/>
+              <w:rPr>
+                <w:rFonts w:ascii="Times New Roman" w:hAnsi="Times New Roman" w:cs="Times New Roman"/>
+                <w:sz w:val="28"/>
+                <w:szCs w:val="28"/>
+                <w:lang w:val="en-IN"/>
+              </w:rPr>
+            </w:pPr>
+            <w:r>
+              <w:rPr>
+                <w:rFonts w:ascii="Times New Roman" w:hAnsi="Times New Roman" w:cs="Times New Roman"/>
+                <w:sz w:val="28"/>
+                <w:szCs w:val="28"/>
+                <w:lang w:val="en-IN"/>
+              </w:rPr>
+              <w:t>(</w:t>
+            </w:r>
+            <w:proofErr w:type="gramStart"/>
             <w:r>
               <w:rPr>
                 <w:rFonts w:ascii="Times New Roman" w:hAnsi="Times New Roman" w:cs="Mangal"/>
@@ -16741,13 +17855,52 @@
                 <w:szCs w:val="24"/>
                 <w:lang w:bidi="mr-IN"/>
               </w:rPr>
-              <w:t xml:space="preserve">{{ applicant_name_english }} </w:t>
-            </w:r>
-            <w:r>
-              <w:rPr>
-                <w:rFonts w:ascii="Times New Roman" w:hAnsi="Times New Roman" w:cs="Times New Roman"/>
+              <w:t>{{ applicant</w:t>
+            </w:r>
+            <w:proofErr w:type="gramEnd"/>
+            <w:r>
+              <w:rPr>
+                <w:rFonts w:ascii="Times New Roman" w:hAnsi="Times New Roman" w:cs="Mangal"/>
+                <w:b/>
+                <w:bCs/>
                 <w:sz w:val="24"/>
                 <w:szCs w:val="24"/>
+                <w:lang w:bidi="mr-IN"/>
+              </w:rPr>
+              <w:t>_name_</w:t>
+            </w:r>
+            <w:proofErr w:type="gramStart"/>
+            <w:r>
+              <w:rPr>
+                <w:rFonts w:ascii="Times New Roman" w:hAnsi="Times New Roman" w:cs="Mangal"/>
+                <w:b/>
+                <w:bCs/>
+                <w:sz w:val="24"/>
+                <w:szCs w:val="24"/>
+                <w:lang w:bidi="mr-IN"/>
+              </w:rPr>
+              <w:t>english }</w:t>
+            </w:r>
+            <w:proofErr w:type="gramEnd"/>
+            <w:r>
+              <w:rPr>
+                <w:rFonts w:ascii="Times New Roman" w:hAnsi="Times New Roman" w:cs="Mangal"/>
+                <w:b/>
+                <w:bCs/>
+                <w:sz w:val="24"/>
+                <w:szCs w:val="24"/>
+                <w:lang w:bidi="mr-IN"/>
+              </w:rPr>
+              <w:t>}</w:t>
+            </w:r>
+            <w:r>
+              <w:rPr>
+                <w:rFonts w:ascii="Times New Roman" w:hAnsi="Times New Roman" w:cs="Mangal"/>
+                <w:b/>
+                <w:bCs/>
+                <w:sz w:val="24"/>
+                <w:szCs w:val="24"/>
+                <w:lang w:bidi="mr-IN"/>
               </w:rPr>
               <w:t xml:space="preserve"> </w:t>
             </w:r>
@@ -16900,6 +18053,7 @@
                 <w:lang w:val="en-IN"/>
               </w:rPr>
             </w:pPr>
+            <w:proofErr w:type="gramStart"/>
             <w:r>
               <w:rPr>
                 <w:rFonts w:ascii="Times New Roman" w:hAnsi="Times New Roman" w:cs="Times New Roman"/>
@@ -16923,9 +18077,18 @@
               <w:rPr>
                 <w:rFonts w:ascii="Times New Roman" w:hAnsi="Times New Roman" w:cs="Times New Roman"/>
                 <w:spacing w:val="-2"/>
-                <w:sz w:val="20"/>
-              </w:rPr>
-              <w:t>{{ date }}</w:t>
+                <w:szCs w:val="22"/>
+              </w:rPr>
+              <w:t>{{ date</w:t>
+            </w:r>
+            <w:proofErr w:type="gramEnd"/>
+            <w:r>
+              <w:rPr>
+                <w:rFonts w:ascii="Times New Roman" w:hAnsi="Times New Roman" w:cs="Times New Roman"/>
+                <w:spacing w:val="-2"/>
+                <w:szCs w:val="22"/>
+              </w:rPr>
+              <w:t xml:space="preserve"> }}</w:t>
             </w:r>
           </w:p>
           <w:p>
@@ -16938,6 +18101,7 @@
                 <w:lang w:val="en-IN"/>
               </w:rPr>
             </w:pPr>
+            <w:proofErr w:type="gramStart"/>
             <w:r>
               <w:rPr>
                 <w:rFonts w:ascii="Times New Roman" w:hAnsi="Times New Roman" w:cs="Times New Roman"/>
@@ -16945,8 +18109,9 @@
                 <w:szCs w:val="28"/>
                 <w:lang w:val="en-IN"/>
               </w:rPr>
-              <w:t xml:space="preserve">Place : </w:t>
-            </w:r>
+              <w:t>Place :</w:t>
+            </w:r>
+            <w:proofErr w:type="gramEnd"/>
             <w:r>
               <w:rPr>
                 <w:rFonts w:ascii="Times New Roman" w:hAnsi="Times New Roman" w:cs="Times New Roman"/>
@@ -16954,7 +18119,7 @@
                 <w:szCs w:val="28"/>
                 <w:lang w:val="en-IN"/>
               </w:rPr>
-              <w:t xml:space="preserve"> {</w:t>
+              <w:t xml:space="preserve"> </w:t>
             </w:r>
             <w:r>
               <w:rPr>
@@ -16963,7 +18128,27 @@
                 <w:szCs w:val="28"/>
                 <w:lang w:val="en-IN"/>
               </w:rPr>
-              <w:t>{ district }}</w:t>
+              <w:t xml:space="preserve"> </w:t>
+            </w:r>
+            <w:proofErr w:type="gramStart"/>
+            <w:r>
+              <w:rPr>
+                <w:rFonts w:ascii="Times New Roman" w:hAnsi="Times New Roman" w:cs="Times New Roman"/>
+                <w:sz w:val="28"/>
+                <w:szCs w:val="28"/>
+                <w:lang w:val="en-IN"/>
+              </w:rPr>
+              <w:t>{{ district</w:t>
+            </w:r>
+            <w:proofErr w:type="gramEnd"/>
+            <w:r>
+              <w:rPr>
+                <w:rFonts w:ascii="Times New Roman" w:hAnsi="Times New Roman" w:cs="Times New Roman"/>
+                <w:sz w:val="28"/>
+                <w:szCs w:val="28"/>
+                <w:lang w:val="en-IN"/>
+              </w:rPr>
+              <w:t xml:space="preserve"> }}</w:t>
             </w:r>
           </w:p>
         </w:tc>
@@ -16992,7 +18177,29 @@
                 <w:sz w:val="28"/>
                 <w:szCs w:val="28"/>
               </w:rPr>
-              <w:t>Assistant Commissioner of Fisheries(Tech)</w:t>
+              <w:t xml:space="preserve">Assistant Commissioner of </w:t>
+            </w:r>
+            <w:proofErr w:type="gramStart"/>
+            <w:r>
+              <w:rPr>
+                <w:rFonts w:ascii="Times New Roman" w:hAnsi="Times New Roman" w:cs="Times New Roman"/>
+                <w:b/>
+                <w:bCs/>
+                <w:sz w:val="28"/>
+                <w:szCs w:val="28"/>
+              </w:rPr>
+              <w:t>Fisheries(</w:t>
+            </w:r>
+            <w:proofErr w:type="gramEnd"/>
+            <w:r>
+              <w:rPr>
+                <w:rFonts w:ascii="Times New Roman" w:hAnsi="Times New Roman" w:cs="Times New Roman"/>
+                <w:b/>
+                <w:bCs/>
+                <w:sz w:val="28"/>
+                <w:szCs w:val="28"/>
+              </w:rPr>
+              <w:t>Tech)</w:t>
             </w:r>
           </w:p>
           <w:p>
@@ -17008,6 +18215,7 @@
                 <w:szCs w:val="28"/>
               </w:rPr>
             </w:pPr>
+            <w:proofErr w:type="gramStart"/>
             <w:r>
               <w:rPr>
                 <w:rFonts w:ascii="DVOT-SurekhMR" w:hAnsi="DVOT-SurekhMR" w:cs="DVOT-SurekhMR"/>
@@ -17017,7 +18225,19 @@
                 <w:szCs w:val="21"/>
                 <w:lang w:bidi="mr-IN"/>
               </w:rPr>
-              <w:t>{{ district }}</w:t>
+              <w:t>{{ district</w:t>
+            </w:r>
+            <w:proofErr w:type="gramEnd"/>
+            <w:r>
+              <w:rPr>
+                <w:rFonts w:ascii="DVOT-SurekhMR" w:hAnsi="DVOT-SurekhMR" w:cs="DVOT-SurekhMR"/>
+                <w:b/>
+                <w:bCs/>
+                <w:sz w:val="21"/>
+                <w:szCs w:val="21"/>
+                <w:lang w:bidi="mr-IN"/>
+              </w:rPr>
+              <w:t xml:space="preserve"> }}</w:t>
             </w:r>
           </w:p>
         </w:tc>
@@ -17183,7 +18403,27 @@
           <w:szCs w:val="28"/>
           <w:lang w:val="en-IN"/>
         </w:rPr>
-        <w:t xml:space="preserve">I hereby declare that, I am ready to expend/bear </w:t>
+        <w:t xml:space="preserve">I hereby declare </w:t>
+      </w:r>
+      <w:proofErr w:type="gramStart"/>
+      <w:r>
+        <w:rPr>
+          <w:rFonts w:ascii="Times New Roman" w:hAnsi="Times New Roman" w:cs="Times New Roman"/>
+          <w:sz w:val="28"/>
+          <w:szCs w:val="28"/>
+          <w:lang w:val="en-IN"/>
+        </w:rPr>
+        <w:t>that,</w:t>
+      </w:r>
+      <w:proofErr w:type="gramEnd"/>
+      <w:r>
+        <w:rPr>
+          <w:rFonts w:ascii="Times New Roman" w:hAnsi="Times New Roman" w:cs="Times New Roman"/>
+          <w:sz w:val="28"/>
+          <w:szCs w:val="28"/>
+          <w:lang w:val="en-IN"/>
+        </w:rPr>
+        <w:t xml:space="preserve"> I am ready to expend/bear </w:t>
       </w:r>
       <w:r>
         <w:rPr>
@@ -17520,6 +18760,7 @@
                 <w:lang w:val="en-IN"/>
               </w:rPr>
             </w:pPr>
+            <w:proofErr w:type="gramStart"/>
             <w:r>
               <w:rPr>
                 <w:rFonts w:ascii="Times New Roman" w:hAnsi="Times New Roman" w:cs="Times New Roman"/>
@@ -17527,7 +18768,17 @@
                 <w:szCs w:val="28"/>
                 <w:lang w:val="en-IN"/>
               </w:rPr>
-              <w:t xml:space="preserve">Date  : </w:t>
+              <w:t>Date  :</w:t>
+            </w:r>
+            <w:proofErr w:type="gramEnd"/>
+            <w:r>
+              <w:rPr>
+                <w:rFonts w:ascii="Times New Roman" w:hAnsi="Times New Roman" w:cs="Times New Roman"/>
+                <w:sz w:val="28"/>
+                <w:szCs w:val="28"/>
+                <w:lang w:val="en-IN"/>
+              </w:rPr>
+              <w:t xml:space="preserve"> </w:t>
             </w:r>
             <w:r>
               <w:rPr>
@@ -17539,13 +18790,23 @@
               </w:rPr>
               <w:t xml:space="preserve"> </w:t>
             </w:r>
+            <w:proofErr w:type="gramStart"/>
             <w:r>
               <w:rPr>
                 <w:rFonts w:ascii="Times New Roman" w:hAnsi="Times New Roman" w:cs="Times New Roman"/>
                 <w:spacing w:val="-2"/>
-                <w:sz w:val="20"/>
-              </w:rPr>
-              <w:t>{{ date }}</w:t>
+                <w:szCs w:val="22"/>
+              </w:rPr>
+              <w:t>{{ date</w:t>
+            </w:r>
+            <w:proofErr w:type="gramEnd"/>
+            <w:r>
+              <w:rPr>
+                <w:rFonts w:ascii="Times New Roman" w:hAnsi="Times New Roman" w:cs="Times New Roman"/>
+                <w:spacing w:val="-2"/>
+                <w:szCs w:val="22"/>
+              </w:rPr>
+              <w:t xml:space="preserve"> }}</w:t>
             </w:r>
           </w:p>
           <w:p>
@@ -17558,6 +18819,7 @@
                 <w:lang w:val="en-IN"/>
               </w:rPr>
             </w:pPr>
+            <w:proofErr w:type="gramStart"/>
             <w:r>
               <w:rPr>
                 <w:rFonts w:ascii="Times New Roman" w:hAnsi="Times New Roman" w:cs="Times New Roman"/>
@@ -17565,8 +18827,9 @@
                 <w:szCs w:val="28"/>
                 <w:lang w:val="en-IN"/>
               </w:rPr>
-              <w:t xml:space="preserve">Place : </w:t>
-            </w:r>
+              <w:t>Place :</w:t>
+            </w:r>
+            <w:proofErr w:type="gramEnd"/>
             <w:r>
               <w:rPr>
                 <w:rFonts w:ascii="Times New Roman" w:hAnsi="Times New Roman" w:cs="Times New Roman"/>
@@ -17574,7 +18837,7 @@
                 <w:szCs w:val="28"/>
                 <w:lang w:val="en-IN"/>
               </w:rPr>
-              <w:t xml:space="preserve"> {</w:t>
+              <w:t xml:space="preserve"> </w:t>
             </w:r>
             <w:r>
               <w:rPr>
@@ -17583,25 +18846,19 @@
                 <w:szCs w:val="28"/>
                 <w:lang w:val="en-IN"/>
               </w:rPr>
-              <w:t>{ district }}</w:t>
-            </w:r>
-          </w:p>
-        </w:tc>
-        <w:tc>
-          <w:tcPr>
-            <w:tcW w:w="4509" w:type="dxa"/>
-          </w:tcPr>
-          <w:p>
-            <w:pPr>
-              <w:pStyle w:val="NoSpacing"/>
-              <w:jc w:val="center"/>
+              <w:t xml:space="preserve"> </w:t>
+            </w:r>
+            <w:proofErr w:type="gramStart"/>
+            <w:r>
               <w:rPr>
                 <w:rFonts w:ascii="Times New Roman" w:hAnsi="Times New Roman" w:cs="Times New Roman"/>
                 <w:sz w:val="28"/>
                 <w:szCs w:val="28"/>
                 <w:lang w:val="en-IN"/>
               </w:rPr>
-            </w:pPr>
+              <w:t>{{ district</w:t>
+            </w:r>
+            <w:proofErr w:type="gramEnd"/>
             <w:r>
               <w:rPr>
                 <w:rFonts w:ascii="Times New Roman" w:hAnsi="Times New Roman" w:cs="Times New Roman"/>
@@ -17609,17 +18866,35 @@
                 <w:szCs w:val="28"/>
                 <w:lang w:val="en-IN"/>
               </w:rPr>
-              <w:t>(</w:t>
-            </w:r>
-            <w:r>
+              <w:t xml:space="preserve"> }}</w:t>
+            </w:r>
+          </w:p>
+        </w:tc>
+        <w:tc>
+          <w:tcPr>
+            <w:tcW w:w="4509" w:type="dxa"/>
+          </w:tcPr>
+          <w:p>
+            <w:pPr>
+              <w:pStyle w:val="NoSpacing"/>
+              <w:jc w:val="center"/>
               <w:rPr>
                 <w:rFonts w:ascii="Times New Roman" w:hAnsi="Times New Roman" w:cs="Times New Roman"/>
                 <w:sz w:val="28"/>
                 <w:szCs w:val="28"/>
                 <w:lang w:val="en-IN"/>
               </w:rPr>
-              <w:t xml:space="preserve"> </w:t>
-            </w:r>
+            </w:pPr>
+            <w:r>
+              <w:rPr>
+                <w:rFonts w:ascii="Times New Roman" w:hAnsi="Times New Roman" w:cs="Times New Roman"/>
+                <w:sz w:val="28"/>
+                <w:szCs w:val="28"/>
+                <w:lang w:val="en-IN"/>
+              </w:rPr>
+              <w:t>(</w:t>
+            </w:r>
+            <w:proofErr w:type="gramStart"/>
             <w:r>
               <w:rPr>
                 <w:rFonts w:ascii="Times New Roman" w:hAnsi="Times New Roman" w:cs="Mangal"/>
@@ -17629,7 +18904,54 @@
                 <w:szCs w:val="24"/>
                 <w:lang w:bidi="mr-IN"/>
               </w:rPr>
-              <w:t xml:space="preserve">{{ applicant_name_english }} </w:t>
+              <w:t>{{ applicant</w:t>
+            </w:r>
+            <w:proofErr w:type="gramEnd"/>
+            <w:r>
+              <w:rPr>
+                <w:rFonts w:ascii="Times New Roman" w:hAnsi="Times New Roman" w:cs="Mangal"/>
+                <w:b/>
+                <w:bCs/>
+                <w:sz w:val="24"/>
+                <w:szCs w:val="24"/>
+                <w:lang w:bidi="mr-IN"/>
+              </w:rPr>
+              <w:t>_name_</w:t>
+            </w:r>
+            <w:proofErr w:type="gramStart"/>
+            <w:r>
+              <w:rPr>
+                <w:rFonts w:ascii="Times New Roman" w:hAnsi="Times New Roman" w:cs="Mangal"/>
+                <w:b/>
+                <w:bCs/>
+                <w:sz w:val="24"/>
+                <w:szCs w:val="24"/>
+                <w:lang w:bidi="mr-IN"/>
+              </w:rPr>
+              <w:t>english }</w:t>
+            </w:r>
+            <w:proofErr w:type="gramEnd"/>
+            <w:r>
+              <w:rPr>
+                <w:rFonts w:ascii="Times New Roman" w:hAnsi="Times New Roman" w:cs="Mangal"/>
+                <w:b/>
+                <w:bCs/>
+                <w:sz w:val="24"/>
+                <w:szCs w:val="24"/>
+                <w:lang w:bidi="mr-IN"/>
+              </w:rPr>
+              <w:t>}</w:t>
+            </w:r>
+            <w:r>
+              <w:rPr>
+                <w:rFonts w:ascii="Times New Roman" w:hAnsi="Times New Roman" w:cs="Mangal"/>
+                <w:b/>
+                <w:bCs/>
+                <w:sz w:val="24"/>
+                <w:szCs w:val="24"/>
+                <w:lang w:bidi="mr-IN"/>
+              </w:rPr>
+              <w:t xml:space="preserve"> </w:t>
             </w:r>
             <w:r>
               <w:rPr>
@@ -17741,6 +19063,7 @@
         </w:rPr>
         <w:t>DADF, GoI and 2) NFDB, Hyderabad (</w:t>
       </w:r>
+      <w:proofErr w:type="gramStart"/>
       <w:r>
         <w:rPr>
           <w:rFonts w:ascii="Times New Roman" w:hAnsi="Times New Roman" w:cs="Times New Roman"/>
@@ -17748,7 +19071,17 @@
           <w:szCs w:val="28"/>
           <w:lang w:val="en-IN"/>
         </w:rPr>
-        <w:t>Through : Proper Channel)</w:t>
+        <w:t>Through :</w:t>
+      </w:r>
+      <w:proofErr w:type="gramEnd"/>
+      <w:r>
+        <w:rPr>
+          <w:rFonts w:ascii="Times New Roman" w:hAnsi="Times New Roman" w:cs="Times New Roman"/>
+          <w:sz w:val="28"/>
+          <w:szCs w:val="28"/>
+          <w:lang w:val="en-IN"/>
+        </w:rPr>
+        <w:t xml:space="preserve"> Proper Channel)</w:t>
       </w:r>
     </w:p>
     <w:p>
@@ -18081,7 +19414,6 @@
           <w:b/>
           <w:sz w:val="17"/>
         </w:rPr>
-        <w:lastRenderedPageBreak/>
         <w:t>General</w:t>
       </w:r>
       <w:r>
@@ -18107,7 +19439,7 @@
       <w:pPr>
         <w:pStyle w:val="Heading1"/>
         <w:spacing w:before="276"/>
-        <w:ind w:left="299"/>
+        <w:ind w:left="0"/>
         <w:rPr>
           <w:rFonts w:ascii="Times New Roman" w:hAnsi="Times New Roman" w:cs="Times New Roman"/>
         </w:rPr>
@@ -18123,7 +19455,6 @@
         <w:rPr>
           <w:rFonts w:ascii="Times New Roman" w:hAnsi="Times New Roman" w:cs="Times New Roman"/>
         </w:rPr>
-        <w:lastRenderedPageBreak/>
         <w:t>Application</w:t>
       </w:r>
       <w:r>
@@ -18354,7 +19685,16 @@
                 <w:b/>
                 <w:sz w:val="17"/>
               </w:rPr>
-              <w:t>EIA/Beneficiary</w:t>
+              <w:t>EIA/</w:t>
+            </w:r>
+            <w:proofErr w:type="gramStart"/>
+            <w:r>
+              <w:rPr>
+                <w:rFonts w:ascii="Times New Roman" w:hAnsi="Times New Roman" w:cs="Times New Roman"/>
+                <w:b/>
+                <w:sz w:val="17"/>
+              </w:rPr>
+              <w:t>Beneficiary</w:t>
             </w:r>
             <w:r>
               <w:rPr>
@@ -18374,6 +19714,7 @@
               </w:rPr>
               <w:t>:</w:t>
             </w:r>
+            <w:proofErr w:type="gramEnd"/>
             <w:r>
               <w:rPr>
                 <w:rFonts w:ascii="Times New Roman" w:hAnsi="Times New Roman" w:cs="Times New Roman"/>
@@ -18383,6 +19724,7 @@
               </w:rPr>
               <w:t xml:space="preserve">  </w:t>
             </w:r>
+            <w:proofErr w:type="gramStart"/>
             <w:r>
               <w:rPr>
                 <w:rFonts w:ascii="Times New Roman" w:hAnsi="Times New Roman" w:cs="Mangal"/>
@@ -18392,13 +19734,59 @@
                 <w:szCs w:val="24"/>
                 <w:lang w:bidi="mr-IN"/>
               </w:rPr>
-              <w:t xml:space="preserve">{{ applicant_name_english }} </w:t>
-            </w:r>
-            <w:r>
-              <w:rPr>
-                <w:rFonts w:ascii="Times New Roman" w:hAnsi="Times New Roman" w:cs="Times New Roman"/>
-                <w:sz w:val="24"/>
-                <w:szCs w:val="24"/>
+              <w:t>{</w:t>
+            </w:r>
+            <w:r>
+              <w:rPr>
+                <w:rFonts w:ascii="Times New Roman" w:hAnsi="Times New Roman" w:cs="Mangal"/>
+                <w:b/>
+                <w:bCs/>
+                <w:lang w:bidi="mr-IN"/>
+              </w:rPr>
+              <w:t>{ applicant</w:t>
+            </w:r>
+            <w:proofErr w:type="gramEnd"/>
+            <w:r>
+              <w:rPr>
+                <w:rFonts w:ascii="Times New Roman" w:hAnsi="Times New Roman" w:cs="Mangal"/>
+                <w:b/>
+                <w:bCs/>
+                <w:lang w:bidi="mr-IN"/>
+              </w:rPr>
+              <w:t>_name_</w:t>
+            </w:r>
+            <w:proofErr w:type="gramStart"/>
+            <w:r>
+              <w:rPr>
+                <w:rFonts w:ascii="Times New Roman" w:hAnsi="Times New Roman" w:cs="Mangal"/>
+                <w:b/>
+                <w:bCs/>
+                <w:lang w:bidi="mr-IN"/>
+              </w:rPr>
+              <w:t>english }</w:t>
+            </w:r>
+            <w:proofErr w:type="gramEnd"/>
+            <w:r>
+              <w:rPr>
+                <w:rFonts w:ascii="Times New Roman" w:hAnsi="Times New Roman" w:cs="Mangal"/>
+                <w:b/>
+                <w:bCs/>
+                <w:lang w:bidi="mr-IN"/>
+              </w:rPr>
+              <w:t>}</w:t>
+            </w:r>
+            <w:r>
+              <w:rPr>
+                <w:rFonts w:ascii="Times New Roman" w:hAnsi="Times New Roman" w:cs="Mangal"/>
+                <w:b/>
+                <w:bCs/>
+                <w:lang w:bidi="mr-IN"/>
+              </w:rPr>
+              <w:t xml:space="preserve"> </w:t>
+            </w:r>
+            <w:r>
+              <w:rPr>
+                <w:rFonts w:ascii="Times New Roman" w:hAnsi="Times New Roman" w:cs="Times New Roman"/>
               </w:rPr>
               <w:t xml:space="preserve"> </w:t>
             </w:r>
@@ -19465,7 +20853,23 @@
                 <w:rFonts w:ascii="Times New Roman" w:hAnsi="Times New Roman" w:cs="Times New Roman"/>
                 <w:sz w:val="16"/>
               </w:rPr>
-              <w:t xml:space="preserve"> {{ applicant_address }}</w:t>
+              <w:t xml:space="preserve"> </w:t>
+            </w:r>
+            <w:proofErr w:type="gramStart"/>
+            <w:r>
+              <w:rPr>
+                <w:rFonts w:ascii="Times New Roman" w:hAnsi="Times New Roman" w:cs="Times New Roman"/>
+                <w:sz w:val="16"/>
+              </w:rPr>
+              <w:t>{{ applicant</w:t>
+            </w:r>
+            <w:proofErr w:type="gramEnd"/>
+            <w:r>
+              <w:rPr>
+                <w:rFonts w:ascii="Times New Roman" w:hAnsi="Times New Roman" w:cs="Times New Roman"/>
+                <w:sz w:val="16"/>
+              </w:rPr>
+              <w:t>_address }}</w:t>
             </w:r>
           </w:p>
         </w:tc>
@@ -19486,6 +20890,7 @@
                 <w:sz w:val="17"/>
               </w:rPr>
             </w:pPr>
+            <w:proofErr w:type="gramStart"/>
             <w:r>
               <w:rPr>
                 <w:rFonts w:ascii="Times New Roman" w:hAnsi="Times New Roman" w:cs="Times New Roman"/>
@@ -19511,6 +20916,7 @@
               </w:rPr>
               <w:t>:</w:t>
             </w:r>
+            <w:proofErr w:type="gramEnd"/>
             <w:r>
               <w:rPr>
                 <w:rFonts w:ascii="Times New Roman" w:hAnsi="Times New Roman" w:cs="Times New Roman"/>
@@ -19636,6 +21042,7 @@
                 <w:sz w:val="17"/>
               </w:rPr>
             </w:pPr>
+            <w:proofErr w:type="gramStart"/>
             <w:r>
               <w:rPr>
                 <w:rFonts w:ascii="Times New Roman" w:hAnsi="Times New Roman" w:cs="Times New Roman"/>
@@ -19661,6 +21068,7 @@
               </w:rPr>
               <w:t>:</w:t>
             </w:r>
+            <w:proofErr w:type="gramEnd"/>
             <w:r>
               <w:rPr>
                 <w:rFonts w:ascii="Times New Roman" w:hAnsi="Times New Roman" w:cs="Times New Roman"/>
@@ -19676,7 +21084,7 @@
                 <w:w w:val="90"/>
                 <w:sz w:val="17"/>
               </w:rPr>
-              <w:t>Yes/No</w:t>
+              <w:t>Yes</w:t>
             </w:r>
           </w:p>
         </w:tc>
@@ -19720,8 +21128,34 @@
                 <w:w w:val="90"/>
                 <w:sz w:val="17"/>
               </w:rPr>
-              <w:t>Period(No.of</w:t>
-            </w:r>
+              <w:t>Period</w:t>
+            </w:r>
+            <w:r>
+              <w:rPr>
+                <w:rFonts w:ascii="Times New Roman" w:hAnsi="Times New Roman" w:cs="Times New Roman"/>
+                <w:w w:val="90"/>
+                <w:sz w:val="17"/>
+              </w:rPr>
+              <w:t xml:space="preserve"> </w:t>
+            </w:r>
+            <w:r>
+              <w:rPr>
+                <w:rFonts w:ascii="Times New Roman" w:hAnsi="Times New Roman" w:cs="Times New Roman"/>
+                <w:w w:val="90"/>
+                <w:sz w:val="17"/>
+              </w:rPr>
+              <w:t>(</w:t>
+            </w:r>
+            <w:proofErr w:type="gramStart"/>
+            <w:r>
+              <w:rPr>
+                <w:rFonts w:ascii="Times New Roman" w:hAnsi="Times New Roman" w:cs="Times New Roman"/>
+                <w:w w:val="90"/>
+                <w:sz w:val="17"/>
+              </w:rPr>
+              <w:t>No.of</w:t>
+            </w:r>
+            <w:proofErr w:type="gramEnd"/>
             <w:r>
               <w:rPr>
                 <w:rFonts w:ascii="Times New Roman" w:hAnsi="Times New Roman" w:cs="Times New Roman"/>
@@ -19737,7 +21171,16 @@
                 <w:w w:val="90"/>
                 <w:sz w:val="17"/>
               </w:rPr>
-              <w:t>years)</w:t>
+              <w:t>years</w:t>
+            </w:r>
+            <w:proofErr w:type="gramStart"/>
+            <w:r>
+              <w:rPr>
+                <w:rFonts w:ascii="Times New Roman" w:hAnsi="Times New Roman" w:cs="Times New Roman"/>
+                <w:w w:val="90"/>
+                <w:sz w:val="17"/>
+              </w:rPr>
+              <w:t>)</w:t>
             </w:r>
             <w:r>
               <w:rPr>
@@ -19747,6 +21190,16 @@
                 <w:sz w:val="17"/>
               </w:rPr>
               <w:t xml:space="preserve"> :</w:t>
+            </w:r>
+            <w:proofErr w:type="gramEnd"/>
+            <w:r>
+              <w:rPr>
+                <w:rFonts w:ascii="Times New Roman" w:hAnsi="Times New Roman" w:cs="Times New Roman"/>
+                <w:spacing w:val="-10"/>
+                <w:w w:val="90"/>
+                <w:sz w:val="17"/>
+              </w:rPr>
+              <w:t xml:space="preserve"> 5</w:t>
             </w:r>
           </w:p>
         </w:tc>
@@ -19925,7 +21378,47 @@
                 <w:w w:val="85"/>
                 <w:sz w:val="17"/>
               </w:rPr>
-              <w:t xml:space="preserve"> {{ project_address }}</w:t>
+              <w:t xml:space="preserve"> </w:t>
+            </w:r>
+            <w:proofErr w:type="gramStart"/>
+            <w:r>
+              <w:rPr>
+                <w:rFonts w:ascii="Times New Roman" w:hAnsi="Times New Roman" w:cs="Times New Roman"/>
+                <w:spacing w:val="-2"/>
+                <w:w w:val="85"/>
+                <w:sz w:val="17"/>
+              </w:rPr>
+              <w:t>{{ project</w:t>
+            </w:r>
+            <w:proofErr w:type="gramEnd"/>
+            <w:r>
+              <w:rPr>
+                <w:rFonts w:ascii="Times New Roman" w:hAnsi="Times New Roman" w:cs="Times New Roman"/>
+                <w:spacing w:val="-2"/>
+                <w:w w:val="85"/>
+                <w:sz w:val="17"/>
+              </w:rPr>
+              <w:t>_</w:t>
+            </w:r>
+            <w:proofErr w:type="gramStart"/>
+            <w:r>
+              <w:rPr>
+                <w:rFonts w:ascii="Times New Roman" w:hAnsi="Times New Roman" w:cs="Times New Roman"/>
+                <w:spacing w:val="-2"/>
+                <w:w w:val="85"/>
+                <w:sz w:val="17"/>
+              </w:rPr>
+              <w:t>address }</w:t>
+            </w:r>
+            <w:proofErr w:type="gramEnd"/>
+            <w:r>
+              <w:rPr>
+                <w:rFonts w:ascii="Times New Roman" w:hAnsi="Times New Roman" w:cs="Times New Roman"/>
+                <w:spacing w:val="-2"/>
+                <w:w w:val="85"/>
+                <w:sz w:val="17"/>
+              </w:rPr>
+              <w:t>}</w:t>
             </w:r>
           </w:p>
           <w:p>
@@ -20169,7 +21662,25 @@
                 <w:spacing w:val="-2"/>
                 <w:sz w:val="17"/>
               </w:rPr>
-              <w:t xml:space="preserve"> {{ mobile_no }}</w:t>
+              <w:t xml:space="preserve"> </w:t>
+            </w:r>
+            <w:proofErr w:type="gramStart"/>
+            <w:r>
+              <w:rPr>
+                <w:rFonts w:ascii="Times New Roman" w:hAnsi="Times New Roman" w:cs="Times New Roman"/>
+                <w:spacing w:val="-2"/>
+                <w:sz w:val="17"/>
+              </w:rPr>
+              <w:t>{{ mobile</w:t>
+            </w:r>
+            <w:proofErr w:type="gramEnd"/>
+            <w:r>
+              <w:rPr>
+                <w:rFonts w:ascii="Times New Roman" w:hAnsi="Times New Roman" w:cs="Times New Roman"/>
+                <w:spacing w:val="-2"/>
+                <w:sz w:val="17"/>
+              </w:rPr>
+              <w:t>_no }}</w:t>
             </w:r>
           </w:p>
         </w:tc>
@@ -20214,7 +21725,27 @@
                 <w:w w:val="95"/>
                 <w:sz w:val="17"/>
               </w:rPr>
-              <w:t xml:space="preserve"> {{ email }}</w:t>
+              <w:t xml:space="preserve"> </w:t>
+            </w:r>
+            <w:proofErr w:type="gramStart"/>
+            <w:r>
+              <w:rPr>
+                <w:rFonts w:ascii="Times New Roman" w:hAnsi="Times New Roman" w:cs="Times New Roman"/>
+                <w:spacing w:val="-2"/>
+                <w:w w:val="95"/>
+                <w:sz w:val="17"/>
+              </w:rPr>
+              <w:t>{{ email</w:t>
+            </w:r>
+            <w:proofErr w:type="gramEnd"/>
+            <w:r>
+              <w:rPr>
+                <w:rFonts w:ascii="Times New Roman" w:hAnsi="Times New Roman" w:cs="Times New Roman"/>
+                <w:spacing w:val="-2"/>
+                <w:w w:val="95"/>
+                <w:sz w:val="17"/>
+              </w:rPr>
+              <w:t xml:space="preserve"> }}</w:t>
             </w:r>
           </w:p>
         </w:tc>
@@ -20287,6 +21818,7 @@
               </w:rPr>
               <w:t xml:space="preserve"> </w:t>
             </w:r>
+            <w:proofErr w:type="gramStart"/>
             <w:r>
               <w:rPr>
                 <w:rFonts w:ascii="Times New Roman" w:hAnsi="Times New Roman" w:cs="Times New Roman"/>
@@ -20294,7 +21826,17 @@
                 <w:w w:val="90"/>
                 <w:sz w:val="17"/>
               </w:rPr>
-              <w:t>Proposed(Nos.)</w:t>
+              <w:t>Proposed(</w:t>
+            </w:r>
+            <w:proofErr w:type="gramEnd"/>
+            <w:r>
+              <w:rPr>
+                <w:rFonts w:ascii="Times New Roman" w:hAnsi="Times New Roman" w:cs="Times New Roman"/>
+                <w:spacing w:val="-2"/>
+                <w:w w:val="90"/>
+                <w:sz w:val="17"/>
+              </w:rPr>
+              <w:t>Nos.)</w:t>
             </w:r>
           </w:p>
         </w:tc>
@@ -20315,6 +21857,7 @@
                 <w:sz w:val="17"/>
               </w:rPr>
             </w:pPr>
+            <w:proofErr w:type="gramStart"/>
             <w:r>
               <w:rPr>
                 <w:rFonts w:ascii="Times New Roman" w:hAnsi="Times New Roman" w:cs="Times New Roman"/>
@@ -20341,6 +21884,7 @@
               </w:rPr>
               <w:t>:</w:t>
             </w:r>
+            <w:proofErr w:type="gramEnd"/>
             <w:r>
               <w:rPr>
                 <w:rFonts w:ascii="Times New Roman" w:hAnsi="Times New Roman" w:cs="Times New Roman"/>
@@ -20594,6 +22138,7 @@
                 <w:sz w:val="17"/>
               </w:rPr>
             </w:pPr>
+            <w:proofErr w:type="gramStart"/>
             <w:r>
               <w:rPr>
                 <w:rFonts w:ascii="Times New Roman" w:hAnsi="Times New Roman" w:cs="Times New Roman"/>
@@ -20620,6 +22165,7 @@
               </w:rPr>
               <w:t>:</w:t>
             </w:r>
+            <w:proofErr w:type="gramEnd"/>
             <w:r>
               <w:rPr>
                 <w:rFonts w:ascii="Times New Roman" w:hAnsi="Times New Roman" w:cs="Times New Roman"/>
@@ -21537,7 +23083,16 @@
                 <w:w w:val="90"/>
                 <w:sz w:val="17"/>
               </w:rPr>
-              <w:t>lakh)</w:t>
+              <w:t>lakh</w:t>
+            </w:r>
+            <w:proofErr w:type="gramStart"/>
+            <w:r>
+              <w:rPr>
+                <w:rFonts w:ascii="Times New Roman" w:hAnsi="Times New Roman" w:cs="Times New Roman"/>
+                <w:w w:val="90"/>
+                <w:sz w:val="17"/>
+              </w:rPr>
+              <w:t>)</w:t>
             </w:r>
             <w:r>
               <w:rPr>
@@ -21557,6 +23112,7 @@
               </w:rPr>
               <w:t>:</w:t>
             </w:r>
+            <w:proofErr w:type="gramEnd"/>
           </w:p>
         </w:tc>
       </w:tr>
@@ -21983,6 +23539,7 @@
                 <w:sz w:val="17"/>
               </w:rPr>
             </w:pPr>
+            <w:proofErr w:type="gramStart"/>
             <w:r>
               <w:rPr>
                 <w:rFonts w:ascii="Times New Roman" w:hAnsi="Times New Roman" w:cs="Times New Roman"/>
@@ -22009,6 +23566,7 @@
               </w:rPr>
               <w:t>:</w:t>
             </w:r>
+            <w:proofErr w:type="gramEnd"/>
           </w:p>
         </w:tc>
         <w:tc>
@@ -22606,7 +24164,7 @@
                 <w:spacing w:val="-2"/>
                 <w:sz w:val="17"/>
               </w:rPr>
-              <w:t>Units</w:t>
+              <w:t>Unis</w:t>
             </w:r>
           </w:p>
         </w:tc>
@@ -22900,14 +24458,7 @@
                 <w:rFonts w:ascii="Times New Roman" w:hAnsi="Times New Roman" w:cs="Times New Roman"/>
                 <w:sz w:val="16"/>
               </w:rPr>
-              <w:t xml:space="preserve"> </w:t>
-            </w:r>
-            <w:r>
-              <w:rPr>
-                <w:rFonts w:ascii="Times New Roman" w:hAnsi="Times New Roman" w:cs="Times New Roman"/>
-                <w:sz w:val="16"/>
-              </w:rPr>
-              <w:t>27 Lakh</w:t>
+              <w:t xml:space="preserve"> 27 Lakh</w:t>
             </w:r>
           </w:p>
         </w:tc>
@@ -23373,14 +24924,7 @@
                 <w:rFonts w:ascii="Times New Roman" w:hAnsi="Times New Roman" w:cs="Times New Roman"/>
                 <w:sz w:val="16"/>
               </w:rPr>
-              <w:t xml:space="preserve"> </w:t>
-            </w:r>
-            <w:r>
-              <w:rPr>
-                <w:rFonts w:ascii="Times New Roman" w:hAnsi="Times New Roman" w:cs="Times New Roman"/>
-                <w:sz w:val="16"/>
-              </w:rPr>
-              <w:t>27 Lakh</w:t>
+              <w:t xml:space="preserve"> 27 Lakh</w:t>
             </w:r>
           </w:p>
         </w:tc>
@@ -23404,14 +24948,7 @@
                 <w:rFonts w:ascii="Times New Roman" w:hAnsi="Times New Roman" w:cs="Times New Roman"/>
                 <w:sz w:val="16"/>
               </w:rPr>
-              <w:t xml:space="preserve"> </w:t>
-            </w:r>
-            <w:r>
-              <w:rPr>
-                <w:rFonts w:ascii="Times New Roman" w:hAnsi="Times New Roman" w:cs="Times New Roman"/>
-                <w:sz w:val="16"/>
-              </w:rPr>
-              <w:t>27 Lakh</w:t>
+              <w:t xml:space="preserve"> 27 Lakh</w:t>
             </w:r>
           </w:p>
         </w:tc>
@@ -23823,6 +25360,7 @@
               </w:rPr>
               <w:t xml:space="preserve"> </w:t>
             </w:r>
+            <w:proofErr w:type="gramStart"/>
             <w:r>
               <w:rPr>
                 <w:rFonts w:ascii="Times New Roman" w:hAnsi="Times New Roman" w:cs="Times New Roman"/>
@@ -23830,7 +25368,17 @@
                 <w:spacing w:val="-2"/>
                 <w:sz w:val="17"/>
               </w:rPr>
-              <w:t>Contribution(In</w:t>
+              <w:t>Contribution(</w:t>
+            </w:r>
+            <w:proofErr w:type="gramEnd"/>
+            <w:r>
+              <w:rPr>
+                <w:rFonts w:ascii="Times New Roman" w:hAnsi="Times New Roman" w:cs="Times New Roman"/>
+                <w:b/>
+                <w:spacing w:val="-2"/>
+                <w:sz w:val="17"/>
+              </w:rPr>
+              <w:t>In</w:t>
             </w:r>
             <w:r>
               <w:rPr>
@@ -24169,6 +25717,7 @@
               </w:rPr>
               <w:t xml:space="preserve"> </w:t>
             </w:r>
+            <w:proofErr w:type="gramStart"/>
             <w:r>
               <w:rPr>
                 <w:rFonts w:ascii="Times New Roman" w:hAnsi="Times New Roman" w:cs="Times New Roman"/>
@@ -24176,7 +25725,17 @@
                 <w:spacing w:val="-2"/>
                 <w:sz w:val="17"/>
               </w:rPr>
-              <w:t>Contribution(In</w:t>
+              <w:t>Contribution(</w:t>
+            </w:r>
+            <w:proofErr w:type="gramEnd"/>
+            <w:r>
+              <w:rPr>
+                <w:rFonts w:ascii="Times New Roman" w:hAnsi="Times New Roman" w:cs="Times New Roman"/>
+                <w:b/>
+                <w:spacing w:val="-2"/>
+                <w:sz w:val="17"/>
+              </w:rPr>
+              <w:t>In</w:t>
             </w:r>
             <w:r>
               <w:rPr>
@@ -24719,20 +26278,6 @@
         </w:tabs>
         <w:rPr>
           <w:rFonts w:ascii="Times New Roman" w:hAnsi="Times New Roman" w:cs="Times New Roman"/>
-          <w:b/>
-          <w:spacing w:val="-2"/>
-          <w:sz w:val="18"/>
-          <w:u w:val="thick"/>
-        </w:rPr>
-      </w:pPr>
-    </w:p>
-    <w:p>
-      <w:pPr>
-        <w:tabs>
-          <w:tab w:val="left" w:leader="dot" w:pos="9396"/>
-        </w:tabs>
-        <w:rPr>
-          <w:rFonts w:ascii="Times New Roman" w:hAnsi="Times New Roman" w:cs="Times New Roman"/>
           <w:sz w:val="18"/>
         </w:rPr>
         <w:sectPr>
@@ -24915,7 +26460,59 @@
           <w:spacing w:val="-2"/>
           <w:sz w:val="18"/>
         </w:rPr>
-        <w:t xml:space="preserve"> {{ applicant_name_english }} </w:t>
+        <w:t xml:space="preserve"> </w:t>
+      </w:r>
+      <w:proofErr w:type="gramStart"/>
+      <w:r>
+        <w:rPr>
+          <w:rFonts w:ascii="Times New Roman" w:hAnsi="Times New Roman" w:cs="Times New Roman"/>
+          <w:b/>
+          <w:bCs/>
+          <w:spacing w:val="-2"/>
+          <w:sz w:val="18"/>
+        </w:rPr>
+        <w:t>{{ applicant</w:t>
+      </w:r>
+      <w:proofErr w:type="gramEnd"/>
+      <w:r>
+        <w:rPr>
+          <w:rFonts w:ascii="Times New Roman" w:hAnsi="Times New Roman" w:cs="Times New Roman"/>
+          <w:b/>
+          <w:bCs/>
+          <w:spacing w:val="-2"/>
+          <w:sz w:val="18"/>
+        </w:rPr>
+        <w:t>_name_</w:t>
+      </w:r>
+      <w:proofErr w:type="gramStart"/>
+      <w:r>
+        <w:rPr>
+          <w:rFonts w:ascii="Times New Roman" w:hAnsi="Times New Roman" w:cs="Times New Roman"/>
+          <w:b/>
+          <w:bCs/>
+          <w:spacing w:val="-2"/>
+          <w:sz w:val="18"/>
+        </w:rPr>
+        <w:t>english }</w:t>
+      </w:r>
+      <w:proofErr w:type="gramEnd"/>
+      <w:r>
+        <w:rPr>
+          <w:rFonts w:ascii="Times New Roman" w:hAnsi="Times New Roman" w:cs="Times New Roman"/>
+          <w:b/>
+          <w:bCs/>
+          <w:spacing w:val="-2"/>
+          <w:sz w:val="18"/>
+        </w:rPr>
+        <w:t>}</w:t>
+      </w:r>
+      <w:r>
+        <w:rPr>
+          <w:rFonts w:ascii="Times New Roman" w:hAnsi="Times New Roman" w:cs="Times New Roman"/>
+          <w:spacing w:val="-2"/>
+          <w:sz w:val="18"/>
+        </w:rPr>
+        <w:t xml:space="preserve"> </w:t>
       </w:r>
       <w:r>
         <w:rPr>
@@ -25757,6 +27354,7 @@
                 <w:sz w:val="17"/>
               </w:rPr>
             </w:pPr>
+            <w:proofErr w:type="gramStart"/>
             <w:r>
               <w:rPr>
                 <w:rFonts w:ascii="Times New Roman" w:hAnsi="Times New Roman" w:cs="Times New Roman"/>
@@ -25781,6 +27379,7 @@
               </w:rPr>
               <w:t>:</w:t>
             </w:r>
+            <w:proofErr w:type="gramEnd"/>
             <w:r>
               <w:rPr>
                 <w:rFonts w:ascii="Times New Roman" w:hAnsi="Times New Roman" w:cs="Times New Roman"/>
@@ -25899,6 +27498,7 @@
               </w:rPr>
               <w:t xml:space="preserve"> </w:t>
             </w:r>
+            <w:proofErr w:type="gramStart"/>
             <w:r>
               <w:rPr>
                 <w:rFonts w:ascii="Times New Roman" w:hAnsi="Times New Roman" w:cs="Times New Roman"/>
@@ -25924,6 +27524,7 @@
               </w:rPr>
               <w:t>:</w:t>
             </w:r>
+            <w:proofErr w:type="gramEnd"/>
             <w:r>
               <w:rPr>
                 <w:rFonts w:ascii="Times New Roman" w:hAnsi="Times New Roman" w:cs="Times New Roman"/>
@@ -26169,6 +27770,7 @@
                 <w:sz w:val="17"/>
               </w:rPr>
             </w:pPr>
+            <w:proofErr w:type="gramStart"/>
             <w:r>
               <w:rPr>
                 <w:rFonts w:ascii="Times New Roman" w:hAnsi="Times New Roman" w:cs="Times New Roman"/>
@@ -26176,7 +27778,17 @@
                 <w:spacing w:val="-2"/>
                 <w:sz w:val="17"/>
               </w:rPr>
-              <w:t>recommended(Rs.in</w:t>
+              <w:t>recommended(</w:t>
+            </w:r>
+            <w:proofErr w:type="gramEnd"/>
+            <w:r>
+              <w:rPr>
+                <w:rFonts w:ascii="Times New Roman" w:hAnsi="Times New Roman" w:cs="Times New Roman"/>
+                <w:b/>
+                <w:spacing w:val="-2"/>
+                <w:sz w:val="17"/>
+              </w:rPr>
+              <w:t>Rs.in</w:t>
             </w:r>
             <w:r>
               <w:rPr>
@@ -26366,6 +27978,7 @@
                 <w:sz w:val="17"/>
               </w:rPr>
             </w:pPr>
+            <w:proofErr w:type="gramStart"/>
             <w:r>
               <w:rPr>
                 <w:rFonts w:ascii="Times New Roman" w:hAnsi="Times New Roman" w:cs="Times New Roman"/>
@@ -26391,6 +28004,7 @@
               </w:rPr>
               <w:t>:</w:t>
             </w:r>
+            <w:proofErr w:type="gramEnd"/>
             <w:r>
               <w:rPr>
                 <w:rFonts w:ascii="Times New Roman" w:hAnsi="Times New Roman" w:cs="Times New Roman"/>
@@ -26515,6 +28129,7 @@
               </w:rPr>
               <w:t xml:space="preserve"> </w:t>
             </w:r>
+            <w:proofErr w:type="gramStart"/>
             <w:r>
               <w:rPr>
                 <w:rFonts w:ascii="Times New Roman" w:hAnsi="Times New Roman" w:cs="Times New Roman"/>
@@ -26540,6 +28155,7 @@
               </w:rPr>
               <w:t>:</w:t>
             </w:r>
+            <w:proofErr w:type="gramEnd"/>
           </w:p>
         </w:tc>
         <w:tc>
@@ -26615,7 +28231,16 @@
                 <w:b/>
                 <w:sz w:val="17"/>
               </w:rPr>
-              <w:t>lakhs)</w:t>
+              <w:t>lakhs</w:t>
+            </w:r>
+            <w:proofErr w:type="gramStart"/>
+            <w:r>
+              <w:rPr>
+                <w:rFonts w:ascii="Times New Roman" w:hAnsi="Times New Roman" w:cs="Times New Roman"/>
+                <w:b/>
+                <w:sz w:val="17"/>
+              </w:rPr>
+              <w:t>)</w:t>
             </w:r>
             <w:r>
               <w:rPr>
@@ -26635,6 +28260,7 @@
               </w:rPr>
               <w:t>:</w:t>
             </w:r>
+            <w:proofErr w:type="gramEnd"/>
           </w:p>
         </w:tc>
         <w:tc>
@@ -26807,6 +28433,7 @@
               </w:rPr>
               <w:t xml:space="preserve"> </w:t>
             </w:r>
+            <w:proofErr w:type="gramStart"/>
             <w:r>
               <w:rPr>
                 <w:rFonts w:ascii="Times New Roman" w:hAnsi="Times New Roman" w:cs="Times New Roman"/>
@@ -26814,7 +28441,17 @@
                 <w:spacing w:val="-2"/>
                 <w:sz w:val="17"/>
               </w:rPr>
-              <w:t>Income(Rs.)</w:t>
+              <w:t>Income(</w:t>
+            </w:r>
+            <w:proofErr w:type="gramEnd"/>
+            <w:r>
+              <w:rPr>
+                <w:rFonts w:ascii="Times New Roman" w:hAnsi="Times New Roman" w:cs="Times New Roman"/>
+                <w:b/>
+                <w:spacing w:val="-2"/>
+                <w:sz w:val="17"/>
+              </w:rPr>
+              <w:t>Rs.)</w:t>
             </w:r>
           </w:p>
         </w:tc>
@@ -26851,6 +28488,7 @@
               </w:rPr>
               <w:t xml:space="preserve"> </w:t>
             </w:r>
+            <w:proofErr w:type="gramStart"/>
             <w:r>
               <w:rPr>
                 <w:rFonts w:ascii="Times New Roman" w:hAnsi="Times New Roman" w:cs="Times New Roman"/>
@@ -26858,7 +28496,17 @@
                 <w:spacing w:val="-2"/>
                 <w:sz w:val="17"/>
               </w:rPr>
-              <w:t>Income(Rs.)</w:t>
+              <w:t>Income(</w:t>
+            </w:r>
+            <w:proofErr w:type="gramEnd"/>
+            <w:r>
+              <w:rPr>
+                <w:rFonts w:ascii="Times New Roman" w:hAnsi="Times New Roman" w:cs="Times New Roman"/>
+                <w:b/>
+                <w:spacing w:val="-2"/>
+                <w:sz w:val="17"/>
+              </w:rPr>
+              <w:t>Rs.)</w:t>
             </w:r>
           </w:p>
         </w:tc>
@@ -26954,6 +28602,7 @@
                 <w:lang w:val="en-IN" w:bidi="mr-IN"/>
               </w:rPr>
             </w:pPr>
+            <w:proofErr w:type="gramStart"/>
             <w:r>
               <w:rPr>
                 <w:rFonts w:ascii="Times New Roman" w:hAnsi="Times New Roman" w:cs="Times New Roman"/>
@@ -26980,6 +28629,7 @@
               </w:rPr>
               <w:t>:</w:t>
             </w:r>
+            <w:proofErr w:type="gramEnd"/>
             <w:r>
               <w:rPr>
                 <w:rFonts w:ascii="Times New Roman" w:hAnsi="Times New Roman" w:cs="Times New Roman"/>
@@ -27402,13 +29052,23 @@
         </w:rPr>
         <w:t xml:space="preserve">(Rupees </w:t>
       </w:r>
+      <w:proofErr w:type="gramStart"/>
       <w:r>
         <w:rPr>
           <w:rFonts w:ascii="Times New Roman" w:hAnsi="Times New Roman"/>
           <w:b/>
           <w:sz w:val="18"/>
         </w:rPr>
-        <w:t>Forty Eight Lakh Sixty Thousand Only</w:t>
+        <w:t>Forty Eight</w:t>
+      </w:r>
+      <w:proofErr w:type="gramEnd"/>
+      <w:r>
+        <w:rPr>
+          <w:rFonts w:ascii="Times New Roman" w:hAnsi="Times New Roman"/>
+          <w:b/>
+          <w:sz w:val="18"/>
+        </w:rPr>
+        <w:t xml:space="preserve"> Lakh Sixty Thousand Only</w:t>
       </w:r>
       <w:r>
         <w:rPr>
@@ -27962,7 +29622,25 @@
           <w:spacing w:val="-2"/>
           <w:sz w:val="20"/>
         </w:rPr>
-        <w:t xml:space="preserve"> {{ date }}</w:t>
+        <w:t xml:space="preserve"> </w:t>
+      </w:r>
+      <w:proofErr w:type="gramStart"/>
+      <w:r>
+        <w:rPr>
+          <w:rFonts w:ascii="Times New Roman" w:hAnsi="Times New Roman" w:cs="Times New Roman"/>
+          <w:spacing w:val="-2"/>
+          <w:sz w:val="20"/>
+        </w:rPr>
+        <w:t>{{ date</w:t>
+      </w:r>
+      <w:proofErr w:type="gramEnd"/>
+      <w:r>
+        <w:rPr>
+          <w:rFonts w:ascii="Times New Roman" w:hAnsi="Times New Roman" w:cs="Times New Roman"/>
+          <w:spacing w:val="-2"/>
+          <w:sz w:val="20"/>
+        </w:rPr>
+        <w:t xml:space="preserve"> }}</w:t>
       </w:r>
     </w:p>
     <w:p>
@@ -27993,7 +29671,29 @@
           <w:w w:val="105"/>
           <w:sz w:val="18"/>
         </w:rPr>
-        <w:t xml:space="preserve"> {{ district }}</w:t>
+        <w:t xml:space="preserve"> </w:t>
+      </w:r>
+      <w:proofErr w:type="gramStart"/>
+      <w:r>
+        <w:rPr>
+          <w:rFonts w:ascii="Times New Roman" w:hAnsi="Times New Roman" w:cs="Times New Roman"/>
+          <w:b/>
+          <w:spacing w:val="-2"/>
+          <w:w w:val="105"/>
+          <w:sz w:val="18"/>
+        </w:rPr>
+        <w:t>{{ district</w:t>
+      </w:r>
+      <w:proofErr w:type="gramEnd"/>
+      <w:r>
+        <w:rPr>
+          <w:rFonts w:ascii="Times New Roman" w:hAnsi="Times New Roman" w:cs="Times New Roman"/>
+          <w:b/>
+          <w:spacing w:val="-2"/>
+          <w:w w:val="105"/>
+          <w:sz w:val="18"/>
+        </w:rPr>
+        <w:t xml:space="preserve"> }}</w:t>
       </w:r>
     </w:p>
     <w:p>
@@ -29841,7 +31541,7 @@
 </file>
 
 <file path=word/endnotes.xml><?xml version="1.0" encoding="utf-8"?>
-<w:endnotes xmlns:wpc="http://schemas.microsoft.com/office/word/2010/wordprocessingCanvas" xmlns:cx="http://schemas.microsoft.com/office/drawing/2014/chartex" xmlns:mc="http://schemas.openxmlformats.org/markup-compatibility/2006" xmlns:o="urn:schemas-microsoft-com:office:office" xmlns:r="http://schemas.openxmlformats.org/officeDocument/2006/relationships" xmlns:m="http://schemas.openxmlformats.org/officeDocument/2006/math" xmlns:v="urn:schemas-microsoft-com:vml" xmlns:wp14="http://schemas.microsoft.com/office/word/2010/wordprocessingDrawing" xmlns:wp="http://schemas.openxmlformats.org/drawingml/2006/wordprocessingDrawing" xmlns:w10="urn:schemas-microsoft-com:office:word" xmlns:w="http://schemas.openxmlformats.org/wordprocessingml/2006/main" xmlns:w14="http://schemas.microsoft.com/office/word/2010/wordml" xmlns:w15="http://schemas.microsoft.com/office/word/2012/wordml" xmlns:w16se="http://schemas.microsoft.com/office/word/2015/wordml/symex" xmlns:wpg="http://schemas.microsoft.com/office/word/2010/wordprocessingGroup" xmlns:wpi="http://schemas.microsoft.com/office/word/2010/wordprocessingInk" xmlns:wne="http://schemas.microsoft.com/office/word/2006/wordml" xmlns:wps="http://schemas.microsoft.com/office/word/2010/wordprocessingShape" mc:Ignorable="w14 w15 w16se wp14">
+<w:endnotes xmlns:wpc="http://schemas.microsoft.com/office/word/2010/wordprocessingCanvas" xmlns:cx="http://schemas.microsoft.com/office/drawing/2014/chartex" xmlns:cx1="http://schemas.microsoft.com/office/drawing/2015/9/8/chartex" xmlns:cx2="http://schemas.microsoft.com/office/drawing/2015/10/21/chartex" xmlns:cx3="http://schemas.microsoft.com/office/drawing/2016/5/9/chartex" xmlns:cx4="http://schemas.microsoft.com/office/drawing/2016/5/10/chartex" xmlns:cx5="http://schemas.microsoft.com/office/drawing/2016/5/11/chartex" xmlns:cx6="http://schemas.microsoft.com/office/drawing/2016/5/12/chartex" xmlns:cx7="http://schemas.microsoft.com/office/drawing/2016/5/13/chartex" xmlns:cx8="http://schemas.microsoft.com/office/drawing/2016/5/14/chartex" xmlns:mc="http://schemas.openxmlformats.org/markup-compatibility/2006" xmlns:aink="http://schemas.microsoft.com/office/drawing/2016/ink" xmlns:am3d="http://schemas.microsoft.com/office/drawing/2017/model3d" xmlns:o="urn:schemas-microsoft-com:office:office" xmlns:oel="http://schemas.microsoft.com/office/2019/extlst" xmlns:r="http://schemas.openxmlformats.org/officeDocument/2006/relationships" xmlns:m="http://schemas.openxmlformats.org/officeDocument/2006/math" xmlns:v="urn:schemas-microsoft-com:vml" xmlns:wp14="http://schemas.microsoft.com/office/word/2010/wordprocessingDrawing" xmlns:wp="http://schemas.openxmlformats.org/drawingml/2006/wordprocessingDrawing" xmlns:w10="urn:schemas-microsoft-com:office:word" xmlns:w="http://schemas.openxmlformats.org/wordprocessingml/2006/main" xmlns:w14="http://schemas.microsoft.com/office/word/2010/wordml" xmlns:w15="http://schemas.microsoft.com/office/word/2012/wordml" xmlns:w16cex="http://schemas.microsoft.com/office/word/2018/wordml/cex" xmlns:w16cid="http://schemas.microsoft.com/office/word/2016/wordml/cid" xmlns:w16="http://schemas.microsoft.com/office/word/2018/wordml" xmlns:w16du="http://schemas.microsoft.com/office/word/2023/wordml/word16du" xmlns:w16sdtdh="http://schemas.microsoft.com/office/word/2020/wordml/sdtdatahash" xmlns:w16sdtfl="http://schemas.microsoft.com/office/word/2024/wordml/sdtformatlock" xmlns:w16se="http://schemas.microsoft.com/office/word/2015/wordml/symex" xmlns:wpg="http://schemas.microsoft.com/office/word/2010/wordprocessingGroup" xmlns:wpi="http://schemas.microsoft.com/office/word/2010/wordprocessingInk" xmlns:wne="http://schemas.microsoft.com/office/word/2006/wordml" xmlns:wps="http://schemas.microsoft.com/office/word/2010/wordprocessingShape" mc:Ignorable="w14 w15 w16se w16cid w16 w16cex w16sdtdh w16sdtfl w16du wp14">
   <w:endnote w:type="separator" w:id="-1">
     <w:p>
       <w:pPr>
@@ -29866,7 +31566,7 @@
 </file>
 
 <file path=word/footnotes.xml><?xml version="1.0" encoding="utf-8"?>
-<w:footnotes xmlns:wpc="http://schemas.microsoft.com/office/word/2010/wordprocessingCanvas" xmlns:cx="http://schemas.microsoft.com/office/drawing/2014/chartex" xmlns:mc="http://schemas.openxmlformats.org/markup-compatibility/2006" xmlns:o="urn:schemas-microsoft-com:office:office" xmlns:r="http://schemas.openxmlformats.org/officeDocument/2006/relationships" xmlns:m="http://schemas.openxmlformats.org/officeDocument/2006/math" xmlns:v="urn:schemas-microsoft-com:vml" xmlns:wp14="http://schemas.microsoft.com/office/word/2010/wordprocessingDrawing" xmlns:wp="http://schemas.openxmlformats.org/drawingml/2006/wordprocessingDrawing" xmlns:w10="urn:schemas-microsoft-com:office:word" xmlns:w="http://schemas.openxmlformats.org/wordprocessingml/2006/main" xmlns:w14="http://schemas.microsoft.com/office/word/2010/wordml" xmlns:w15="http://schemas.microsoft.com/office/word/2012/wordml" xmlns:w16se="http://schemas.microsoft.com/office/word/2015/wordml/symex" xmlns:wpg="http://schemas.microsoft.com/office/word/2010/wordprocessingGroup" xmlns:wpi="http://schemas.microsoft.com/office/word/2010/wordprocessingInk" xmlns:wne="http://schemas.microsoft.com/office/word/2006/wordml" xmlns:wps="http://schemas.microsoft.com/office/word/2010/wordprocessingShape" mc:Ignorable="w14 w15 w16se wp14">
+<w:footnotes xmlns:wpc="http://schemas.microsoft.com/office/word/2010/wordprocessingCanvas" xmlns:cx="http://schemas.microsoft.com/office/drawing/2014/chartex" xmlns:cx1="http://schemas.microsoft.com/office/drawing/2015/9/8/chartex" xmlns:cx2="http://schemas.microsoft.com/office/drawing/2015/10/21/chartex" xmlns:cx3="http://schemas.microsoft.com/office/drawing/2016/5/9/chartex" xmlns:cx4="http://schemas.microsoft.com/office/drawing/2016/5/10/chartex" xmlns:cx5="http://schemas.microsoft.com/office/drawing/2016/5/11/chartex" xmlns:cx6="http://schemas.microsoft.com/office/drawing/2016/5/12/chartex" xmlns:cx7="http://schemas.microsoft.com/office/drawing/2016/5/13/chartex" xmlns:cx8="http://schemas.microsoft.com/office/drawing/2016/5/14/chartex" xmlns:mc="http://schemas.openxmlformats.org/markup-compatibility/2006" xmlns:aink="http://schemas.microsoft.com/office/drawing/2016/ink" xmlns:am3d="http://schemas.microsoft.com/office/drawing/2017/model3d" xmlns:o="urn:schemas-microsoft-com:office:office" xmlns:oel="http://schemas.microsoft.com/office/2019/extlst" xmlns:r="http://schemas.openxmlformats.org/officeDocument/2006/relationships" xmlns:m="http://schemas.openxmlformats.org/officeDocument/2006/math" xmlns:v="urn:schemas-microsoft-com:vml" xmlns:wp14="http://schemas.microsoft.com/office/word/2010/wordprocessingDrawing" xmlns:wp="http://schemas.openxmlformats.org/drawingml/2006/wordprocessingDrawing" xmlns:w10="urn:schemas-microsoft-com:office:word" xmlns:w="http://schemas.openxmlformats.org/wordprocessingml/2006/main" xmlns:w14="http://schemas.microsoft.com/office/word/2010/wordml" xmlns:w15="http://schemas.microsoft.com/office/word/2012/wordml" xmlns:w16cex="http://schemas.microsoft.com/office/word/2018/wordml/cex" xmlns:w16cid="http://schemas.microsoft.com/office/word/2016/wordml/cid" xmlns:w16="http://schemas.microsoft.com/office/word/2018/wordml" xmlns:w16du="http://schemas.microsoft.com/office/word/2023/wordml/word16du" xmlns:w16sdtdh="http://schemas.microsoft.com/office/word/2020/wordml/sdtdatahash" xmlns:w16sdtfl="http://schemas.microsoft.com/office/word/2024/wordml/sdtformatlock" xmlns:w16se="http://schemas.microsoft.com/office/word/2015/wordml/symex" xmlns:wpg="http://schemas.microsoft.com/office/word/2010/wordprocessingGroup" xmlns:wpi="http://schemas.microsoft.com/office/word/2010/wordprocessingInk" xmlns:wne="http://schemas.microsoft.com/office/word/2006/wordml" xmlns:wps="http://schemas.microsoft.com/office/word/2010/wordprocessingShape" mc:Ignorable="w14 w15 w16se w16cid w16 w16cex w16sdtdh w16sdtfl w16du wp14">
   <w:footnote w:type="separator" w:id="-1">
     <w:p>
       <w:pPr>
@@ -29891,7 +31591,7 @@
 </file>
 
 <file path=word/numbering.xml><?xml version="1.0" encoding="utf-8"?>
-<w:numbering xmlns:wpc="http://schemas.microsoft.com/office/word/2010/wordprocessingCanvas" xmlns:cx="http://schemas.microsoft.com/office/drawing/2014/chartex" xmlns:mc="http://schemas.openxmlformats.org/markup-compatibility/2006" xmlns:o="urn:schemas-microsoft-com:office:office" xmlns:r="http://schemas.openxmlformats.org/officeDocument/2006/relationships" xmlns:m="http://schemas.openxmlformats.org/officeDocument/2006/math" xmlns:v="urn:schemas-microsoft-com:vml" xmlns:wp14="http://schemas.microsoft.com/office/word/2010/wordprocessingDrawing" xmlns:wp="http://schemas.openxmlformats.org/drawingml/2006/wordprocessingDrawing" xmlns:w10="urn:schemas-microsoft-com:office:word" xmlns:w="http://schemas.openxmlformats.org/wordprocessingml/2006/main" xmlns:w14="http://schemas.microsoft.com/office/word/2010/wordml" xmlns:w15="http://schemas.microsoft.com/office/word/2012/wordml" xmlns:w16se="http://schemas.microsoft.com/office/word/2015/wordml/symex" xmlns:wpg="http://schemas.microsoft.com/office/word/2010/wordprocessingGroup" xmlns:wpi="http://schemas.microsoft.com/office/word/2010/wordprocessingInk" xmlns:wne="http://schemas.microsoft.com/office/word/2006/wordml" xmlns:wps="http://schemas.microsoft.com/office/word/2010/wordprocessingShape" mc:Ignorable="w14 w15 w16se wp14">
+<w:numbering xmlns:wpc="http://schemas.microsoft.com/office/word/2010/wordprocessingCanvas" xmlns:cx="http://schemas.microsoft.com/office/drawing/2014/chartex" xmlns:cx1="http://schemas.microsoft.com/office/drawing/2015/9/8/chartex" xmlns:cx2="http://schemas.microsoft.com/office/drawing/2015/10/21/chartex" xmlns:cx3="http://schemas.microsoft.com/office/drawing/2016/5/9/chartex" xmlns:cx4="http://schemas.microsoft.com/office/drawing/2016/5/10/chartex" xmlns:cx5="http://schemas.microsoft.com/office/drawing/2016/5/11/chartex" xmlns:cx6="http://schemas.microsoft.com/office/drawing/2016/5/12/chartex" xmlns:cx7="http://schemas.microsoft.com/office/drawing/2016/5/13/chartex" xmlns:cx8="http://schemas.microsoft.com/office/drawing/2016/5/14/chartex" xmlns:mc="http://schemas.openxmlformats.org/markup-compatibility/2006" xmlns:aink="http://schemas.microsoft.com/office/drawing/2016/ink" xmlns:am3d="http://schemas.microsoft.com/office/drawing/2017/model3d" xmlns:o="urn:schemas-microsoft-com:office:office" xmlns:oel="http://schemas.microsoft.com/office/2019/extlst" xmlns:r="http://schemas.openxmlformats.org/officeDocument/2006/relationships" xmlns:m="http://schemas.openxmlformats.org/officeDocument/2006/math" xmlns:v="urn:schemas-microsoft-com:vml" xmlns:wp14="http://schemas.microsoft.com/office/word/2010/wordprocessingDrawing" xmlns:wp="http://schemas.openxmlformats.org/drawingml/2006/wordprocessingDrawing" xmlns:w10="urn:schemas-microsoft-com:office:word" xmlns:w="http://schemas.openxmlformats.org/wordprocessingml/2006/main" xmlns:w14="http://schemas.microsoft.com/office/word/2010/wordml" xmlns:w15="http://schemas.microsoft.com/office/word/2012/wordml" xmlns:w16cex="http://schemas.microsoft.com/office/word/2018/wordml/cex" xmlns:w16cid="http://schemas.microsoft.com/office/word/2016/wordml/cid" xmlns:w16="http://schemas.microsoft.com/office/word/2018/wordml" xmlns:w16du="http://schemas.microsoft.com/office/word/2023/wordml/word16du" xmlns:w16sdtdh="http://schemas.microsoft.com/office/word/2020/wordml/sdtdatahash" xmlns:w16sdtfl="http://schemas.microsoft.com/office/word/2024/wordml/sdtformatlock" xmlns:w16se="http://schemas.microsoft.com/office/word/2015/wordml/symex" xmlns:wpg="http://schemas.microsoft.com/office/word/2010/wordprocessingGroup" xmlns:wpi="http://schemas.microsoft.com/office/word/2010/wordprocessingInk" xmlns:wne="http://schemas.microsoft.com/office/word/2006/wordml" xmlns:wps="http://schemas.microsoft.com/office/word/2010/wordprocessingShape" mc:Ignorable="w14 w15 w16se w16cid w16 w16cex w16sdtdh w16sdtfl w16du wp14">
   <w:abstractNum w:abstractNumId="0" w15:restartNumberingAfterBreak="0">
     <w:nsid w:val="1C9A7069"/>
     <w:multiLevelType w:val="hybridMultilevel"/>
@@ -30831,38 +32531,38 @@
       </w:pPr>
     </w:lvl>
   </w:abstractNum>
-  <w:num w:numId="1">
+  <w:num w:numId="1" w16cid:durableId="1933472317">
     <w:abstractNumId w:val="4"/>
   </w:num>
-  <w:num w:numId="2">
+  <w:num w:numId="2" w16cid:durableId="202835185">
     <w:abstractNumId w:val="6"/>
   </w:num>
-  <w:num w:numId="3">
+  <w:num w:numId="3" w16cid:durableId="459423784">
     <w:abstractNumId w:val="3"/>
   </w:num>
-  <w:num w:numId="4">
+  <w:num w:numId="4" w16cid:durableId="622468472">
     <w:abstractNumId w:val="0"/>
   </w:num>
-  <w:num w:numId="5">
+  <w:num w:numId="5" w16cid:durableId="1637642741">
     <w:abstractNumId w:val="2"/>
   </w:num>
-  <w:num w:numId="6">
+  <w:num w:numId="6" w16cid:durableId="1377503956">
     <w:abstractNumId w:val="7"/>
   </w:num>
-  <w:num w:numId="7">
+  <w:num w:numId="7" w16cid:durableId="1221356749">
     <w:abstractNumId w:val="1"/>
   </w:num>
-  <w:num w:numId="8">
+  <w:num w:numId="8" w16cid:durableId="1553888855">
     <w:abstractNumId w:val="5"/>
   </w:num>
-  <w:num w:numId="9">
+  <w:num w:numId="9" w16cid:durableId="2045713977">
     <w:abstractNumId w:val="8"/>
   </w:num>
 </w:numbering>
 </file>
 
 <file path=word/styles.xml><?xml version="1.0" encoding="utf-8"?>
-<w:styles xmlns:mc="http://schemas.openxmlformats.org/markup-compatibility/2006" xmlns:r="http://schemas.openxmlformats.org/officeDocument/2006/relationships" xmlns:w="http://schemas.openxmlformats.org/wordprocessingml/2006/main" xmlns:w14="http://schemas.microsoft.com/office/word/2010/wordml" xmlns:w15="http://schemas.microsoft.com/office/word/2012/wordml" xmlns:w16se="http://schemas.microsoft.com/office/word/2015/wordml/symex" mc:Ignorable="w14 w15 w16se">
+<w:styles xmlns:mc="http://schemas.openxmlformats.org/markup-compatibility/2006" xmlns:r="http://schemas.openxmlformats.org/officeDocument/2006/relationships" xmlns:w="http://schemas.openxmlformats.org/wordprocessingml/2006/main" xmlns:w14="http://schemas.microsoft.com/office/word/2010/wordml" xmlns:w15="http://schemas.microsoft.com/office/word/2012/wordml" xmlns:w16cex="http://schemas.microsoft.com/office/word/2018/wordml/cex" xmlns:w16cid="http://schemas.microsoft.com/office/word/2016/wordml/cid" xmlns:w16="http://schemas.microsoft.com/office/word/2018/wordml" xmlns:w16du="http://schemas.microsoft.com/office/word/2023/wordml/word16du" xmlns:w16sdtdh="http://schemas.microsoft.com/office/word/2020/wordml/sdtdatahash" xmlns:w16sdtfl="http://schemas.microsoft.com/office/word/2024/wordml/sdtformatlock" xmlns:w16se="http://schemas.microsoft.com/office/word/2015/wordml/symex" mc:Ignorable="w14 w15 w16se w16cid w16 w16cex w16sdtdh w16sdtfl w16du">
   <w:docDefaults>
     <w:rPrDefault>
       <w:rPr>
@@ -30877,7 +32577,7 @@
       </w:pPr>
     </w:pPrDefault>
   </w:docDefaults>
-  <w:latentStyles w:defLockedState="0" w:defUIPriority="99" w:defSemiHidden="0" w:defUnhideWhenUsed="0" w:defQFormat="0" w:count="371">
+  <w:latentStyles w:defLockedState="0" w:defUIPriority="99" w:defSemiHidden="0" w:defUnhideWhenUsed="0" w:defQFormat="0" w:count="376">
     <w:lsdException w:name="Normal" w:uiPriority="0" w:qFormat="1"/>
     <w:lsdException w:name="heading 1" w:uiPriority="9" w:qFormat="1"/>
     <w:lsdException w:name="heading 2" w:semiHidden="1" w:uiPriority="9" w:unhideWhenUsed="1" w:qFormat="1"/>
@@ -31249,6 +32949,11 @@
     <w:lsdException w:name="List Table 5 Dark Accent 6" w:uiPriority="50"/>
     <w:lsdException w:name="List Table 6 Colorful Accent 6" w:uiPriority="51"/>
     <w:lsdException w:name="List Table 7 Colorful Accent 6" w:uiPriority="52"/>
+    <w:lsdException w:name="Mention" w:semiHidden="1" w:unhideWhenUsed="1"/>
+    <w:lsdException w:name="Smart Hyperlink" w:semiHidden="1" w:unhideWhenUsed="1"/>
+    <w:lsdException w:name="Hashtag" w:semiHidden="1" w:unhideWhenUsed="1"/>
+    <w:lsdException w:name="Unresolved Mention" w:semiHidden="1" w:unhideWhenUsed="1"/>
+    <w:lsdException w:name="Smart Link" w:semiHidden="1" w:unhideWhenUsed="1"/>
   </w:latentStyles>
   <w:style w:type="paragraph" w:default="1" w:styleId="Normal">
     <w:name w:val="Normal"/>
@@ -31282,7 +32987,6 @@
   <w:style w:type="character" w:default="1" w:styleId="DefaultParagraphFont">
     <w:name w:val="Default Paragraph Font"/>
     <w:uiPriority w:val="1"/>
-    <w:semiHidden/>
     <w:unhideWhenUsed/>
   </w:style>
   <w:style w:type="table" w:default="1" w:styleId="TableNormal">
@@ -31478,578 +33182,6 @@
     </w:rPr>
   </w:style>
 </w:styles>
-</file>
-
-<file path=word/glossary/document.xml><?xml version="1.0" encoding="utf-8"?>
-<w:glossaryDocument xmlns:wpc="http://schemas.microsoft.com/office/word/2010/wordprocessingCanvas" xmlns:cx="http://schemas.microsoft.com/office/drawing/2014/chartex" xmlns:mc="http://schemas.openxmlformats.org/markup-compatibility/2006" xmlns:o="urn:schemas-microsoft-com:office:office" xmlns:r="http://schemas.openxmlformats.org/officeDocument/2006/relationships" xmlns:m="http://schemas.openxmlformats.org/officeDocument/2006/math" xmlns:v="urn:schemas-microsoft-com:vml" xmlns:wp14="http://schemas.microsoft.com/office/word/2010/wordprocessingDrawing" xmlns:wp="http://schemas.openxmlformats.org/drawingml/2006/wordprocessingDrawing" xmlns:w10="urn:schemas-microsoft-com:office:word" xmlns:w="http://schemas.openxmlformats.org/wordprocessingml/2006/main" xmlns:w14="http://schemas.microsoft.com/office/word/2010/wordml" xmlns:w15="http://schemas.microsoft.com/office/word/2012/wordml" xmlns:w16se="http://schemas.microsoft.com/office/word/2015/wordml/symex" xmlns:wpg="http://schemas.microsoft.com/office/word/2010/wordprocessingGroup" xmlns:wpi="http://schemas.microsoft.com/office/word/2010/wordprocessingInk" xmlns:wne="http://schemas.microsoft.com/office/word/2006/wordml" xmlns:wps="http://schemas.microsoft.com/office/word/2010/wordprocessingShape" mc:Ignorable="w14 w15 w16se wp14"/>
-</file>
-
-<file path=word/glossary/fontTable.xml><?xml version="1.0" encoding="utf-8"?>
-<w:fonts xmlns:mc="http://schemas.openxmlformats.org/markup-compatibility/2006" xmlns:r="http://schemas.openxmlformats.org/officeDocument/2006/relationships" xmlns:w="http://schemas.openxmlformats.org/wordprocessingml/2006/main" xmlns:w14="http://schemas.microsoft.com/office/word/2010/wordml" xmlns:w15="http://schemas.microsoft.com/office/word/2012/wordml" xmlns:w16se="http://schemas.microsoft.com/office/word/2015/wordml/symex" mc:Ignorable="w14 w15 w16se">
-  <w:font w:name="Times New Roman">
-    <w:panose1 w:val="02020603050405020304"/>
-    <w:charset w:val="00"/>
-    <w:family w:val="roman"/>
-    <w:pitch w:val="variable"/>
-    <w:sig w:usb0="E0002AFF" w:usb1="C0007843" w:usb2="00000009" w:usb3="00000000" w:csb0="000001FF" w:csb1="00000000"/>
-  </w:font>
-  <w:font w:name="Trebuchet MS">
-    <w:panose1 w:val="020B0603020202020204"/>
-    <w:charset w:val="00"/>
-    <w:family w:val="swiss"/>
-    <w:pitch w:val="variable"/>
-    <w:sig w:usb0="00000687" w:usb1="00000000" w:usb2="00000000" w:usb3="00000000" w:csb0="0000009F" w:csb1="00000000"/>
-  </w:font>
-  <w:font w:name="Calibri">
-    <w:panose1 w:val="020F0502020204030204"/>
-    <w:charset w:val="00"/>
-    <w:family w:val="swiss"/>
-    <w:pitch w:val="variable"/>
-    <w:sig w:usb0="E00002FF" w:usb1="4000ACFF" w:usb2="00000001" w:usb3="00000000" w:csb0="0000019F" w:csb1="00000000"/>
-  </w:font>
-  <w:font w:name="Mangal">
-    <w:panose1 w:val="02040503050203030202"/>
-    <w:charset w:val="00"/>
-    <w:family w:val="roman"/>
-    <w:pitch w:val="variable"/>
-    <w:sig w:usb0="00008003" w:usb1="00000000" w:usb2="00000000" w:usb3="00000000" w:csb0="00000001" w:csb1="00000000"/>
-  </w:font>
-  <w:font w:name="DVOT-SurekhMR">
-    <w:altName w:val="Mangal"/>
-    <w:charset w:val="00"/>
-    <w:family w:val="auto"/>
-    <w:pitch w:val="variable"/>
-    <w:sig w:usb0="00008003" w:usb1="00000000" w:usb2="00000000" w:usb3="00000000" w:csb0="00000001" w:csb1="00000000"/>
-  </w:font>
-  <w:font w:name="DVOT-Surekh">
-    <w:altName w:val="Mangal"/>
-    <w:charset w:val="00"/>
-    <w:family w:val="auto"/>
-    <w:pitch w:val="variable"/>
-    <w:sig w:usb0="00008003" w:usb1="00000000" w:usb2="00000000" w:usb3="00000000" w:csb0="00000001" w:csb1="00000000"/>
-  </w:font>
-  <w:font w:name="Rupee Foradian">
-    <w:panose1 w:val="020B0603030804020204"/>
-    <w:charset w:val="00"/>
-    <w:family w:val="swiss"/>
-    <w:pitch w:val="variable"/>
-    <w:sig w:usb0="800000AF" w:usb1="1000204A" w:usb2="00000000" w:usb3="00000000" w:csb0="00000001" w:csb1="00000000"/>
-  </w:font>
-  <w:font w:name="Nirmala UI">
-    <w:panose1 w:val="020B0502040204020203"/>
-    <w:charset w:val="00"/>
-    <w:family w:val="swiss"/>
-    <w:pitch w:val="variable"/>
-    <w:sig w:usb0="80FF8023" w:usb1="0200004A" w:usb2="00000200" w:usb3="00000000" w:csb0="00000001" w:csb1="00000000"/>
-  </w:font>
-  <w:font w:name="Arrus Blk BT">
-    <w:altName w:val="Cambria"/>
-    <w:charset w:val="00"/>
-    <w:family w:val="roman"/>
-    <w:pitch w:val="variable"/>
-    <w:sig w:usb0="00000087" w:usb1="00000000" w:usb2="00000000" w:usb3="00000000" w:csb0="0000001B" w:csb1="00000000"/>
-  </w:font>
-  <w:font w:name="Segoe UI Symbol">
-    <w:panose1 w:val="020B0502040204020203"/>
-    <w:charset w:val="00"/>
-    <w:family w:val="swiss"/>
-    <w:pitch w:val="variable"/>
-    <w:sig w:usb0="800001E3" w:usb1="1200FFEF" w:usb2="00040000" w:usb3="00000000" w:csb0="00000001" w:csb1="00000000"/>
-  </w:font>
-  <w:font w:name="Cambria">
-    <w:panose1 w:val="02040503050406030204"/>
-    <w:charset w:val="00"/>
-    <w:family w:val="roman"/>
-    <w:pitch w:val="variable"/>
-    <w:sig w:usb0="A00002EF" w:usb1="4000004B" w:usb2="00000000" w:usb3="00000000" w:csb0="0000009F" w:csb1="00000000"/>
-  </w:font>
-  <w:font w:name="Calibri Light">
-    <w:panose1 w:val="020F0302020204030204"/>
-    <w:charset w:val="00"/>
-    <w:family w:val="swiss"/>
-    <w:pitch w:val="variable"/>
-    <w:sig w:usb0="A00002EF" w:usb1="4000207B" w:usb2="00000000" w:usb3="00000000" w:csb0="0000009F" w:csb1="00000000"/>
-  </w:font>
-</w:fonts>
-</file>
-
-<file path=word/glossary/settings.xml><?xml version="1.0" encoding="utf-8"?>
-<w:settings xmlns:mc="http://schemas.openxmlformats.org/markup-compatibility/2006" xmlns:o="urn:schemas-microsoft-com:office:office" xmlns:r="http://schemas.openxmlformats.org/officeDocument/2006/relationships" xmlns:m="http://schemas.openxmlformats.org/officeDocument/2006/math" xmlns:v="urn:schemas-microsoft-com:vml" xmlns:w10="urn:schemas-microsoft-com:office:word" xmlns:w="http://schemas.openxmlformats.org/wordprocessingml/2006/main" xmlns:w14="http://schemas.microsoft.com/office/word/2010/wordml" xmlns:w15="http://schemas.microsoft.com/office/word/2012/wordml" xmlns:w16se="http://schemas.microsoft.com/office/word/2015/wordml/symex" xmlns:sl="http://schemas.openxmlformats.org/schemaLibrary/2006/main" mc:Ignorable="w14 w15 w16se">
-  <w:view w:val="normal"/>
-  <w:defaultTabStop w:val="720"/>
-  <w:characterSpacingControl w:val="doNotCompress"/>
-  <w:compat>
-    <w:useFELayout/>
-    <w:compatSetting w:name="compatibilityMode" w:uri="http://schemas.microsoft.com/office/word" w:val="15"/>
-    <w:compatSetting w:name="overrideTableStyleFontSizeAndJustification" w:uri="http://schemas.microsoft.com/office/word" w:val="1"/>
-    <w:compatSetting w:name="enableOpenTypeFeatures" w:uri="http://schemas.microsoft.com/office/word" w:val="1"/>
-    <w:compatSetting w:name="doNotFlipMirrorIndents" w:uri="http://schemas.microsoft.com/office/word" w:val="1"/>
-    <w:compatSetting w:name="differentiateMultirowTableHeaders" w:uri="http://schemas.microsoft.com/office/word" w:val="1"/>
-  </w:compat>
-  <w:rsids>
-    <w:rsidRoot w:val="001C6D9F"/>
-    <w:rsid w:val="001C6D9F"/>
-    <w:rsid w:val="00F04975"/>
-  </w:rsids>
-  <m:mathPr>
-    <m:mathFont m:val="Cambria Math"/>
-    <m:brkBin m:val="before"/>
-    <m:brkBinSub m:val="--"/>
-    <m:smallFrac m:val="0"/>
-    <m:dispDef/>
-    <m:lMargin m:val="0"/>
-    <m:rMargin m:val="0"/>
-    <m:defJc m:val="centerGroup"/>
-    <m:wrapIndent m:val="1440"/>
-    <m:intLim m:val="subSup"/>
-    <m:naryLim m:val="undOvr"/>
-  </m:mathPr>
-  <w:themeFontLang w:val="en-IN" w:bidi="hi-IN"/>
-  <w:clrSchemeMapping w:bg1="light1" w:t1="dark1" w:bg2="light2" w:t2="dark2" w:accent1="accent1" w:accent2="accent2" w:accent3="accent3" w:accent4="accent4" w:accent5="accent5" w:accent6="accent6" w:hyperlink="hyperlink" w:followedHyperlink="followedHyperlink"/>
-  <w:decimalSymbol w:val="."/>
-  <w:listSeparator w:val=","/>
-  <w15:chartTrackingRefBased/>
-</w:settings>
-</file>
-
-<file path=word/glossary/styles.xml><?xml version="1.0" encoding="utf-8"?>
-<w:styles xmlns:mc="http://schemas.openxmlformats.org/markup-compatibility/2006" xmlns:r="http://schemas.openxmlformats.org/officeDocument/2006/relationships" xmlns:w="http://schemas.openxmlformats.org/wordprocessingml/2006/main" xmlns:w14="http://schemas.microsoft.com/office/word/2010/wordml" xmlns:w15="http://schemas.microsoft.com/office/word/2012/wordml" xmlns:w16se="http://schemas.microsoft.com/office/word/2015/wordml/symex" mc:Ignorable="w14 w15 w16se">
-  <w:docDefaults>
-    <w:rPrDefault>
-      <w:rPr>
-        <w:rFonts w:asciiTheme="minorHAnsi" w:eastAsiaTheme="minorEastAsia" w:hAnsiTheme="minorHAnsi" w:cstheme="minorBidi"/>
-        <w:sz w:val="22"/>
-        <w:lang w:val="en-IN" w:eastAsia="en-IN" w:bidi="hi-IN"/>
-      </w:rPr>
-    </w:rPrDefault>
-    <w:pPrDefault>
-      <w:pPr>
-        <w:spacing w:after="160" w:line="259" w:lineRule="auto"/>
-      </w:pPr>
-    </w:pPrDefault>
-  </w:docDefaults>
-  <w:latentStyles w:defLockedState="0" w:defUIPriority="99" w:defSemiHidden="0" w:defUnhideWhenUsed="0" w:defQFormat="0" w:count="371">
-    <w:lsdException w:name="Normal" w:uiPriority="0" w:qFormat="1"/>
-    <w:lsdException w:name="heading 1" w:uiPriority="9" w:qFormat="1"/>
-    <w:lsdException w:name="heading 2" w:semiHidden="1" w:uiPriority="9" w:unhideWhenUsed="1" w:qFormat="1"/>
-    <w:lsdException w:name="heading 3" w:semiHidden="1" w:uiPriority="9" w:unhideWhenUsed="1" w:qFormat="1"/>
-    <w:lsdException w:name="heading 4" w:semiHidden="1" w:uiPriority="9" w:unhideWhenUsed="1" w:qFormat="1"/>
-    <w:lsdException w:name="heading 5" w:semiHidden="1" w:uiPriority="9" w:unhideWhenUsed="1" w:qFormat="1"/>
-    <w:lsdException w:name="heading 6" w:semiHidden="1" w:uiPriority="9" w:unhideWhenUsed="1" w:qFormat="1"/>
-    <w:lsdException w:name="heading 7" w:semiHidden="1" w:uiPriority="9" w:unhideWhenUsed="1" w:qFormat="1"/>
-    <w:lsdException w:name="heading 8" w:semiHidden="1" w:uiPriority="9" w:unhideWhenUsed="1" w:qFormat="1"/>
-    <w:lsdException w:name="heading 9" w:semiHidden="1" w:uiPriority="9" w:unhideWhenUsed="1" w:qFormat="1"/>
-    <w:lsdException w:name="index 1" w:semiHidden="1" w:unhideWhenUsed="1"/>
-    <w:lsdException w:name="index 2" w:semiHidden="1" w:unhideWhenUsed="1"/>
-    <w:lsdException w:name="index 3" w:semiHidden="1" w:unhideWhenUsed="1"/>
-    <w:lsdException w:name="index 4" w:semiHidden="1" w:unhideWhenUsed="1"/>
-    <w:lsdException w:name="index 5" w:semiHidden="1" w:unhideWhenUsed="1"/>
-    <w:lsdException w:name="index 6" w:semiHidden="1" w:unhideWhenUsed="1"/>
-    <w:lsdException w:name="index 7" w:semiHidden="1" w:unhideWhenUsed="1"/>
-    <w:lsdException w:name="index 8" w:semiHidden="1" w:unhideWhenUsed="1"/>
-    <w:lsdException w:name="index 9" w:semiHidden="1" w:unhideWhenUsed="1"/>
-    <w:lsdException w:name="toc 1" w:semiHidden="1" w:uiPriority="39" w:unhideWhenUsed="1"/>
-    <w:lsdException w:name="toc 2" w:semiHidden="1" w:uiPriority="39" w:unhideWhenUsed="1"/>
-    <w:lsdException w:name="toc 3" w:semiHidden="1" w:uiPriority="39" w:unhideWhenUsed="1"/>
-    <w:lsdException w:name="toc 4" w:semiHidden="1" w:uiPriority="39" w:unhideWhenUsed="1"/>
-    <w:lsdException w:name="toc 5" w:semiHidden="1" w:uiPriority="39" w:unhideWhenUsed="1"/>
-    <w:lsdException w:name="toc 6" w:semiHidden="1" w:uiPriority="39" w:unhideWhenUsed="1"/>
-    <w:lsdException w:name="toc 7" w:semiHidden="1" w:uiPriority="39" w:unhideWhenUsed="1"/>
-    <w:lsdException w:name="toc 8" w:semiHidden="1" w:uiPriority="39" w:unhideWhenUsed="1"/>
-    <w:lsdException w:name="toc 9" w:semiHidden="1" w:uiPriority="39" w:unhideWhenUsed="1"/>
-    <w:lsdException w:name="Normal Indent" w:semiHidden="1" w:unhideWhenUsed="1"/>
-    <w:lsdException w:name="footnote text" w:semiHidden="1" w:unhideWhenUsed="1"/>
-    <w:lsdException w:name="annotation text" w:semiHidden="1" w:unhideWhenUsed="1"/>
-    <w:lsdException w:name="header" w:semiHidden="1" w:unhideWhenUsed="1"/>
-    <w:lsdException w:name="footer" w:semiHidden="1" w:unhideWhenUsed="1"/>
-    <w:lsdException w:name="index heading" w:semiHidden="1" w:unhideWhenUsed="1"/>
-    <w:lsdException w:name="caption" w:semiHidden="1" w:uiPriority="35" w:unhideWhenUsed="1" w:qFormat="1"/>
-    <w:lsdException w:name="table of figures" w:semiHidden="1" w:unhideWhenUsed="1"/>
-    <w:lsdException w:name="envelope address" w:semiHidden="1" w:unhideWhenUsed="1"/>
-    <w:lsdException w:name="envelope return" w:semiHidden="1" w:unhideWhenUsed="1"/>
-    <w:lsdException w:name="footnote reference" w:semiHidden="1" w:unhideWhenUsed="1"/>
-    <w:lsdException w:name="annotation reference" w:semiHidden="1" w:unhideWhenUsed="1"/>
-    <w:lsdException w:name="line number" w:semiHidden="1" w:unhideWhenUsed="1"/>
-    <w:lsdException w:name="page number" w:semiHidden="1" w:unhideWhenUsed="1"/>
-    <w:lsdException w:name="endnote reference" w:semiHidden="1" w:unhideWhenUsed="1"/>
-    <w:lsdException w:name="endnote text" w:semiHidden="1" w:unhideWhenUsed="1"/>
-    <w:lsdException w:name="table of authorities" w:semiHidden="1" w:unhideWhenUsed="1"/>
-    <w:lsdException w:name="macro" w:semiHidden="1" w:unhideWhenUsed="1"/>
-    <w:lsdException w:name="toa heading" w:semiHidden="1" w:unhideWhenUsed="1"/>
-    <w:lsdException w:name="List" w:semiHidden="1" w:unhideWhenUsed="1"/>
-    <w:lsdException w:name="List Bullet" w:semiHidden="1" w:unhideWhenUsed="1"/>
-    <w:lsdException w:name="List Number" w:semiHidden="1" w:unhideWhenUsed="1"/>
-    <w:lsdException w:name="List 2" w:semiHidden="1" w:unhideWhenUsed="1"/>
-    <w:lsdException w:name="List 3" w:semiHidden="1" w:unhideWhenUsed="1"/>
-    <w:lsdException w:name="List 4" w:semiHidden="1" w:unhideWhenUsed="1"/>
-    <w:lsdException w:name="List 5" w:semiHidden="1" w:unhideWhenUsed="1"/>
-    <w:lsdException w:name="List Bullet 2" w:semiHidden="1" w:unhideWhenUsed="1"/>
-    <w:lsdException w:name="List Bullet 3" w:semiHidden="1" w:unhideWhenUsed="1"/>
-    <w:lsdException w:name="List Bullet 4" w:semiHidden="1" w:unhideWhenUsed="1"/>
-    <w:lsdException w:name="List Bullet 5" w:semiHidden="1" w:unhideWhenUsed="1"/>
-    <w:lsdException w:name="List Number 2" w:semiHidden="1" w:unhideWhenUsed="1"/>
-    <w:lsdException w:name="List Number 3" w:semiHidden="1" w:unhideWhenUsed="1"/>
-    <w:lsdException w:name="List Number 4" w:semiHidden="1" w:unhideWhenUsed="1"/>
-    <w:lsdException w:name="List Number 5" w:semiHidden="1" w:unhideWhenUsed="1"/>
-    <w:lsdException w:name="Title" w:uiPriority="10" w:qFormat="1"/>
-    <w:lsdException w:name="Closing" w:semiHidden="1" w:unhideWhenUsed="1"/>
-    <w:lsdException w:name="Signature" w:semiHidden="1" w:unhideWhenUsed="1"/>
-    <w:lsdException w:name="Default Paragraph Font" w:semiHidden="1" w:uiPriority="1" w:unhideWhenUsed="1"/>
-    <w:lsdException w:name="Body Text" w:semiHidden="1" w:unhideWhenUsed="1"/>
-    <w:lsdException w:name="Body Text Indent" w:semiHidden="1" w:unhideWhenUsed="1"/>
-    <w:lsdException w:name="List Continue" w:semiHidden="1" w:unhideWhenUsed="1"/>
-    <w:lsdException w:name="List Continue 2" w:semiHidden="1" w:unhideWhenUsed="1"/>
-    <w:lsdException w:name="List Continue 3" w:semiHidden="1" w:unhideWhenUsed="1"/>
-    <w:lsdException w:name="List Continue 4" w:semiHidden="1" w:unhideWhenUsed="1"/>
-    <w:lsdException w:name="List Continue 5" w:semiHidden="1" w:unhideWhenUsed="1"/>
-    <w:lsdException w:name="Message Header" w:semiHidden="1" w:unhideWhenUsed="1"/>
-    <w:lsdException w:name="Subtitle" w:uiPriority="11" w:qFormat="1"/>
-    <w:lsdException w:name="Salutation" w:semiHidden="1" w:unhideWhenUsed="1"/>
-    <w:lsdException w:name="Date" w:semiHidden="1" w:unhideWhenUsed="1"/>
-    <w:lsdException w:name="Body Text First Indent" w:semiHidden="1" w:unhideWhenUsed="1"/>
-    <w:lsdException w:name="Body Text First Indent 2" w:semiHidden="1" w:unhideWhenUsed="1"/>
-    <w:lsdException w:name="Note Heading" w:semiHidden="1" w:unhideWhenUsed="1"/>
-    <w:lsdException w:name="Body Text 2" w:semiHidden="1" w:unhideWhenUsed="1"/>
-    <w:lsdException w:name="Body Text 3" w:semiHidden="1" w:unhideWhenUsed="1"/>
-    <w:lsdException w:name="Body Text Indent 2" w:semiHidden="1" w:unhideWhenUsed="1"/>
-    <w:lsdException w:name="Body Text Indent 3" w:semiHidden="1" w:unhideWhenUsed="1"/>
-    <w:lsdException w:name="Block Text" w:semiHidden="1" w:unhideWhenUsed="1"/>
-    <w:lsdException w:name="Hyperlink" w:semiHidden="1" w:unhideWhenUsed="1"/>
-    <w:lsdException w:name="FollowedHyperlink" w:semiHidden="1" w:unhideWhenUsed="1"/>
-    <w:lsdException w:name="Strong" w:uiPriority="22" w:qFormat="1"/>
-    <w:lsdException w:name="Emphasis" w:uiPriority="20" w:qFormat="1"/>
-    <w:lsdException w:name="Document Map" w:semiHidden="1" w:unhideWhenUsed="1"/>
-    <w:lsdException w:name="Plain Text" w:semiHidden="1" w:unhideWhenUsed="1"/>
-    <w:lsdException w:name="E-mail Signature" w:semiHidden="1" w:unhideWhenUsed="1"/>
-    <w:lsdException w:name="HTML Top of Form" w:semiHidden="1" w:unhideWhenUsed="1"/>
-    <w:lsdException w:name="HTML Bottom of Form" w:semiHidden="1" w:unhideWhenUsed="1"/>
-    <w:lsdException w:name="Normal (Web)" w:semiHidden="1" w:unhideWhenUsed="1"/>
-    <w:lsdException w:name="HTML Acronym" w:semiHidden="1" w:unhideWhenUsed="1"/>
-    <w:lsdException w:name="HTML Address" w:semiHidden="1" w:unhideWhenUsed="1"/>
-    <w:lsdException w:name="HTML Cite" w:semiHidden="1" w:unhideWhenUsed="1"/>
-    <w:lsdException w:name="HTML Code" w:semiHidden="1" w:unhideWhenUsed="1"/>
-    <w:lsdException w:name="HTML Definition" w:semiHidden="1" w:unhideWhenUsed="1"/>
-    <w:lsdException w:name="HTML Keyboard" w:semiHidden="1" w:unhideWhenUsed="1"/>
-    <w:lsdException w:name="HTML Preformatted" w:semiHidden="1" w:unhideWhenUsed="1"/>
-    <w:lsdException w:name="HTML Sample" w:semiHidden="1" w:unhideWhenUsed="1"/>
-    <w:lsdException w:name="HTML Typewriter" w:semiHidden="1" w:unhideWhenUsed="1"/>
-    <w:lsdException w:name="HTML Variable" w:semiHidden="1" w:unhideWhenUsed="1"/>
-    <w:lsdException w:name="Normal Table" w:semiHidden="1" w:unhideWhenUsed="1"/>
-    <w:lsdException w:name="annotation subject" w:semiHidden="1" w:unhideWhenUsed="1"/>
-    <w:lsdException w:name="No List" w:semiHidden="1" w:unhideWhenUsed="1"/>
-    <w:lsdException w:name="Outline List 1" w:semiHidden="1" w:unhideWhenUsed="1"/>
-    <w:lsdException w:name="Outline List 2" w:semiHidden="1" w:unhideWhenUsed="1"/>
-    <w:lsdException w:name="Outline List 3" w:semiHidden="1" w:unhideWhenUsed="1"/>
-    <w:lsdException w:name="Table Simple 1" w:semiHidden="1" w:unhideWhenUsed="1"/>
-    <w:lsdException w:name="Table Simple 2" w:semiHidden="1" w:unhideWhenUsed="1"/>
-    <w:lsdException w:name="Table Simple 3" w:semiHidden="1" w:unhideWhenUsed="1"/>
-    <w:lsdException w:name="Table Classic 1" w:semiHidden="1" w:unhideWhenUsed="1"/>
-    <w:lsdException w:name="Table Classic 2" w:semiHidden="1" w:unhideWhenUsed="1"/>
-    <w:lsdException w:name="Table Classic 3" w:semiHidden="1" w:unhideWhenUsed="1"/>
-    <w:lsdException w:name="Table Classic 4" w:semiHidden="1" w:unhideWhenUsed="1"/>
-    <w:lsdException w:name="Table Colorful 1" w:semiHidden="1" w:unhideWhenUsed="1"/>
-    <w:lsdException w:name="Table Colorful 2" w:semiHidden="1" w:unhideWhenUsed="1"/>
-    <w:lsdException w:name="Table Colorful 3" w:semiHidden="1" w:unhideWhenUsed="1"/>
-    <w:lsdException w:name="Table Columns 1" w:semiHidden="1" w:unhideWhenUsed="1"/>
-    <w:lsdException w:name="Table Columns 2" w:semiHidden="1" w:unhideWhenUsed="1"/>
-    <w:lsdException w:name="Table Columns 3" w:semiHidden="1" w:unhideWhenUsed="1"/>
-    <w:lsdException w:name="Table Columns 4" w:semiHidden="1" w:unhideWhenUsed="1"/>
-    <w:lsdException w:name="Table Columns 5" w:semiHidden="1" w:unhideWhenUsed="1"/>
-    <w:lsdException w:name="Table Grid 1" w:semiHidden="1" w:unhideWhenUsed="1"/>
-    <w:lsdException w:name="Table Grid 2" w:semiHidden="1" w:unhideWhenUsed="1"/>
-    <w:lsdException w:name="Table Grid 3" w:semiHidden="1" w:unhideWhenUsed="1"/>
-    <w:lsdException w:name="Table Grid 4" w:semiHidden="1" w:unhideWhenUsed="1"/>
-    <w:lsdException w:name="Table Grid 5" w:semiHidden="1" w:unhideWhenUsed="1"/>
-    <w:lsdException w:name="Table Grid 6" w:semiHidden="1" w:unhideWhenUsed="1"/>
-    <w:lsdException w:name="Table Grid 7" w:semiHidden="1" w:unhideWhenUsed="1"/>
-    <w:lsdException w:name="Table Grid 8" w:semiHidden="1" w:unhideWhenUsed="1"/>
-    <w:lsdException w:name="Table List 1" w:semiHidden="1" w:unhideWhenUsed="1"/>
-    <w:lsdException w:name="Table List 2" w:semiHidden="1" w:unhideWhenUsed="1"/>
-    <w:lsdException w:name="Table List 3" w:semiHidden="1" w:unhideWhenUsed="1"/>
-    <w:lsdException w:name="Table List 4" w:semiHidden="1" w:unhideWhenUsed="1"/>
-    <w:lsdException w:name="Table List 5" w:semiHidden="1" w:unhideWhenUsed="1"/>
-    <w:lsdException w:name="Table List 6" w:semiHidden="1" w:unhideWhenUsed="1"/>
-    <w:lsdException w:name="Table List 7" w:semiHidden="1" w:unhideWhenUsed="1"/>
-    <w:lsdException w:name="Table List 8" w:semiHidden="1" w:unhideWhenUsed="1"/>
-    <w:lsdException w:name="Table 3D effects 1" w:semiHidden="1" w:unhideWhenUsed="1"/>
-    <w:lsdException w:name="Table 3D effects 2" w:semiHidden="1" w:unhideWhenUsed="1"/>
-    <w:lsdException w:name="Table 3D effects 3" w:semiHidden="1" w:unhideWhenUsed="1"/>
-    <w:lsdException w:name="Table Contemporary" w:semiHidden="1" w:unhideWhenUsed="1"/>
-    <w:lsdException w:name="Table Elegant" w:semiHidden="1" w:unhideWhenUsed="1"/>
-    <w:lsdException w:name="Table Professional" w:semiHidden="1" w:unhideWhenUsed="1"/>
-    <w:lsdException w:name="Table Subtle 1" w:semiHidden="1" w:unhideWhenUsed="1"/>
-    <w:lsdException w:name="Table Subtle 2" w:semiHidden="1" w:unhideWhenUsed="1"/>
-    <w:lsdException w:name="Table Web 1" w:semiHidden="1" w:unhideWhenUsed="1"/>
-    <w:lsdException w:name="Table Web 2" w:semiHidden="1" w:unhideWhenUsed="1"/>
-    <w:lsdException w:name="Table Web 3" w:semiHidden="1" w:unhideWhenUsed="1"/>
-    <w:lsdException w:name="Balloon Text" w:semiHidden="1" w:unhideWhenUsed="1"/>
-    <w:lsdException w:name="Table Grid" w:uiPriority="39"/>
-    <w:lsdException w:name="Table Theme" w:semiHidden="1" w:unhideWhenUsed="1"/>
-    <w:lsdException w:name="Placeholder Text" w:semiHidden="1"/>
-    <w:lsdException w:name="No Spacing" w:uiPriority="1" w:qFormat="1"/>
-    <w:lsdException w:name="Light Shading" w:uiPriority="60"/>
-    <w:lsdException w:name="Light List" w:uiPriority="61"/>
-    <w:lsdException w:name="Light Grid" w:uiPriority="62"/>
-    <w:lsdException w:name="Medium Shading 1" w:uiPriority="63"/>
-    <w:lsdException w:name="Medium Shading 2" w:uiPriority="64"/>
-    <w:lsdException w:name="Medium List 1" w:uiPriority="65"/>
-    <w:lsdException w:name="Medium List 2" w:uiPriority="66"/>
-    <w:lsdException w:name="Medium Grid 1" w:uiPriority="67"/>
-    <w:lsdException w:name="Medium Grid 2" w:uiPriority="68"/>
-    <w:lsdException w:name="Medium Grid 3" w:uiPriority="69"/>
-    <w:lsdException w:name="Dark List" w:uiPriority="70"/>
-    <w:lsdException w:name="Colorful Shading" w:uiPriority="71"/>
-    <w:lsdException w:name="Colorful List" w:uiPriority="72"/>
-    <w:lsdException w:name="Colorful Grid" w:uiPriority="73"/>
-    <w:lsdException w:name="Light Shading Accent 1" w:uiPriority="60"/>
-    <w:lsdException w:name="Light List Accent 1" w:uiPriority="61"/>
-    <w:lsdException w:name="Light Grid Accent 1" w:uiPriority="62"/>
-    <w:lsdException w:name="Medium Shading 1 Accent 1" w:uiPriority="63"/>
-    <w:lsdException w:name="Medium Shading 2 Accent 1" w:uiPriority="64"/>
-    <w:lsdException w:name="Medium List 1 Accent 1" w:uiPriority="65"/>
-    <w:lsdException w:name="Revision" w:semiHidden="1"/>
-    <w:lsdException w:name="List Paragraph" w:uiPriority="34" w:qFormat="1"/>
-    <w:lsdException w:name="Quote" w:uiPriority="29" w:qFormat="1"/>
-    <w:lsdException w:name="Intense Quote" w:uiPriority="30" w:qFormat="1"/>
-    <w:lsdException w:name="Medium List 2 Accent 1" w:uiPriority="66"/>
-    <w:lsdException w:name="Medium Grid 1 Accent 1" w:uiPriority="67"/>
-    <w:lsdException w:name="Medium Grid 2 Accent 1" w:uiPriority="68"/>
-    <w:lsdException w:name="Medium Grid 3 Accent 1" w:uiPriority="69"/>
-    <w:lsdException w:name="Dark List Accent 1" w:uiPriority="70"/>
-    <w:lsdException w:name="Colorful Shading Accent 1" w:uiPriority="71"/>
-    <w:lsdException w:name="Colorful List Accent 1" w:uiPriority="72"/>
-    <w:lsdException w:name="Colorful Grid Accent 1" w:uiPriority="73"/>
-    <w:lsdException w:name="Light Shading Accent 2" w:uiPriority="60"/>
-    <w:lsdException w:name="Light List Accent 2" w:uiPriority="61"/>
-    <w:lsdException w:name="Light Grid Accent 2" w:uiPriority="62"/>
-    <w:lsdException w:name="Medium Shading 1 Accent 2" w:uiPriority="63"/>
-    <w:lsdException w:name="Medium Shading 2 Accent 2" w:uiPriority="64"/>
-    <w:lsdException w:name="Medium List 1 Accent 2" w:uiPriority="65"/>
-    <w:lsdException w:name="Medium List 2 Accent 2" w:uiPriority="66"/>
-    <w:lsdException w:name="Medium Grid 1 Accent 2" w:uiPriority="67"/>
-    <w:lsdException w:name="Medium Grid 2 Accent 2" w:uiPriority="68"/>
-    <w:lsdException w:name="Medium Grid 3 Accent 2" w:uiPriority="69"/>
-    <w:lsdException w:name="Dark List Accent 2" w:uiPriority="70"/>
-    <w:lsdException w:name="Colorful Shading Accent 2" w:uiPriority="71"/>
-    <w:lsdException w:name="Colorful List Accent 2" w:uiPriority="72"/>
-    <w:lsdException w:name="Colorful Grid Accent 2" w:uiPriority="73"/>
-    <w:lsdException w:name="Light Shading Accent 3" w:uiPriority="60"/>
-    <w:lsdException w:name="Light List Accent 3" w:uiPriority="61"/>
-    <w:lsdException w:name="Light Grid Accent 3" w:uiPriority="62"/>
-    <w:lsdException w:name="Medium Shading 1 Accent 3" w:uiPriority="63"/>
-    <w:lsdException w:name="Medium Shading 2 Accent 3" w:uiPriority="64"/>
-    <w:lsdException w:name="Medium List 1 Accent 3" w:uiPriority="65"/>
-    <w:lsdException w:name="Medium List 2 Accent 3" w:uiPriority="66"/>
-    <w:lsdException w:name="Medium Grid 1 Accent 3" w:uiPriority="67"/>
-    <w:lsdException w:name="Medium Grid 2 Accent 3" w:uiPriority="68"/>
-    <w:lsdException w:name="Medium Grid 3 Accent 3" w:uiPriority="69"/>
-    <w:lsdException w:name="Dark List Accent 3" w:uiPriority="70"/>
-    <w:lsdException w:name="Colorful Shading Accent 3" w:uiPriority="71"/>
-    <w:lsdException w:name="Colorful List Accent 3" w:uiPriority="72"/>
-    <w:lsdException w:name="Colorful Grid Accent 3" w:uiPriority="73"/>
-    <w:lsdException w:name="Light Shading Accent 4" w:uiPriority="60"/>
-    <w:lsdException w:name="Light List Accent 4" w:uiPriority="61"/>
-    <w:lsdException w:name="Light Grid Accent 4" w:uiPriority="62"/>
-    <w:lsdException w:name="Medium Shading 1 Accent 4" w:uiPriority="63"/>
-    <w:lsdException w:name="Medium Shading 2 Accent 4" w:uiPriority="64"/>
-    <w:lsdException w:name="Medium List 1 Accent 4" w:uiPriority="65"/>
-    <w:lsdException w:name="Medium List 2 Accent 4" w:uiPriority="66"/>
-    <w:lsdException w:name="Medium Grid 1 Accent 4" w:uiPriority="67"/>
-    <w:lsdException w:name="Medium Grid 2 Accent 4" w:uiPriority="68"/>
-    <w:lsdException w:name="Medium Grid 3 Accent 4" w:uiPriority="69"/>
-    <w:lsdException w:name="Dark List Accent 4" w:uiPriority="70"/>
-    <w:lsdException w:name="Colorful Shading Accent 4" w:uiPriority="71"/>
-    <w:lsdException w:name="Colorful List Accent 4" w:uiPriority="72"/>
-    <w:lsdException w:name="Colorful Grid Accent 4" w:uiPriority="73"/>
-    <w:lsdException w:name="Light Shading Accent 5" w:uiPriority="60"/>
-    <w:lsdException w:name="Light List Accent 5" w:uiPriority="61"/>
-    <w:lsdException w:name="Light Grid Accent 5" w:uiPriority="62"/>
-    <w:lsdException w:name="Medium Shading 1 Accent 5" w:uiPriority="63"/>
-    <w:lsdException w:name="Medium Shading 2 Accent 5" w:uiPriority="64"/>
-    <w:lsdException w:name="Medium List 1 Accent 5" w:uiPriority="65"/>
-    <w:lsdException w:name="Medium List 2 Accent 5" w:uiPriority="66"/>
-    <w:lsdException w:name="Medium Grid 1 Accent 5" w:uiPriority="67"/>
-    <w:lsdException w:name="Medium Grid 2 Accent 5" w:uiPriority="68"/>
-    <w:lsdException w:name="Medium Grid 3 Accent 5" w:uiPriority="69"/>
-    <w:lsdException w:name="Dark List Accent 5" w:uiPriority="70"/>
-    <w:lsdException w:name="Colorful Shading Accent 5" w:uiPriority="71"/>
-    <w:lsdException w:name="Colorful List Accent 5" w:uiPriority="72"/>
-    <w:lsdException w:name="Colorful Grid Accent 5" w:uiPriority="73"/>
-    <w:lsdException w:name="Light Shading Accent 6" w:uiPriority="60"/>
-    <w:lsdException w:name="Light List Accent 6" w:uiPriority="61"/>
-    <w:lsdException w:name="Light Grid Accent 6" w:uiPriority="62"/>
-    <w:lsdException w:name="Medium Shading 1 Accent 6" w:uiPriority="63"/>
-    <w:lsdException w:name="Medium Shading 2 Accent 6" w:uiPriority="64"/>
-    <w:lsdException w:name="Medium List 1 Accent 6" w:uiPriority="65"/>
-    <w:lsdException w:name="Medium List 2 Accent 6" w:uiPriority="66"/>
-    <w:lsdException w:name="Medium Grid 1 Accent 6" w:uiPriority="67"/>
-    <w:lsdException w:name="Medium Grid 2 Accent 6" w:uiPriority="68"/>
-    <w:lsdException w:name="Medium Grid 3 Accent 6" w:uiPriority="69"/>
-    <w:lsdException w:name="Dark List Accent 6" w:uiPriority="70"/>
-    <w:lsdException w:name="Colorful Shading Accent 6" w:uiPriority="71"/>
-    <w:lsdException w:name="Colorful List Accent 6" w:uiPriority="72"/>
-    <w:lsdException w:name="Colorful Grid Accent 6" w:uiPriority="73"/>
-    <w:lsdException w:name="Subtle Emphasis" w:uiPriority="19" w:qFormat="1"/>
-    <w:lsdException w:name="Intense Emphasis" w:uiPriority="21" w:qFormat="1"/>
-    <w:lsdException w:name="Subtle Reference" w:uiPriority="31" w:qFormat="1"/>
-    <w:lsdException w:name="Intense Reference" w:uiPriority="32" w:qFormat="1"/>
-    <w:lsdException w:name="Book Title" w:uiPriority="33" w:qFormat="1"/>
-    <w:lsdException w:name="Bibliography" w:semiHidden="1" w:uiPriority="37" w:unhideWhenUsed="1"/>
-    <w:lsdException w:name="TOC Heading" w:semiHidden="1" w:uiPriority="39" w:unhideWhenUsed="1" w:qFormat="1"/>
-    <w:lsdException w:name="Plain Table 1" w:uiPriority="41"/>
-    <w:lsdException w:name="Plain Table 2" w:uiPriority="42"/>
-    <w:lsdException w:name="Plain Table 3" w:uiPriority="43"/>
-    <w:lsdException w:name="Plain Table 4" w:uiPriority="44"/>
-    <w:lsdException w:name="Plain Table 5" w:uiPriority="45"/>
-    <w:lsdException w:name="Grid Table Light" w:uiPriority="40"/>
-    <w:lsdException w:name="Grid Table 1 Light" w:uiPriority="46"/>
-    <w:lsdException w:name="Grid Table 2" w:uiPriority="47"/>
-    <w:lsdException w:name="Grid Table 3" w:uiPriority="48"/>
-    <w:lsdException w:name="Grid Table 4" w:uiPriority="49"/>
-    <w:lsdException w:name="Grid Table 5 Dark" w:uiPriority="50"/>
-    <w:lsdException w:name="Grid Table 6 Colorful" w:uiPriority="51"/>
-    <w:lsdException w:name="Grid Table 7 Colorful" w:uiPriority="52"/>
-    <w:lsdException w:name="Grid Table 1 Light Accent 1" w:uiPriority="46"/>
-    <w:lsdException w:name="Grid Table 2 Accent 1" w:uiPriority="47"/>
-    <w:lsdException w:name="Grid Table 3 Accent 1" w:uiPriority="48"/>
-    <w:lsdException w:name="Grid Table 4 Accent 1" w:uiPriority="49"/>
-    <w:lsdException w:name="Grid Table 5 Dark Accent 1" w:uiPriority="50"/>
-    <w:lsdException w:name="Grid Table 6 Colorful Accent 1" w:uiPriority="51"/>
-    <w:lsdException w:name="Grid Table 7 Colorful Accent 1" w:uiPriority="52"/>
-    <w:lsdException w:name="Grid Table 1 Light Accent 2" w:uiPriority="46"/>
-    <w:lsdException w:name="Grid Table 2 Accent 2" w:uiPriority="47"/>
-    <w:lsdException w:name="Grid Table 3 Accent 2" w:uiPriority="48"/>
-    <w:lsdException w:name="Grid Table 4 Accent 2" w:uiPriority="49"/>
-    <w:lsdException w:name="Grid Table 5 Dark Accent 2" w:uiPriority="50"/>
-    <w:lsdException w:name="Grid Table 6 Colorful Accent 2" w:uiPriority="51"/>
-    <w:lsdException w:name="Grid Table 7 Colorful Accent 2" w:uiPriority="52"/>
-    <w:lsdException w:name="Grid Table 1 Light Accent 3" w:uiPriority="46"/>
-    <w:lsdException w:name="Grid Table 2 Accent 3" w:uiPriority="47"/>
-    <w:lsdException w:name="Grid Table 3 Accent 3" w:uiPriority="48"/>
-    <w:lsdException w:name="Grid Table 4 Accent 3" w:uiPriority="49"/>
-    <w:lsdException w:name="Grid Table 5 Dark Accent 3" w:uiPriority="50"/>
-    <w:lsdException w:name="Grid Table 6 Colorful Accent 3" w:uiPriority="51"/>
-    <w:lsdException w:name="Grid Table 7 Colorful Accent 3" w:uiPriority="52"/>
-    <w:lsdException w:name="Grid Table 1 Light Accent 4" w:uiPriority="46"/>
-    <w:lsdException w:name="Grid Table 2 Accent 4" w:uiPriority="47"/>
-    <w:lsdException w:name="Grid Table 3 Accent 4" w:uiPriority="48"/>
-    <w:lsdException w:name="Grid Table 4 Accent 4" w:uiPriority="49"/>
-    <w:lsdException w:name="Grid Table 5 Dark Accent 4" w:uiPriority="50"/>
-    <w:lsdException w:name="Grid Table 6 Colorful Accent 4" w:uiPriority="51"/>
-    <w:lsdException w:name="Grid Table 7 Colorful Accent 4" w:uiPriority="52"/>
-    <w:lsdException w:name="Grid Table 1 Light Accent 5" w:uiPriority="46"/>
-    <w:lsdException w:name="Grid Table 2 Accent 5" w:uiPriority="47"/>
-    <w:lsdException w:name="Grid Table 3 Accent 5" w:uiPriority="48"/>
-    <w:lsdException w:name="Grid Table 4 Accent 5" w:uiPriority="49"/>
-    <w:lsdException w:name="Grid Table 5 Dark Accent 5" w:uiPriority="50"/>
-    <w:lsdException w:name="Grid Table 6 Colorful Accent 5" w:uiPriority="51"/>
-    <w:lsdException w:name="Grid Table 7 Colorful Accent 5" w:uiPriority="52"/>
-    <w:lsdException w:name="Grid Table 1 Light Accent 6" w:uiPriority="46"/>
-    <w:lsdException w:name="Grid Table 2 Accent 6" w:uiPriority="47"/>
-    <w:lsdException w:name="Grid Table 3 Accent 6" w:uiPriority="48"/>
-    <w:lsdException w:name="Grid Table 4 Accent 6" w:uiPriority="49"/>
-    <w:lsdException w:name="Grid Table 5 Dark Accent 6" w:uiPriority="50"/>
-    <w:lsdException w:name="Grid Table 6 Colorful Accent 6" w:uiPriority="51"/>
-    <w:lsdException w:name="Grid Table 7 Colorful Accent 6" w:uiPriority="52"/>
-    <w:lsdException w:name="List Table 1 Light" w:uiPriority="46"/>
-    <w:lsdException w:name="List Table 2" w:uiPriority="47"/>
-    <w:lsdException w:name="List Table 3" w:uiPriority="48"/>
-    <w:lsdException w:name="List Table 4" w:uiPriority="49"/>
-    <w:lsdException w:name="List Table 5 Dark" w:uiPriority="50"/>
-    <w:lsdException w:name="List Table 6 Colorful" w:uiPriority="51"/>
-    <w:lsdException w:name="List Table 7 Colorful" w:uiPriority="52"/>
-    <w:lsdException w:name="List Table 1 Light Accent 1" w:uiPriority="46"/>
-    <w:lsdException w:name="List Table 2 Accent 1" w:uiPriority="47"/>
-    <w:lsdException w:name="List Table 3 Accent 1" w:uiPriority="48"/>
-    <w:lsdException w:name="List Table 4 Accent 1" w:uiPriority="49"/>
-    <w:lsdException w:name="List Table 5 Dark Accent 1" w:uiPriority="50"/>
-    <w:lsdException w:name="List Table 6 Colorful Accent 1" w:uiPriority="51"/>
-    <w:lsdException w:name="List Table 7 Colorful Accent 1" w:uiPriority="52"/>
-    <w:lsdException w:name="List Table 1 Light Accent 2" w:uiPriority="46"/>
-    <w:lsdException w:name="List Table 2 Accent 2" w:uiPriority="47"/>
-    <w:lsdException w:name="List Table 3 Accent 2" w:uiPriority="48"/>
-    <w:lsdException w:name="List Table 4 Accent 2" w:uiPriority="49"/>
-    <w:lsdException w:name="List Table 5 Dark Accent 2" w:uiPriority="50"/>
-    <w:lsdException w:name="List Table 6 Colorful Accent 2" w:uiPriority="51"/>
-    <w:lsdException w:name="List Table 7 Colorful Accent 2" w:uiPriority="52"/>
-    <w:lsdException w:name="List Table 1 Light Accent 3" w:uiPriority="46"/>
-    <w:lsdException w:name="List Table 2 Accent 3" w:uiPriority="47"/>
-    <w:lsdException w:name="List Table 3 Accent 3" w:uiPriority="48"/>
-    <w:lsdException w:name="List Table 4 Accent 3" w:uiPriority="49"/>
-    <w:lsdException w:name="List Table 5 Dark Accent 3" w:uiPriority="50"/>
-    <w:lsdException w:name="List Table 6 Colorful Accent 3" w:uiPriority="51"/>
-    <w:lsdException w:name="List Table 7 Colorful Accent 3" w:uiPriority="52"/>
-    <w:lsdException w:name="List Table 1 Light Accent 4" w:uiPriority="46"/>
-    <w:lsdException w:name="List Table 2 Accent 4" w:uiPriority="47"/>
-    <w:lsdException w:name="List Table 3 Accent 4" w:uiPriority="48"/>
-    <w:lsdException w:name="List Table 4 Accent 4" w:uiPriority="49"/>
-    <w:lsdException w:name="List Table 5 Dark Accent 4" w:uiPriority="50"/>
-    <w:lsdException w:name="List Table 6 Colorful Accent 4" w:uiPriority="51"/>
-    <w:lsdException w:name="List Table 7 Colorful Accent 4" w:uiPriority="52"/>
-    <w:lsdException w:name="List Table 1 Light Accent 5" w:uiPriority="46"/>
-    <w:lsdException w:name="List Table 2 Accent 5" w:uiPriority="47"/>
-    <w:lsdException w:name="List Table 3 Accent 5" w:uiPriority="48"/>
-    <w:lsdException w:name="List Table 4 Accent 5" w:uiPriority="49"/>
-    <w:lsdException w:name="List Table 5 Dark Accent 5" w:uiPriority="50"/>
-    <w:lsdException w:name="List Table 6 Colorful Accent 5" w:uiPriority="51"/>
-    <w:lsdException w:name="List Table 7 Colorful Accent 5" w:uiPriority="52"/>
-    <w:lsdException w:name="List Table 1 Light Accent 6" w:uiPriority="46"/>
-    <w:lsdException w:name="List Table 2 Accent 6" w:uiPriority="47"/>
-    <w:lsdException w:name="List Table 3 Accent 6" w:uiPriority="48"/>
-    <w:lsdException w:name="List Table 4 Accent 6" w:uiPriority="49"/>
-    <w:lsdException w:name="List Table 5 Dark Accent 6" w:uiPriority="50"/>
-    <w:lsdException w:name="List Table 6 Colorful Accent 6" w:uiPriority="51"/>
-    <w:lsdException w:name="List Table 7 Colorful Accent 6" w:uiPriority="52"/>
-  </w:latentStyles>
-  <w:style w:type="paragraph" w:default="1" w:styleId="Normal">
-    <w:name w:val="Normal"/>
-    <w:qFormat/>
-  </w:style>
-  <w:style w:type="character" w:default="1" w:styleId="DefaultParagraphFont">
-    <w:name w:val="Default Paragraph Font"/>
-    <w:uiPriority w:val="1"/>
-    <w:semiHidden/>
-    <w:unhideWhenUsed/>
-  </w:style>
-  <w:style w:type="table" w:default="1" w:styleId="TableNormal">
-    <w:name w:val="Normal Table"/>
-    <w:uiPriority w:val="99"/>
-    <w:semiHidden/>
-    <w:unhideWhenUsed/>
-    <w:tblPr>
-      <w:tblInd w:w="0" w:type="dxa"/>
-      <w:tblCellMar>
-        <w:top w:w="0" w:type="dxa"/>
-        <w:left w:w="108" w:type="dxa"/>
-        <w:bottom w:w="0" w:type="dxa"/>
-        <w:right w:w="108" w:type="dxa"/>
-      </w:tblCellMar>
-    </w:tblPr>
-  </w:style>
-  <w:style w:type="numbering" w:default="1" w:styleId="NoList">
-    <w:name w:val="No List"/>
-    <w:uiPriority w:val="99"/>
-    <w:semiHidden/>
-    <w:unhideWhenUsed/>
-  </w:style>
-  <w:style w:type="character" w:styleId="PlaceholderText">
-    <w:name w:val="Placeholder Text"/>
-    <w:basedOn w:val="DefaultParagraphFont"/>
-    <w:uiPriority w:val="99"/>
-    <w:semiHidden/>
-    <w:rsid w:val="001C6D9F"/>
-    <w:rPr>
-      <w:color w:val="808080"/>
-    </w:rPr>
-  </w:style>
-</w:styles>
-</file>
-
-<file path=word/glossary/webSettings.xml><?xml version="1.0" encoding="utf-8"?>
-<w:webSettings xmlns:mc="http://schemas.openxmlformats.org/markup-compatibility/2006" xmlns:r="http://schemas.openxmlformats.org/officeDocument/2006/relationships" xmlns:w="http://schemas.openxmlformats.org/wordprocessingml/2006/main" xmlns:w14="http://schemas.microsoft.com/office/word/2010/wordml" xmlns:w15="http://schemas.microsoft.com/office/word/2012/wordml" xmlns:w16se="http://schemas.microsoft.com/office/word/2015/wordml/symex" mc:Ignorable="w14 w15 w16se">
-  <w:optimizeForBrowser/>
-  <w:allowPNG/>
-</w:webSettings>
 </file>
 
 <file path=word/theme/theme1.xml><?xml version="1.0" encoding="utf-8"?>

</xml_diff>